<commit_message>
Finished going over 006 markdown. -Moved to contrast coding on expertise to get grand means. -refactored survey analysis code -create demographics cross-tabs a little cleaner -codebook for survey
</commit_message>
<xml_diff>
--- a/materials_codebooks/data.key.docx
+++ b/materials_codebooks/data.key.docx
@@ -1,6 +1,6 @@
 
 <file path=word/document.xml><?xml version="1.0" encoding="utf-8"?>
-<w:document xmlns:wpc="http://schemas.microsoft.com/office/word/2010/wordprocessingCanvas" xmlns:mc="http://schemas.openxmlformats.org/markup-compatibility/2006" xmlns:o="urn:schemas-microsoft-com:office:office" xmlns:r="http://schemas.openxmlformats.org/officeDocument/2006/relationships" xmlns:m="http://schemas.openxmlformats.org/officeDocument/2006/math" xmlns:v="urn:schemas-microsoft-com:vml" xmlns:wp14="http://schemas.microsoft.com/office/word/2010/wordprocessingDrawing" xmlns:wp="http://schemas.openxmlformats.org/drawingml/2006/wordprocessingDrawing" xmlns:w10="urn:schemas-microsoft-com:office:word" xmlns:w="http://schemas.openxmlformats.org/wordprocessingml/2006/main" xmlns:w14="http://schemas.microsoft.com/office/word/2010/wordml" xmlns:wpg="http://schemas.microsoft.com/office/word/2010/wordprocessingGroup" xmlns:wpi="http://schemas.microsoft.com/office/word/2010/wordprocessingInk" xmlns:wne="http://schemas.microsoft.com/office/word/2006/wordml" xmlns:wps="http://schemas.microsoft.com/office/word/2010/wordprocessingShape" mc:Ignorable="w14 wp14">
+<w:document xmlns:wpc="http://schemas.microsoft.com/office/word/2010/wordprocessingCanvas" xmlns:cx="http://schemas.microsoft.com/office/drawing/2014/chartex" xmlns:cx1="http://schemas.microsoft.com/office/drawing/2015/9/8/chartex" xmlns:cx2="http://schemas.microsoft.com/office/drawing/2015/10/21/chartex" xmlns:cx3="http://schemas.microsoft.com/office/drawing/2016/5/9/chartex" xmlns:cx4="http://schemas.microsoft.com/office/drawing/2016/5/10/chartex" xmlns:cx5="http://schemas.microsoft.com/office/drawing/2016/5/11/chartex" xmlns:cx6="http://schemas.microsoft.com/office/drawing/2016/5/12/chartex" xmlns:cx7="http://schemas.microsoft.com/office/drawing/2016/5/13/chartex" xmlns:cx8="http://schemas.microsoft.com/office/drawing/2016/5/14/chartex" xmlns:mc="http://schemas.openxmlformats.org/markup-compatibility/2006" xmlns:aink="http://schemas.microsoft.com/office/drawing/2016/ink" xmlns:am3d="http://schemas.microsoft.com/office/drawing/2017/model3d" xmlns:o="urn:schemas-microsoft-com:office:office" xmlns:r="http://schemas.openxmlformats.org/officeDocument/2006/relationships" xmlns:m="http://schemas.openxmlformats.org/officeDocument/2006/math" xmlns:v="urn:schemas-microsoft-com:vml" xmlns:wp14="http://schemas.microsoft.com/office/word/2010/wordprocessingDrawing" xmlns:wp="http://schemas.openxmlformats.org/drawingml/2006/wordprocessingDrawing" xmlns:w10="urn:schemas-microsoft-com:office:word" xmlns:w="http://schemas.openxmlformats.org/wordprocessingml/2006/main" xmlns:w14="http://schemas.microsoft.com/office/word/2010/wordml" xmlns:w15="http://schemas.microsoft.com/office/word/2012/wordml" xmlns:w16cid="http://schemas.microsoft.com/office/word/2016/wordml/cid" xmlns:w16se="http://schemas.microsoft.com/office/word/2015/wordml/symex" xmlns:wpg="http://schemas.microsoft.com/office/word/2010/wordprocessingGroup" xmlns:wpi="http://schemas.microsoft.com/office/word/2010/wordprocessingInk" xmlns:wne="http://schemas.microsoft.com/office/word/2006/wordml" xmlns:wps="http://schemas.microsoft.com/office/word/2010/wordprocessingShape" mc:Ignorable="w14 w15 w16se w16cid wp14">
   <w:body>
     <w:p>
       <w:r>
@@ -772,16 +772,7 @@
         </w:numPr>
       </w:pPr>
       <w:r>
-        <w:t xml:space="preserve">Antiauth_avg. </w:t>
-      </w:r>
-      <w:r>
-        <w:t xml:space="preserve">Average of the three items evaluating the author of the </w:t>
-      </w:r>
-      <w:r>
-        <w:t>anti</w:t>
-      </w:r>
-      <w:r>
-        <w:t>-us essay (variables prous3, prous4, and prous5).</w:t>
+        <w:t>Antiauth_avg. Average of the three items evaluating the author of the anti-us essay (variables prous3, prous4, and prous5).</w:t>
       </w:r>
     </w:p>
     <w:p>
@@ -794,9 +785,151 @@
       </w:pPr>
       <w:r>
         <w:t>Pro_minus_anti. Proauth_avg – antiauth_avg. Indicates relative preference for the pro-us essay author.</w:t>
+      </w:r>
+    </w:p>
+    <w:p/>
+    <w:p>
+      <w:r>
+        <w:t>Additionally, here are column names for</w:t>
       </w:r>
       <w:bookmarkStart w:id="0" w:name="_GoBack"/>
       <w:bookmarkEnd w:id="0"/>
+      <w:r>
+        <w:t xml:space="preserve"> the experimenter survey.</w:t>
+      </w:r>
+    </w:p>
+    <w:p>
+      <w:pPr>
+        <w:pStyle w:val="ListParagraph"/>
+        <w:numPr>
+          <w:ilvl w:val="0"/>
+          <w:numId w:val="2"/>
+        </w:numPr>
+      </w:pPr>
+      <w:r>
+        <w:t>role. What was your role on the project?</w:t>
+      </w:r>
+    </w:p>
+    <w:p>
+      <w:pPr>
+        <w:pStyle w:val="ListParagraph"/>
+        <w:numPr>
+          <w:ilvl w:val="0"/>
+          <w:numId w:val="2"/>
+        </w:numPr>
+      </w:pPr>
+      <w:r>
+        <w:t>degree. Highest degree earned</w:t>
+      </w:r>
+    </w:p>
+    <w:p>
+      <w:pPr>
+        <w:pStyle w:val="ListParagraph"/>
+        <w:numPr>
+          <w:ilvl w:val="0"/>
+          <w:numId w:val="2"/>
+        </w:numPr>
+      </w:pPr>
+      <w:r>
+        <w:t>years_exp. How many years of experience do you have in psychological research?</w:t>
+      </w:r>
+    </w:p>
+    <w:p>
+      <w:pPr>
+        <w:pStyle w:val="ListParagraph"/>
+        <w:numPr>
+          <w:ilvl w:val="0"/>
+          <w:numId w:val="2"/>
+        </w:numPr>
+      </w:pPr>
+      <w:r>
+        <w:t>pubs. How many publications do you have?</w:t>
+      </w:r>
+    </w:p>
+    <w:p>
+      <w:pPr>
+        <w:pStyle w:val="ListParagraph"/>
+        <w:numPr>
+          <w:ilvl w:val="0"/>
+          <w:numId w:val="2"/>
+        </w:numPr>
+      </w:pPr>
+      <w:r>
+        <w:t>citations. How many citations do you have? Use scholar.google.com citations.</w:t>
+      </w:r>
+    </w:p>
+    <w:p>
+      <w:pPr>
+        <w:pStyle w:val="ListParagraph"/>
+        <w:numPr>
+          <w:ilvl w:val="0"/>
+          <w:numId w:val="2"/>
+        </w:numPr>
+      </w:pPr>
+      <w:r>
+        <w:t>tmt_know. How much knowledge did you have about terror management theory prior to joining this project</w:t>
+      </w:r>
+    </w:p>
+    <w:p>
+      <w:pPr>
+        <w:pStyle w:val="ListParagraph"/>
+        <w:numPr>
+          <w:ilvl w:val="0"/>
+          <w:numId w:val="2"/>
+        </w:numPr>
+      </w:pPr>
+      <w:r>
+        <w:lastRenderedPageBreak/>
+        <w:t>tmt_exp. How much experience did you have with terror management theory prior to joining this project</w:t>
+      </w:r>
+    </w:p>
+    <w:p>
+      <w:pPr>
+        <w:pStyle w:val="ListParagraph"/>
+        <w:numPr>
+          <w:ilvl w:val="0"/>
+          <w:numId w:val="2"/>
+        </w:numPr>
+      </w:pPr>
+      <w:r>
+        <w:t>tmt_believe. Before joining this project, in general, did you believe the core ideas of TMT</w:t>
+      </w:r>
+    </w:p>
+    <w:p>
+      <w:pPr>
+        <w:pStyle w:val="ListParagraph"/>
+        <w:numPr>
+          <w:ilvl w:val="0"/>
+          <w:numId w:val="2"/>
+        </w:numPr>
+      </w:pPr>
+      <w:r>
+        <w:t>rooting. Overall, are you rooting for the results of this project to provide evidence for or against TMT</w:t>
+      </w:r>
+    </w:p>
+    <w:p>
+      <w:pPr>
+        <w:pStyle w:val="ListParagraph"/>
+        <w:numPr>
+          <w:ilvl w:val="0"/>
+          <w:numId w:val="2"/>
+        </w:numPr>
+      </w:pPr>
+      <w:r>
+        <w:t>rep_likely. In your opinion how likely is it that overall this project will successfully replicate TMT? Enter a value between 0 and 100.</w:t>
+      </w:r>
+    </w:p>
+    <w:p>
+      <w:pPr>
+        <w:pStyle w:val="ListParagraph"/>
+        <w:numPr>
+          <w:ilvl w:val="0"/>
+          <w:numId w:val="2"/>
+        </w:numPr>
+      </w:pPr>
+      <w:r>
+        <w:t>analyzed. Did you analyze data or otherwise learn results from your site before filling out this survey</w:t>
+      </w:r>
     </w:p>
     <w:sectPr>
       <w:pgSz w:w="12240" w:h="15840"/>
@@ -809,7 +942,7 @@
 </file>
 
 <file path=word/endnotes.xml><?xml version="1.0" encoding="utf-8"?>
-<w:endnotes xmlns:wpc="http://schemas.microsoft.com/office/word/2010/wordprocessingCanvas" xmlns:mc="http://schemas.openxmlformats.org/markup-compatibility/2006" xmlns:o="urn:schemas-microsoft-com:office:office" xmlns:r="http://schemas.openxmlformats.org/officeDocument/2006/relationships" xmlns:m="http://schemas.openxmlformats.org/officeDocument/2006/math" xmlns:v="urn:schemas-microsoft-com:vml" xmlns:wp14="http://schemas.microsoft.com/office/word/2010/wordprocessingDrawing" xmlns:wp="http://schemas.openxmlformats.org/drawingml/2006/wordprocessingDrawing" xmlns:w10="urn:schemas-microsoft-com:office:word" xmlns:w="http://schemas.openxmlformats.org/wordprocessingml/2006/main" xmlns:w14="http://schemas.microsoft.com/office/word/2010/wordml" xmlns:wpg="http://schemas.microsoft.com/office/word/2010/wordprocessingGroup" xmlns:wpi="http://schemas.microsoft.com/office/word/2010/wordprocessingInk" xmlns:wne="http://schemas.microsoft.com/office/word/2006/wordml" xmlns:wps="http://schemas.microsoft.com/office/word/2010/wordprocessingShape" mc:Ignorable="w14 wp14">
+<w:endnotes xmlns:wpc="http://schemas.microsoft.com/office/word/2010/wordprocessingCanvas" xmlns:cx="http://schemas.microsoft.com/office/drawing/2014/chartex" xmlns:cx1="http://schemas.microsoft.com/office/drawing/2015/9/8/chartex" xmlns:cx2="http://schemas.microsoft.com/office/drawing/2015/10/21/chartex" xmlns:cx3="http://schemas.microsoft.com/office/drawing/2016/5/9/chartex" xmlns:cx4="http://schemas.microsoft.com/office/drawing/2016/5/10/chartex" xmlns:cx5="http://schemas.microsoft.com/office/drawing/2016/5/11/chartex" xmlns:cx6="http://schemas.microsoft.com/office/drawing/2016/5/12/chartex" xmlns:cx7="http://schemas.microsoft.com/office/drawing/2016/5/13/chartex" xmlns:cx8="http://schemas.microsoft.com/office/drawing/2016/5/14/chartex" xmlns:mc="http://schemas.openxmlformats.org/markup-compatibility/2006" xmlns:aink="http://schemas.microsoft.com/office/drawing/2016/ink" xmlns:am3d="http://schemas.microsoft.com/office/drawing/2017/model3d" xmlns:o="urn:schemas-microsoft-com:office:office" xmlns:r="http://schemas.openxmlformats.org/officeDocument/2006/relationships" xmlns:m="http://schemas.openxmlformats.org/officeDocument/2006/math" xmlns:v="urn:schemas-microsoft-com:vml" xmlns:wp14="http://schemas.microsoft.com/office/word/2010/wordprocessingDrawing" xmlns:wp="http://schemas.openxmlformats.org/drawingml/2006/wordprocessingDrawing" xmlns:w10="urn:schemas-microsoft-com:office:word" xmlns:w="http://schemas.openxmlformats.org/wordprocessingml/2006/main" xmlns:w14="http://schemas.microsoft.com/office/word/2010/wordml" xmlns:w15="http://schemas.microsoft.com/office/word/2012/wordml" xmlns:w16cid="http://schemas.microsoft.com/office/word/2016/wordml/cid" xmlns:w16se="http://schemas.microsoft.com/office/word/2015/wordml/symex" xmlns:wpg="http://schemas.microsoft.com/office/word/2010/wordprocessingGroup" xmlns:wpi="http://schemas.microsoft.com/office/word/2010/wordprocessingInk" xmlns:wne="http://schemas.microsoft.com/office/word/2006/wordml" xmlns:wps="http://schemas.microsoft.com/office/word/2010/wordprocessingShape" mc:Ignorable="w14 w15 w16se w16cid wp14">
   <w:endnote w:type="separator" w:id="-1">
     <w:p>
       <w:pPr>
@@ -834,7 +967,7 @@
 </file>
 
 <file path=word/footnotes.xml><?xml version="1.0" encoding="utf-8"?>
-<w:footnotes xmlns:wpc="http://schemas.microsoft.com/office/word/2010/wordprocessingCanvas" xmlns:mc="http://schemas.openxmlformats.org/markup-compatibility/2006" xmlns:o="urn:schemas-microsoft-com:office:office" xmlns:r="http://schemas.openxmlformats.org/officeDocument/2006/relationships" xmlns:m="http://schemas.openxmlformats.org/officeDocument/2006/math" xmlns:v="urn:schemas-microsoft-com:vml" xmlns:wp14="http://schemas.microsoft.com/office/word/2010/wordprocessingDrawing" xmlns:wp="http://schemas.openxmlformats.org/drawingml/2006/wordprocessingDrawing" xmlns:w10="urn:schemas-microsoft-com:office:word" xmlns:w="http://schemas.openxmlformats.org/wordprocessingml/2006/main" xmlns:w14="http://schemas.microsoft.com/office/word/2010/wordml" xmlns:wpg="http://schemas.microsoft.com/office/word/2010/wordprocessingGroup" xmlns:wpi="http://schemas.microsoft.com/office/word/2010/wordprocessingInk" xmlns:wne="http://schemas.microsoft.com/office/word/2006/wordml" xmlns:wps="http://schemas.microsoft.com/office/word/2010/wordprocessingShape" mc:Ignorable="w14 wp14">
+<w:footnotes xmlns:wpc="http://schemas.microsoft.com/office/word/2010/wordprocessingCanvas" xmlns:cx="http://schemas.microsoft.com/office/drawing/2014/chartex" xmlns:cx1="http://schemas.microsoft.com/office/drawing/2015/9/8/chartex" xmlns:cx2="http://schemas.microsoft.com/office/drawing/2015/10/21/chartex" xmlns:cx3="http://schemas.microsoft.com/office/drawing/2016/5/9/chartex" xmlns:cx4="http://schemas.microsoft.com/office/drawing/2016/5/10/chartex" xmlns:cx5="http://schemas.microsoft.com/office/drawing/2016/5/11/chartex" xmlns:cx6="http://schemas.microsoft.com/office/drawing/2016/5/12/chartex" xmlns:cx7="http://schemas.microsoft.com/office/drawing/2016/5/13/chartex" xmlns:cx8="http://schemas.microsoft.com/office/drawing/2016/5/14/chartex" xmlns:mc="http://schemas.openxmlformats.org/markup-compatibility/2006" xmlns:aink="http://schemas.microsoft.com/office/drawing/2016/ink" xmlns:am3d="http://schemas.microsoft.com/office/drawing/2017/model3d" xmlns:o="urn:schemas-microsoft-com:office:office" xmlns:r="http://schemas.openxmlformats.org/officeDocument/2006/relationships" xmlns:m="http://schemas.openxmlformats.org/officeDocument/2006/math" xmlns:v="urn:schemas-microsoft-com:vml" xmlns:wp14="http://schemas.microsoft.com/office/word/2010/wordprocessingDrawing" xmlns:wp="http://schemas.openxmlformats.org/drawingml/2006/wordprocessingDrawing" xmlns:w10="urn:schemas-microsoft-com:office:word" xmlns:w="http://schemas.openxmlformats.org/wordprocessingml/2006/main" xmlns:w14="http://schemas.microsoft.com/office/word/2010/wordml" xmlns:w15="http://schemas.microsoft.com/office/word/2012/wordml" xmlns:w16cid="http://schemas.microsoft.com/office/word/2016/wordml/cid" xmlns:w16se="http://schemas.microsoft.com/office/word/2015/wordml/symex" xmlns:wpg="http://schemas.microsoft.com/office/word/2010/wordprocessingGroup" xmlns:wpi="http://schemas.microsoft.com/office/word/2010/wordprocessingInk" xmlns:wne="http://schemas.microsoft.com/office/word/2006/wordml" xmlns:wps="http://schemas.microsoft.com/office/word/2010/wordprocessingShape" mc:Ignorable="w14 w15 w16se w16cid wp14">
   <w:footnote w:type="separator" w:id="-1">
     <w:p>
       <w:pPr>
@@ -859,8 +992,94 @@
 </file>
 
 <file path=word/numbering.xml><?xml version="1.0" encoding="utf-8"?>
-<w:numbering xmlns:wpc="http://schemas.microsoft.com/office/word/2010/wordprocessingCanvas" xmlns:mc="http://schemas.openxmlformats.org/markup-compatibility/2006" xmlns:o="urn:schemas-microsoft-com:office:office" xmlns:r="http://schemas.openxmlformats.org/officeDocument/2006/relationships" xmlns:m="http://schemas.openxmlformats.org/officeDocument/2006/math" xmlns:v="urn:schemas-microsoft-com:vml" xmlns:wp14="http://schemas.microsoft.com/office/word/2010/wordprocessingDrawing" xmlns:wp="http://schemas.openxmlformats.org/drawingml/2006/wordprocessingDrawing" xmlns:w10="urn:schemas-microsoft-com:office:word" xmlns:w="http://schemas.openxmlformats.org/wordprocessingml/2006/main" xmlns:w14="http://schemas.microsoft.com/office/word/2010/wordml" xmlns:wpg="http://schemas.microsoft.com/office/word/2010/wordprocessingGroup" xmlns:wpi="http://schemas.microsoft.com/office/word/2010/wordprocessingInk" xmlns:wne="http://schemas.microsoft.com/office/word/2006/wordml" xmlns:wps="http://schemas.microsoft.com/office/word/2010/wordprocessingShape" mc:Ignorable="w14 wp14">
-  <w:abstractNum w:abstractNumId="0">
+<w:numbering xmlns:wpc="http://schemas.microsoft.com/office/word/2010/wordprocessingCanvas" xmlns:cx="http://schemas.microsoft.com/office/drawing/2014/chartex" xmlns:cx1="http://schemas.microsoft.com/office/drawing/2015/9/8/chartex" xmlns:cx2="http://schemas.microsoft.com/office/drawing/2015/10/21/chartex" xmlns:cx3="http://schemas.microsoft.com/office/drawing/2016/5/9/chartex" xmlns:cx4="http://schemas.microsoft.com/office/drawing/2016/5/10/chartex" xmlns:cx5="http://schemas.microsoft.com/office/drawing/2016/5/11/chartex" xmlns:cx6="http://schemas.microsoft.com/office/drawing/2016/5/12/chartex" xmlns:cx7="http://schemas.microsoft.com/office/drawing/2016/5/13/chartex" xmlns:cx8="http://schemas.microsoft.com/office/drawing/2016/5/14/chartex" xmlns:mc="http://schemas.openxmlformats.org/markup-compatibility/2006" xmlns:aink="http://schemas.microsoft.com/office/drawing/2016/ink" xmlns:am3d="http://schemas.microsoft.com/office/drawing/2017/model3d" xmlns:o="urn:schemas-microsoft-com:office:office" xmlns:r="http://schemas.openxmlformats.org/officeDocument/2006/relationships" xmlns:m="http://schemas.openxmlformats.org/officeDocument/2006/math" xmlns:v="urn:schemas-microsoft-com:vml" xmlns:wp14="http://schemas.microsoft.com/office/word/2010/wordprocessingDrawing" xmlns:wp="http://schemas.openxmlformats.org/drawingml/2006/wordprocessingDrawing" xmlns:w10="urn:schemas-microsoft-com:office:word" xmlns:w="http://schemas.openxmlformats.org/wordprocessingml/2006/main" xmlns:w14="http://schemas.microsoft.com/office/word/2010/wordml" xmlns:w15="http://schemas.microsoft.com/office/word/2012/wordml" xmlns:w16cid="http://schemas.microsoft.com/office/word/2016/wordml/cid" xmlns:w16se="http://schemas.microsoft.com/office/word/2015/wordml/symex" xmlns:wpg="http://schemas.microsoft.com/office/word/2010/wordprocessingGroup" xmlns:wpi="http://schemas.microsoft.com/office/word/2010/wordprocessingInk" xmlns:wne="http://schemas.microsoft.com/office/word/2006/wordml" xmlns:wps="http://schemas.microsoft.com/office/word/2010/wordprocessingShape" mc:Ignorable="w14 w15 w16se w16cid wp14">
+  <w:abstractNum w:abstractNumId="0" w15:restartNumberingAfterBreak="0">
+    <w:nsid w:val="57EF2E0D"/>
+    <w:multiLevelType w:val="hybridMultilevel"/>
+    <w:tmpl w:val="E6B42DE4"/>
+    <w:lvl w:ilvl="0" w:tplc="0409000F">
+      <w:start w:val="1"/>
+      <w:numFmt w:val="decimal"/>
+      <w:lvlText w:val="%1."/>
+      <w:lvlJc w:val="left"/>
+      <w:pPr>
+        <w:ind w:left="720" w:hanging="360"/>
+      </w:pPr>
+    </w:lvl>
+    <w:lvl w:ilvl="1" w:tplc="04090019" w:tentative="1">
+      <w:start w:val="1"/>
+      <w:numFmt w:val="lowerLetter"/>
+      <w:lvlText w:val="%2."/>
+      <w:lvlJc w:val="left"/>
+      <w:pPr>
+        <w:ind w:left="1440" w:hanging="360"/>
+      </w:pPr>
+    </w:lvl>
+    <w:lvl w:ilvl="2" w:tplc="0409001B" w:tentative="1">
+      <w:start w:val="1"/>
+      <w:numFmt w:val="lowerRoman"/>
+      <w:lvlText w:val="%3."/>
+      <w:lvlJc w:val="right"/>
+      <w:pPr>
+        <w:ind w:left="2160" w:hanging="180"/>
+      </w:pPr>
+    </w:lvl>
+    <w:lvl w:ilvl="3" w:tplc="0409000F" w:tentative="1">
+      <w:start w:val="1"/>
+      <w:numFmt w:val="decimal"/>
+      <w:lvlText w:val="%4."/>
+      <w:lvlJc w:val="left"/>
+      <w:pPr>
+        <w:ind w:left="2880" w:hanging="360"/>
+      </w:pPr>
+    </w:lvl>
+    <w:lvl w:ilvl="4" w:tplc="04090019" w:tentative="1">
+      <w:start w:val="1"/>
+      <w:numFmt w:val="lowerLetter"/>
+      <w:lvlText w:val="%5."/>
+      <w:lvlJc w:val="left"/>
+      <w:pPr>
+        <w:ind w:left="3600" w:hanging="360"/>
+      </w:pPr>
+    </w:lvl>
+    <w:lvl w:ilvl="5" w:tplc="0409001B" w:tentative="1">
+      <w:start w:val="1"/>
+      <w:numFmt w:val="lowerRoman"/>
+      <w:lvlText w:val="%6."/>
+      <w:lvlJc w:val="right"/>
+      <w:pPr>
+        <w:ind w:left="4320" w:hanging="180"/>
+      </w:pPr>
+    </w:lvl>
+    <w:lvl w:ilvl="6" w:tplc="0409000F" w:tentative="1">
+      <w:start w:val="1"/>
+      <w:numFmt w:val="decimal"/>
+      <w:lvlText w:val="%7."/>
+      <w:lvlJc w:val="left"/>
+      <w:pPr>
+        <w:ind w:left="5040" w:hanging="360"/>
+      </w:pPr>
+    </w:lvl>
+    <w:lvl w:ilvl="7" w:tplc="04090019" w:tentative="1">
+      <w:start w:val="1"/>
+      <w:numFmt w:val="lowerLetter"/>
+      <w:lvlText w:val="%8."/>
+      <w:lvlJc w:val="left"/>
+      <w:pPr>
+        <w:ind w:left="5760" w:hanging="360"/>
+      </w:pPr>
+    </w:lvl>
+    <w:lvl w:ilvl="8" w:tplc="0409001B" w:tentative="1">
+      <w:start w:val="1"/>
+      <w:numFmt w:val="lowerRoman"/>
+      <w:lvlText w:val="%9."/>
+      <w:lvlJc w:val="right"/>
+      <w:pPr>
+        <w:ind w:left="6480" w:hanging="180"/>
+      </w:pPr>
+    </w:lvl>
+  </w:abstractNum>
+  <w:abstractNum w:abstractNumId="1" w15:restartNumberingAfterBreak="0">
     <w:nsid w:val="735D0ABA"/>
     <w:multiLevelType w:val="hybridMultilevel"/>
     <w:tmpl w:val="F478414C"/>
@@ -950,13 +1169,16 @@
     </w:lvl>
   </w:abstractNum>
   <w:num w:numId="1">
+    <w:abstractNumId w:val="1"/>
+  </w:num>
+  <w:num w:numId="2">
     <w:abstractNumId w:val="0"/>
   </w:num>
 </w:numbering>
 </file>
 
 <file path=word/styles.xml><?xml version="1.0" encoding="utf-8"?>
-<w:styles xmlns:mc="http://schemas.openxmlformats.org/markup-compatibility/2006" xmlns:r="http://schemas.openxmlformats.org/officeDocument/2006/relationships" xmlns:w="http://schemas.openxmlformats.org/wordprocessingml/2006/main" xmlns:w14="http://schemas.microsoft.com/office/word/2010/wordml" mc:Ignorable="w14">
+<w:styles xmlns:mc="http://schemas.openxmlformats.org/markup-compatibility/2006" xmlns:r="http://schemas.openxmlformats.org/officeDocument/2006/relationships" xmlns:w="http://schemas.openxmlformats.org/wordprocessingml/2006/main" xmlns:w14="http://schemas.microsoft.com/office/word/2010/wordml" xmlns:w15="http://schemas.microsoft.com/office/word/2012/wordml" xmlns:w16cid="http://schemas.microsoft.com/office/word/2016/wordml/cid" xmlns:w16se="http://schemas.microsoft.com/office/word/2015/wordml/symex" mc:Ignorable="w14 w15 w16se w16cid">
   <w:docDefaults>
     <w:rPrDefault>
       <w:rPr>
@@ -972,390 +1194,384 @@
       </w:pPr>
     </w:pPrDefault>
   </w:docDefaults>
-  <w:latentStyles w:defLockedState="0" w:defUIPriority="99" w:defSemiHidden="1" w:defUnhideWhenUsed="1" w:defQFormat="0" w:count="267">
-    <w:lsdException w:name="Normal" w:semiHidden="0" w:uiPriority="0" w:unhideWhenUsed="0" w:qFormat="1"/>
-    <w:lsdException w:name="heading 1" w:semiHidden="0" w:uiPriority="9" w:unhideWhenUsed="0" w:qFormat="1"/>
-    <w:lsdException w:name="heading 2" w:uiPriority="9" w:qFormat="1"/>
-    <w:lsdException w:name="heading 3" w:uiPriority="9" w:qFormat="1"/>
-    <w:lsdException w:name="heading 4" w:uiPriority="9" w:qFormat="1"/>
-    <w:lsdException w:name="heading 5" w:uiPriority="9" w:qFormat="1"/>
-    <w:lsdException w:name="heading 6" w:uiPriority="9" w:qFormat="1"/>
-    <w:lsdException w:name="heading 7" w:uiPriority="9" w:qFormat="1"/>
-    <w:lsdException w:name="heading 8" w:uiPriority="9" w:qFormat="1"/>
-    <w:lsdException w:name="heading 9" w:uiPriority="9" w:qFormat="1"/>
-    <w:lsdException w:name="toc 1" w:uiPriority="39"/>
-    <w:lsdException w:name="toc 2" w:uiPriority="39"/>
-    <w:lsdException w:name="toc 3" w:uiPriority="39"/>
-    <w:lsdException w:name="toc 4" w:uiPriority="39"/>
-    <w:lsdException w:name="toc 5" w:uiPriority="39"/>
-    <w:lsdException w:name="toc 6" w:uiPriority="39"/>
-    <w:lsdException w:name="toc 7" w:uiPriority="39"/>
-    <w:lsdException w:name="toc 8" w:uiPriority="39"/>
-    <w:lsdException w:name="toc 9" w:uiPriority="39"/>
-    <w:lsdException w:name="caption" w:uiPriority="35" w:qFormat="1"/>
-    <w:lsdException w:name="Title" w:semiHidden="0" w:uiPriority="10" w:unhideWhenUsed="0" w:qFormat="1"/>
-    <w:lsdException w:name="Default Paragraph Font" w:uiPriority="1"/>
-    <w:lsdException w:name="Subtitle" w:semiHidden="0" w:uiPriority="11" w:unhideWhenUsed="0" w:qFormat="1"/>
-    <w:lsdException w:name="Strong" w:semiHidden="0" w:uiPriority="22" w:unhideWhenUsed="0" w:qFormat="1"/>
-    <w:lsdException w:name="Emphasis" w:semiHidden="0" w:uiPriority="20" w:unhideWhenUsed="0" w:qFormat="1"/>
-    <w:lsdException w:name="Table Grid" w:semiHidden="0" w:uiPriority="39" w:unhideWhenUsed="0"/>
-    <w:lsdException w:name="Placeholder Text" w:unhideWhenUsed="0"/>
-    <w:lsdException w:name="No Spacing" w:semiHidden="0" w:uiPriority="1" w:unhideWhenUsed="0" w:qFormat="1"/>
-    <w:lsdException w:name="Light Shading" w:semiHidden="0" w:uiPriority="60" w:unhideWhenUsed="0"/>
-    <w:lsdException w:name="Light List" w:semiHidden="0" w:uiPriority="61" w:unhideWhenUsed="0"/>
-    <w:lsdException w:name="Light Grid" w:semiHidden="0" w:uiPriority="62" w:unhideWhenUsed="0"/>
-    <w:lsdException w:name="Medium Shading 1" w:semiHidden="0" w:uiPriority="63" w:unhideWhenUsed="0"/>
-    <w:lsdException w:name="Medium Shading 2" w:semiHidden="0" w:uiPriority="64" w:unhideWhenUsed="0"/>
-    <w:lsdException w:name="Medium List 1" w:semiHidden="0" w:uiPriority="65" w:unhideWhenUsed="0"/>
-    <w:lsdException w:name="Medium List 2" w:semiHidden="0" w:uiPriority="66" w:unhideWhenUsed="0"/>
-    <w:lsdException w:name="Medium Grid 1" w:semiHidden="0" w:uiPriority="67" w:unhideWhenUsed="0"/>
-    <w:lsdException w:name="Medium Grid 2" w:semiHidden="0" w:uiPriority="68" w:unhideWhenUsed="0"/>
-    <w:lsdException w:name="Medium Grid 3" w:semiHidden="0" w:uiPriority="69" w:unhideWhenUsed="0"/>
-    <w:lsdException w:name="Dark List" w:semiHidden="0" w:uiPriority="70" w:unhideWhenUsed="0"/>
-    <w:lsdException w:name="Colorful Shading" w:semiHidden="0" w:uiPriority="71" w:unhideWhenUsed="0"/>
-    <w:lsdException w:name="Colorful List" w:semiHidden="0" w:uiPriority="72" w:unhideWhenUsed="0"/>
-    <w:lsdException w:name="Colorful Grid" w:semiHidden="0" w:uiPriority="73" w:unhideWhenUsed="0"/>
-    <w:lsdException w:name="Light Shading Accent 1" w:semiHidden="0" w:uiPriority="60" w:unhideWhenUsed="0"/>
-    <w:lsdException w:name="Light List Accent 1" w:semiHidden="0" w:uiPriority="61" w:unhideWhenUsed="0"/>
-    <w:lsdException w:name="Light Grid Accent 1" w:semiHidden="0" w:uiPriority="62" w:unhideWhenUsed="0"/>
-    <w:lsdException w:name="Medium Shading 1 Accent 1" w:semiHidden="0" w:uiPriority="63" w:unhideWhenUsed="0"/>
-    <w:lsdException w:name="Medium Shading 2 Accent 1" w:semiHidden="0" w:uiPriority="64" w:unhideWhenUsed="0"/>
-    <w:lsdException w:name="Medium List 1 Accent 1" w:semiHidden="0" w:uiPriority="65" w:unhideWhenUsed="0"/>
-    <w:lsdException w:name="Revision" w:unhideWhenUsed="0"/>
-    <w:lsdException w:name="List Paragraph" w:semiHidden="0" w:uiPriority="34" w:unhideWhenUsed="0" w:qFormat="1"/>
-    <w:lsdException w:name="Quote" w:semiHidden="0" w:uiPriority="29" w:unhideWhenUsed="0" w:qFormat="1"/>
-    <w:lsdException w:name="Intense Quote" w:semiHidden="0" w:uiPriority="30" w:unhideWhenUsed="0" w:qFormat="1"/>
-    <w:lsdException w:name="Medium List 2 Accent 1" w:semiHidden="0" w:uiPriority="66" w:unhideWhenUsed="0"/>
-    <w:lsdException w:name="Medium Grid 1 Accent 1" w:semiHidden="0" w:uiPriority="67" w:unhideWhenUsed="0"/>
-    <w:lsdException w:name="Medium Grid 2 Accent 1" w:semiHidden="0" w:uiPriority="68" w:unhideWhenUsed="0"/>
-    <w:lsdException w:name="Medium Grid 3 Accent 1" w:semiHidden="0" w:uiPriority="69" w:unhideWhenUsed="0"/>
-    <w:lsdException w:name="Dark List Accent 1" w:semiHidden="0" w:uiPriority="70" w:unhideWhenUsed="0"/>
-    <w:lsdException w:name="Colorful Shading Accent 1" w:semiHidden="0" w:uiPriority="71" w:unhideWhenUsed="0"/>
-    <w:lsdException w:name="Colorful List Accent 1" w:semiHidden="0" w:uiPriority="72" w:unhideWhenUsed="0"/>
-    <w:lsdException w:name="Colorful Grid Accent 1" w:semiHidden="0" w:uiPriority="73" w:unhideWhenUsed="0"/>
-    <w:lsdException w:name="Light Shading Accent 2" w:semiHidden="0" w:uiPriority="60" w:unhideWhenUsed="0"/>
-    <w:lsdException w:name="Light List Accent 2" w:semiHidden="0" w:uiPriority="61" w:unhideWhenUsed="0"/>
-    <w:lsdException w:name="Light Grid Accent 2" w:semiHidden="0" w:uiPriority="62" w:unhideWhenUsed="0"/>
-    <w:lsdException w:name="Medium Shading 1 Accent 2" w:semiHidden="0" w:uiPriority="63" w:unhideWhenUsed="0"/>
-    <w:lsdException w:name="Medium Shading 2 Accent 2" w:semiHidden="0" w:uiPriority="64" w:unhideWhenUsed="0"/>
-    <w:lsdException w:name="Medium List 1 Accent 2" w:semiHidden="0" w:uiPriority="65" w:unhideWhenUsed="0"/>
-    <w:lsdException w:name="Medium List 2 Accent 2" w:semiHidden="0" w:uiPriority="66" w:unhideWhenUsed="0"/>
-    <w:lsdException w:name="Medium Grid 1 Accent 2" w:semiHidden="0" w:uiPriority="67" w:unhideWhenUsed="0"/>
-    <w:lsdException w:name="Medium Grid 2 Accent 2" w:semiHidden="0" w:uiPriority="68" w:unhideWhenUsed="0"/>
-    <w:lsdException w:name="Medium Grid 3 Accent 2" w:semiHidden="0" w:uiPriority="69" w:unhideWhenUsed="0"/>
-    <w:lsdException w:name="Dark List Accent 2" w:semiHidden="0" w:uiPriority="70" w:unhideWhenUsed="0"/>
-    <w:lsdException w:name="Colorful Shading Accent 2" w:semiHidden="0" w:uiPriority="71" w:unhideWhenUsed="0"/>
-    <w:lsdException w:name="Colorful List Accent 2" w:semiHidden="0" w:uiPriority="72" w:unhideWhenUsed="0"/>
-    <w:lsdException w:name="Colorful Grid Accent 2" w:semiHidden="0" w:uiPriority="73" w:unhideWhenUsed="0"/>
-    <w:lsdException w:name="Light Shading Accent 3" w:semiHidden="0" w:uiPriority="60" w:unhideWhenUsed="0"/>
-    <w:lsdException w:name="Light List Accent 3" w:semiHidden="0" w:uiPriority="61" w:unhideWhenUsed="0"/>
-    <w:lsdException w:name="Light Grid Accent 3" w:semiHidden="0" w:uiPriority="62" w:unhideWhenUsed="0"/>
-    <w:lsdException w:name="Medium Shading 1 Accent 3" w:semiHidden="0" w:uiPriority="63" w:unhideWhenUsed="0"/>
-    <w:lsdException w:name="Medium Shading 2 Accent 3" w:semiHidden="0" w:uiPriority="64" w:unhideWhenUsed="0"/>
-    <w:lsdException w:name="Medium List 1 Accent 3" w:semiHidden="0" w:uiPriority="65" w:unhideWhenUsed="0"/>
-    <w:lsdException w:name="Medium List 2 Accent 3" w:semiHidden="0" w:uiPriority="66" w:unhideWhenUsed="0"/>
-    <w:lsdException w:name="Medium Grid 1 Accent 3" w:semiHidden="0" w:uiPriority="67" w:unhideWhenUsed="0"/>
-    <w:lsdException w:name="Medium Grid 2 Accent 3" w:semiHidden="0" w:uiPriority="68" w:unhideWhenUsed="0"/>
-    <w:lsdException w:name="Medium Grid 3 Accent 3" w:semiHidden="0" w:uiPriority="69" w:unhideWhenUsed="0"/>
-    <w:lsdException w:name="Dark List Accent 3" w:semiHidden="0" w:uiPriority="70" w:unhideWhenUsed="0"/>
-    <w:lsdException w:name="Colorful Shading Accent 3" w:semiHidden="0" w:uiPriority="71" w:unhideWhenUsed="0"/>
-    <w:lsdException w:name="Colorful List Accent 3" w:semiHidden="0" w:uiPriority="72" w:unhideWhenUsed="0"/>
-    <w:lsdException w:name="Colorful Grid Accent 3" w:semiHidden="0" w:uiPriority="73" w:unhideWhenUsed="0"/>
-    <w:lsdException w:name="Light Shading Accent 4" w:semiHidden="0" w:uiPriority="60" w:unhideWhenUsed="0"/>
-    <w:lsdException w:name="Light List Accent 4" w:semiHidden="0" w:uiPriority="61" w:unhideWhenUsed="0"/>
-    <w:lsdException w:name="Light Grid Accent 4" w:semiHidden="0" w:uiPriority="62" w:unhideWhenUsed="0"/>
-    <w:lsdException w:name="Medium Shading 1 Accent 4" w:semiHidden="0" w:uiPriority="63" w:unhideWhenUsed="0"/>
-    <w:lsdException w:name="Medium Shading 2 Accent 4" w:semiHidden="0" w:uiPriority="64" w:unhideWhenUsed="0"/>
-    <w:lsdException w:name="Medium List 1 Accent 4" w:semiHidden="0" w:uiPriority="65" w:unhideWhenUsed="0"/>
-    <w:lsdException w:name="Medium List 2 Accent 4" w:semiHidden="0" w:uiPriority="66" w:unhideWhenUsed="0"/>
-    <w:lsdException w:name="Medium Grid 1 Accent 4" w:semiHidden="0" w:uiPriority="67" w:unhideWhenUsed="0"/>
-    <w:lsdException w:name="Medium Grid 2 Accent 4" w:semiHidden="0" w:uiPriority="68" w:unhideWhenUsed="0"/>
-    <w:lsdException w:name="Medium Grid 3 Accent 4" w:semiHidden="0" w:uiPriority="69" w:unhideWhenUsed="0"/>
-    <w:lsdException w:name="Dark List Accent 4" w:semiHidden="0" w:uiPriority="70" w:unhideWhenUsed="0"/>
-    <w:lsdException w:name="Colorful Shading Accent 4" w:semiHidden="0" w:uiPriority="71" w:unhideWhenUsed="0"/>
-    <w:lsdException w:name="Colorful List Accent 4" w:semiHidden="0" w:uiPriority="72" w:unhideWhenUsed="0"/>
-    <w:lsdException w:name="Colorful Grid Accent 4" w:semiHidden="0" w:uiPriority="73" w:unhideWhenUsed="0"/>
-    <w:lsdException w:name="Light Shading Accent 5" w:semiHidden="0" w:uiPriority="60" w:unhideWhenUsed="0"/>
-    <w:lsdException w:name="Light List Accent 5" w:semiHidden="0" w:uiPriority="61" w:unhideWhenUsed="0"/>
-    <w:lsdException w:name="Light Grid Accent 5" w:semiHidden="0" w:uiPriority="62" w:unhideWhenUsed="0"/>
-    <w:lsdException w:name="Medium Shading 1 Accent 5" w:semiHidden="0" w:uiPriority="63" w:unhideWhenUsed="0"/>
-    <w:lsdException w:name="Medium Shading 2 Accent 5" w:semiHidden="0" w:uiPriority="64" w:unhideWhenUsed="0"/>
-    <w:lsdException w:name="Medium List 1 Accent 5" w:semiHidden="0" w:uiPriority="65" w:unhideWhenUsed="0"/>
-    <w:lsdException w:name="Medium List 2 Accent 5" w:semiHidden="0" w:uiPriority="66" w:unhideWhenUsed="0"/>
-    <w:lsdException w:name="Medium Grid 1 Accent 5" w:semiHidden="0" w:uiPriority="67" w:unhideWhenUsed="0"/>
-    <w:lsdException w:name="Medium Grid 2 Accent 5" w:semiHidden="0" w:uiPriority="68" w:unhideWhenUsed="0"/>
-    <w:lsdException w:name="Medium Grid 3 Accent 5" w:semiHidden="0" w:uiPriority="69" w:unhideWhenUsed="0"/>
-    <w:lsdException w:name="Dark List Accent 5" w:semiHidden="0" w:uiPriority="70" w:unhideWhenUsed="0"/>
-    <w:lsdException w:name="Colorful Shading Accent 5" w:semiHidden="0" w:uiPriority="71" w:unhideWhenUsed="0"/>
-    <w:lsdException w:name="Colorful List Accent 5" w:semiHidden="0" w:uiPriority="72" w:unhideWhenUsed="0"/>
-    <w:lsdException w:name="Colorful Grid Accent 5" w:semiHidden="0" w:uiPriority="73" w:unhideWhenUsed="0"/>
-    <w:lsdException w:name="Light Shading Accent 6" w:semiHidden="0" w:uiPriority="60" w:unhideWhenUsed="0"/>
-    <w:lsdException w:name="Light List Accent 6" w:semiHidden="0" w:uiPriority="61" w:unhideWhenUsed="0"/>
-    <w:lsdException w:name="Light Grid Accent 6" w:semiHidden="0" w:uiPriority="62" w:unhideWhenUsed="0"/>
-    <w:lsdException w:name="Medium Shading 1 Accent 6" w:semiHidden="0" w:uiPriority="63" w:unhideWhenUsed="0"/>
-    <w:lsdException w:name="Medium Shading 2 Accent 6" w:semiHidden="0" w:uiPriority="64" w:unhideWhenUsed="0"/>
-    <w:lsdException w:name="Medium List 1 Accent 6" w:semiHidden="0" w:uiPriority="65" w:unhideWhenUsed="0"/>
-    <w:lsdException w:name="Medium List 2 Accent 6" w:semiHidden="0" w:uiPriority="66" w:unhideWhenUsed="0"/>
-    <w:lsdException w:name="Medium Grid 1 Accent 6" w:semiHidden="0" w:uiPriority="67" w:unhideWhenUsed="0"/>
-    <w:lsdException w:name="Medium Grid 2 Accent 6" w:semiHidden="0" w:uiPriority="68" w:unhideWhenUsed="0"/>
-    <w:lsdException w:name="Medium Grid 3 Accent 6" w:semiHidden="0" w:uiPriority="69" w:unhideWhenUsed="0"/>
-    <w:lsdException w:name="Dark List Accent 6" w:semiHidden="0" w:uiPriority="70" w:unhideWhenUsed="0"/>
-    <w:lsdException w:name="Colorful Shading Accent 6" w:semiHidden="0" w:uiPriority="71" w:unhideWhenUsed="0"/>
-    <w:lsdException w:name="Colorful List Accent 6" w:semiHidden="0" w:uiPriority="72" w:unhideWhenUsed="0"/>
-    <w:lsdException w:name="Colorful Grid Accent 6" w:semiHidden="0" w:uiPriority="73" w:unhideWhenUsed="0"/>
-    <w:lsdException w:name="Subtle Emphasis" w:semiHidden="0" w:uiPriority="19" w:unhideWhenUsed="0" w:qFormat="1"/>
-    <w:lsdException w:name="Intense Emphasis" w:semiHidden="0" w:uiPriority="21" w:unhideWhenUsed="0" w:qFormat="1"/>
-    <w:lsdException w:name="Subtle Reference" w:semiHidden="0" w:uiPriority="31" w:unhideWhenUsed="0" w:qFormat="1"/>
-    <w:lsdException w:name="Intense Reference" w:semiHidden="0" w:uiPriority="32" w:unhideWhenUsed="0" w:qFormat="1"/>
-    <w:lsdException w:name="Book Title" w:semiHidden="0" w:uiPriority="33" w:unhideWhenUsed="0" w:qFormat="1"/>
-    <w:lsdException w:name="Bibliography" w:uiPriority="37"/>
-    <w:lsdException w:name="TOC Heading" w:uiPriority="39" w:qFormat="1"/>
-  </w:latentStyles>
-  <w:style w:type="paragraph" w:default="1" w:styleId="Normal">
-    <w:name w:val="Normal"/>
-    <w:qFormat/>
-    <w:rsid w:val="004A0492"/>
-  </w:style>
-  <w:style w:type="character" w:default="1" w:styleId="DefaultParagraphFont">
-    <w:name w:val="Default Paragraph Font"/>
-    <w:uiPriority w:val="1"/>
-    <w:semiHidden/>
-    <w:unhideWhenUsed/>
-  </w:style>
-  <w:style w:type="table" w:default="1" w:styleId="TableNormal">
-    <w:name w:val="Normal Table"/>
-    <w:uiPriority w:val="99"/>
-    <w:semiHidden/>
-    <w:unhideWhenUsed/>
-    <w:tblPr>
-      <w:tblInd w:w="0" w:type="dxa"/>
-      <w:tblCellMar>
-        <w:top w:w="0" w:type="dxa"/>
-        <w:left w:w="108" w:type="dxa"/>
-        <w:bottom w:w="0" w:type="dxa"/>
-        <w:right w:w="108" w:type="dxa"/>
-      </w:tblCellMar>
-    </w:tblPr>
-  </w:style>
-  <w:style w:type="numbering" w:default="1" w:styleId="NoList">
-    <w:name w:val="No List"/>
-    <w:uiPriority w:val="99"/>
-    <w:semiHidden/>
-    <w:unhideWhenUsed/>
-  </w:style>
-  <w:style w:type="paragraph" w:styleId="ListParagraph">
-    <w:name w:val="List Paragraph"/>
-    <w:basedOn w:val="Normal"/>
-    <w:uiPriority w:val="34"/>
-    <w:qFormat/>
-    <w:rsid w:val="004A0492"/>
-    <w:pPr>
-      <w:ind w:left="720"/>
-      <w:contextualSpacing/>
-    </w:pPr>
-  </w:style>
-  <w:style w:type="paragraph" w:styleId="Header">
-    <w:name w:val="header"/>
-    <w:basedOn w:val="Normal"/>
-    <w:link w:val="HeaderChar"/>
-    <w:uiPriority w:val="99"/>
-    <w:unhideWhenUsed/>
-    <w:rsid w:val="00594BDD"/>
-    <w:pPr>
-      <w:tabs>
-        <w:tab w:val="center" w:pos="4680"/>
-        <w:tab w:val="right" w:pos="9360"/>
-      </w:tabs>
-      <w:spacing w:after="0" w:line="240" w:lineRule="auto"/>
-    </w:pPr>
-  </w:style>
-  <w:style w:type="character" w:customStyle="1" w:styleId="HeaderChar">
-    <w:name w:val="Header Char"/>
-    <w:basedOn w:val="DefaultParagraphFont"/>
-    <w:link w:val="Header"/>
-    <w:uiPriority w:val="99"/>
-    <w:rsid w:val="00594BDD"/>
-  </w:style>
-  <w:style w:type="paragraph" w:styleId="Footer">
-    <w:name w:val="footer"/>
-    <w:basedOn w:val="Normal"/>
-    <w:link w:val="FooterChar"/>
-    <w:uiPriority w:val="99"/>
-    <w:unhideWhenUsed/>
-    <w:rsid w:val="00594BDD"/>
-    <w:pPr>
-      <w:tabs>
-        <w:tab w:val="center" w:pos="4680"/>
-        <w:tab w:val="right" w:pos="9360"/>
-      </w:tabs>
-      <w:spacing w:after="0" w:line="240" w:lineRule="auto"/>
-    </w:pPr>
-  </w:style>
-  <w:style w:type="character" w:customStyle="1" w:styleId="FooterChar">
-    <w:name w:val="Footer Char"/>
-    <w:basedOn w:val="DefaultParagraphFont"/>
-    <w:link w:val="Footer"/>
-    <w:uiPriority w:val="99"/>
-    <w:rsid w:val="00594BDD"/>
-  </w:style>
-</w:styles>
-</file>
-
-<file path=word/stylesWithEffects.xml><?xml version="1.0" encoding="utf-8"?>
-<w:styles xmlns:wpc="http://schemas.microsoft.com/office/word/2010/wordprocessingCanvas" xmlns:mc="http://schemas.openxmlformats.org/markup-compatibility/2006" xmlns:o="urn:schemas-microsoft-com:office:office" xmlns:r="http://schemas.openxmlformats.org/officeDocument/2006/relationships" xmlns:m="http://schemas.openxmlformats.org/officeDocument/2006/math" xmlns:v="urn:schemas-microsoft-com:vml" xmlns:wp14="http://schemas.microsoft.com/office/word/2010/wordprocessingDrawing" xmlns:wp="http://schemas.openxmlformats.org/drawingml/2006/wordprocessingDrawing" xmlns:w10="urn:schemas-microsoft-com:office:word" xmlns:w="http://schemas.openxmlformats.org/wordprocessingml/2006/main" xmlns:w14="http://schemas.microsoft.com/office/word/2010/wordml" xmlns:wpg="http://schemas.microsoft.com/office/word/2010/wordprocessingGroup" xmlns:wpi="http://schemas.microsoft.com/office/word/2010/wordprocessingInk" xmlns:wne="http://schemas.microsoft.com/office/word/2006/wordml" xmlns:wps="http://schemas.microsoft.com/office/word/2010/wordprocessingShape" mc:Ignorable="w14 wp14">
-  <w:docDefaults>
-    <w:rPrDefault>
-      <w:rPr>
-        <w:rFonts w:asciiTheme="minorHAnsi" w:eastAsiaTheme="minorHAnsi" w:hAnsiTheme="minorHAnsi" w:cstheme="minorBidi"/>
-        <w:sz w:val="22"/>
-        <w:szCs w:val="22"/>
-        <w:lang w:val="en-US" w:eastAsia="en-US" w:bidi="ar-SA"/>
-      </w:rPr>
-    </w:rPrDefault>
-    <w:pPrDefault>
-      <w:pPr>
-        <w:spacing w:after="160" w:line="259" w:lineRule="auto"/>
-      </w:pPr>
-    </w:pPrDefault>
-  </w:docDefaults>
-  <w:latentStyles w:defLockedState="0" w:defUIPriority="99" w:defSemiHidden="1" w:defUnhideWhenUsed="1" w:defQFormat="0" w:count="267">
-    <w:lsdException w:name="Normal" w:semiHidden="0" w:uiPriority="0" w:unhideWhenUsed="0" w:qFormat="1"/>
-    <w:lsdException w:name="heading 1" w:semiHidden="0" w:uiPriority="9" w:unhideWhenUsed="0" w:qFormat="1"/>
-    <w:lsdException w:name="heading 2" w:uiPriority="9" w:qFormat="1"/>
-    <w:lsdException w:name="heading 3" w:uiPriority="9" w:qFormat="1"/>
-    <w:lsdException w:name="heading 4" w:uiPriority="9" w:qFormat="1"/>
-    <w:lsdException w:name="heading 5" w:uiPriority="9" w:qFormat="1"/>
-    <w:lsdException w:name="heading 6" w:uiPriority="9" w:qFormat="1"/>
-    <w:lsdException w:name="heading 7" w:uiPriority="9" w:qFormat="1"/>
-    <w:lsdException w:name="heading 8" w:uiPriority="9" w:qFormat="1"/>
-    <w:lsdException w:name="heading 9" w:uiPriority="9" w:qFormat="1"/>
-    <w:lsdException w:name="toc 1" w:uiPriority="39"/>
-    <w:lsdException w:name="toc 2" w:uiPriority="39"/>
-    <w:lsdException w:name="toc 3" w:uiPriority="39"/>
-    <w:lsdException w:name="toc 4" w:uiPriority="39"/>
-    <w:lsdException w:name="toc 5" w:uiPriority="39"/>
-    <w:lsdException w:name="toc 6" w:uiPriority="39"/>
-    <w:lsdException w:name="toc 7" w:uiPriority="39"/>
-    <w:lsdException w:name="toc 8" w:uiPriority="39"/>
-    <w:lsdException w:name="toc 9" w:uiPriority="39"/>
-    <w:lsdException w:name="caption" w:uiPriority="35" w:qFormat="1"/>
-    <w:lsdException w:name="Title" w:semiHidden="0" w:uiPriority="10" w:unhideWhenUsed="0" w:qFormat="1"/>
-    <w:lsdException w:name="Default Paragraph Font" w:uiPriority="1"/>
-    <w:lsdException w:name="Subtitle" w:semiHidden="0" w:uiPriority="11" w:unhideWhenUsed="0" w:qFormat="1"/>
-    <w:lsdException w:name="Strong" w:semiHidden="0" w:uiPriority="22" w:unhideWhenUsed="0" w:qFormat="1"/>
-    <w:lsdException w:name="Emphasis" w:semiHidden="0" w:uiPriority="20" w:unhideWhenUsed="0" w:qFormat="1"/>
-    <w:lsdException w:name="Table Grid" w:semiHidden="0" w:uiPriority="39" w:unhideWhenUsed="0"/>
-    <w:lsdException w:name="Placeholder Text" w:unhideWhenUsed="0"/>
-    <w:lsdException w:name="No Spacing" w:semiHidden="0" w:uiPriority="1" w:unhideWhenUsed="0" w:qFormat="1"/>
-    <w:lsdException w:name="Light Shading" w:semiHidden="0" w:uiPriority="60" w:unhideWhenUsed="0"/>
-    <w:lsdException w:name="Light List" w:semiHidden="0" w:uiPriority="61" w:unhideWhenUsed="0"/>
-    <w:lsdException w:name="Light Grid" w:semiHidden="0" w:uiPriority="62" w:unhideWhenUsed="0"/>
-    <w:lsdException w:name="Medium Shading 1" w:semiHidden="0" w:uiPriority="63" w:unhideWhenUsed="0"/>
-    <w:lsdException w:name="Medium Shading 2" w:semiHidden="0" w:uiPriority="64" w:unhideWhenUsed="0"/>
-    <w:lsdException w:name="Medium List 1" w:semiHidden="0" w:uiPriority="65" w:unhideWhenUsed="0"/>
-    <w:lsdException w:name="Medium List 2" w:semiHidden="0" w:uiPriority="66" w:unhideWhenUsed="0"/>
-    <w:lsdException w:name="Medium Grid 1" w:semiHidden="0" w:uiPriority="67" w:unhideWhenUsed="0"/>
-    <w:lsdException w:name="Medium Grid 2" w:semiHidden="0" w:uiPriority="68" w:unhideWhenUsed="0"/>
-    <w:lsdException w:name="Medium Grid 3" w:semiHidden="0" w:uiPriority="69" w:unhideWhenUsed="0"/>
-    <w:lsdException w:name="Dark List" w:semiHidden="0" w:uiPriority="70" w:unhideWhenUsed="0"/>
-    <w:lsdException w:name="Colorful Shading" w:semiHidden="0" w:uiPriority="71" w:unhideWhenUsed="0"/>
-    <w:lsdException w:name="Colorful List" w:semiHidden="0" w:uiPriority="72" w:unhideWhenUsed="0"/>
-    <w:lsdException w:name="Colorful Grid" w:semiHidden="0" w:uiPriority="73" w:unhideWhenUsed="0"/>
-    <w:lsdException w:name="Light Shading Accent 1" w:semiHidden="0" w:uiPriority="60" w:unhideWhenUsed="0"/>
-    <w:lsdException w:name="Light List Accent 1" w:semiHidden="0" w:uiPriority="61" w:unhideWhenUsed="0"/>
-    <w:lsdException w:name="Light Grid Accent 1" w:semiHidden="0" w:uiPriority="62" w:unhideWhenUsed="0"/>
-    <w:lsdException w:name="Medium Shading 1 Accent 1" w:semiHidden="0" w:uiPriority="63" w:unhideWhenUsed="0"/>
-    <w:lsdException w:name="Medium Shading 2 Accent 1" w:semiHidden="0" w:uiPriority="64" w:unhideWhenUsed="0"/>
-    <w:lsdException w:name="Medium List 1 Accent 1" w:semiHidden="0" w:uiPriority="65" w:unhideWhenUsed="0"/>
-    <w:lsdException w:name="Revision" w:unhideWhenUsed="0"/>
-    <w:lsdException w:name="List Paragraph" w:semiHidden="0" w:uiPriority="34" w:unhideWhenUsed="0" w:qFormat="1"/>
-    <w:lsdException w:name="Quote" w:semiHidden="0" w:uiPriority="29" w:unhideWhenUsed="0" w:qFormat="1"/>
-    <w:lsdException w:name="Intense Quote" w:semiHidden="0" w:uiPriority="30" w:unhideWhenUsed="0" w:qFormat="1"/>
-    <w:lsdException w:name="Medium List 2 Accent 1" w:semiHidden="0" w:uiPriority="66" w:unhideWhenUsed="0"/>
-    <w:lsdException w:name="Medium Grid 1 Accent 1" w:semiHidden="0" w:uiPriority="67" w:unhideWhenUsed="0"/>
-    <w:lsdException w:name="Medium Grid 2 Accent 1" w:semiHidden="0" w:uiPriority="68" w:unhideWhenUsed="0"/>
-    <w:lsdException w:name="Medium Grid 3 Accent 1" w:semiHidden="0" w:uiPriority="69" w:unhideWhenUsed="0"/>
-    <w:lsdException w:name="Dark List Accent 1" w:semiHidden="0" w:uiPriority="70" w:unhideWhenUsed="0"/>
-    <w:lsdException w:name="Colorful Shading Accent 1" w:semiHidden="0" w:uiPriority="71" w:unhideWhenUsed="0"/>
-    <w:lsdException w:name="Colorful List Accent 1" w:semiHidden="0" w:uiPriority="72" w:unhideWhenUsed="0"/>
-    <w:lsdException w:name="Colorful Grid Accent 1" w:semiHidden="0" w:uiPriority="73" w:unhideWhenUsed="0"/>
-    <w:lsdException w:name="Light Shading Accent 2" w:semiHidden="0" w:uiPriority="60" w:unhideWhenUsed="0"/>
-    <w:lsdException w:name="Light List Accent 2" w:semiHidden="0" w:uiPriority="61" w:unhideWhenUsed="0"/>
-    <w:lsdException w:name="Light Grid Accent 2" w:semiHidden="0" w:uiPriority="62" w:unhideWhenUsed="0"/>
-    <w:lsdException w:name="Medium Shading 1 Accent 2" w:semiHidden="0" w:uiPriority="63" w:unhideWhenUsed="0"/>
-    <w:lsdException w:name="Medium Shading 2 Accent 2" w:semiHidden="0" w:uiPriority="64" w:unhideWhenUsed="0"/>
-    <w:lsdException w:name="Medium List 1 Accent 2" w:semiHidden="0" w:uiPriority="65" w:unhideWhenUsed="0"/>
-    <w:lsdException w:name="Medium List 2 Accent 2" w:semiHidden="0" w:uiPriority="66" w:unhideWhenUsed="0"/>
-    <w:lsdException w:name="Medium Grid 1 Accent 2" w:semiHidden="0" w:uiPriority="67" w:unhideWhenUsed="0"/>
-    <w:lsdException w:name="Medium Grid 2 Accent 2" w:semiHidden="0" w:uiPriority="68" w:unhideWhenUsed="0"/>
-    <w:lsdException w:name="Medium Grid 3 Accent 2" w:semiHidden="0" w:uiPriority="69" w:unhideWhenUsed="0"/>
-    <w:lsdException w:name="Dark List Accent 2" w:semiHidden="0" w:uiPriority="70" w:unhideWhenUsed="0"/>
-    <w:lsdException w:name="Colorful Shading Accent 2" w:semiHidden="0" w:uiPriority="71" w:unhideWhenUsed="0"/>
-    <w:lsdException w:name="Colorful List Accent 2" w:semiHidden="0" w:uiPriority="72" w:unhideWhenUsed="0"/>
-    <w:lsdException w:name="Colorful Grid Accent 2" w:semiHidden="0" w:uiPriority="73" w:unhideWhenUsed="0"/>
-    <w:lsdException w:name="Light Shading Accent 3" w:semiHidden="0" w:uiPriority="60" w:unhideWhenUsed="0"/>
-    <w:lsdException w:name="Light List Accent 3" w:semiHidden="0" w:uiPriority="61" w:unhideWhenUsed="0"/>
-    <w:lsdException w:name="Light Grid Accent 3" w:semiHidden="0" w:uiPriority="62" w:unhideWhenUsed="0"/>
-    <w:lsdException w:name="Medium Shading 1 Accent 3" w:semiHidden="0" w:uiPriority="63" w:unhideWhenUsed="0"/>
-    <w:lsdException w:name="Medium Shading 2 Accent 3" w:semiHidden="0" w:uiPriority="64" w:unhideWhenUsed="0"/>
-    <w:lsdException w:name="Medium List 1 Accent 3" w:semiHidden="0" w:uiPriority="65" w:unhideWhenUsed="0"/>
-    <w:lsdException w:name="Medium List 2 Accent 3" w:semiHidden="0" w:uiPriority="66" w:unhideWhenUsed="0"/>
-    <w:lsdException w:name="Medium Grid 1 Accent 3" w:semiHidden="0" w:uiPriority="67" w:unhideWhenUsed="0"/>
-    <w:lsdException w:name="Medium Grid 2 Accent 3" w:semiHidden="0" w:uiPriority="68" w:unhideWhenUsed="0"/>
-    <w:lsdException w:name="Medium Grid 3 Accent 3" w:semiHidden="0" w:uiPriority="69" w:unhideWhenUsed="0"/>
-    <w:lsdException w:name="Dark List Accent 3" w:semiHidden="0" w:uiPriority="70" w:unhideWhenUsed="0"/>
-    <w:lsdException w:name="Colorful Shading Accent 3" w:semiHidden="0" w:uiPriority="71" w:unhideWhenUsed="0"/>
-    <w:lsdException w:name="Colorful List Accent 3" w:semiHidden="0" w:uiPriority="72" w:unhideWhenUsed="0"/>
-    <w:lsdException w:name="Colorful Grid Accent 3" w:semiHidden="0" w:uiPriority="73" w:unhideWhenUsed="0"/>
-    <w:lsdException w:name="Light Shading Accent 4" w:semiHidden="0" w:uiPriority="60" w:unhideWhenUsed="0"/>
-    <w:lsdException w:name="Light List Accent 4" w:semiHidden="0" w:uiPriority="61" w:unhideWhenUsed="0"/>
-    <w:lsdException w:name="Light Grid Accent 4" w:semiHidden="0" w:uiPriority="62" w:unhideWhenUsed="0"/>
-    <w:lsdException w:name="Medium Shading 1 Accent 4" w:semiHidden="0" w:uiPriority="63" w:unhideWhenUsed="0"/>
-    <w:lsdException w:name="Medium Shading 2 Accent 4" w:semiHidden="0" w:uiPriority="64" w:unhideWhenUsed="0"/>
-    <w:lsdException w:name="Medium List 1 Accent 4" w:semiHidden="0" w:uiPriority="65" w:unhideWhenUsed="0"/>
-    <w:lsdException w:name="Medium List 2 Accent 4" w:semiHidden="0" w:uiPriority="66" w:unhideWhenUsed="0"/>
-    <w:lsdException w:name="Medium Grid 1 Accent 4" w:semiHidden="0" w:uiPriority="67" w:unhideWhenUsed="0"/>
-    <w:lsdException w:name="Medium Grid 2 Accent 4" w:semiHidden="0" w:uiPriority="68" w:unhideWhenUsed="0"/>
-    <w:lsdException w:name="Medium Grid 3 Accent 4" w:semiHidden="0" w:uiPriority="69" w:unhideWhenUsed="0"/>
-    <w:lsdException w:name="Dark List Accent 4" w:semiHidden="0" w:uiPriority="70" w:unhideWhenUsed="0"/>
-    <w:lsdException w:name="Colorful Shading Accent 4" w:semiHidden="0" w:uiPriority="71" w:unhideWhenUsed="0"/>
-    <w:lsdException w:name="Colorful List Accent 4" w:semiHidden="0" w:uiPriority="72" w:unhideWhenUsed="0"/>
-    <w:lsdException w:name="Colorful Grid Accent 4" w:semiHidden="0" w:uiPriority="73" w:unhideWhenUsed="0"/>
-    <w:lsdException w:name="Light Shading Accent 5" w:semiHidden="0" w:uiPriority="60" w:unhideWhenUsed="0"/>
-    <w:lsdException w:name="Light List Accent 5" w:semiHidden="0" w:uiPriority="61" w:unhideWhenUsed="0"/>
-    <w:lsdException w:name="Light Grid Accent 5" w:semiHidden="0" w:uiPriority="62" w:unhideWhenUsed="0"/>
-    <w:lsdException w:name="Medium Shading 1 Accent 5" w:semiHidden="0" w:uiPriority="63" w:unhideWhenUsed="0"/>
-    <w:lsdException w:name="Medium Shading 2 Accent 5" w:semiHidden="0" w:uiPriority="64" w:unhideWhenUsed="0"/>
-    <w:lsdException w:name="Medium List 1 Accent 5" w:semiHidden="0" w:uiPriority="65" w:unhideWhenUsed="0"/>
-    <w:lsdException w:name="Medium List 2 Accent 5" w:semiHidden="0" w:uiPriority="66" w:unhideWhenUsed="0"/>
-    <w:lsdException w:name="Medium Grid 1 Accent 5" w:semiHidden="0" w:uiPriority="67" w:unhideWhenUsed="0"/>
-    <w:lsdException w:name="Medium Grid 2 Accent 5" w:semiHidden="0" w:uiPriority="68" w:unhideWhenUsed="0"/>
-    <w:lsdException w:name="Medium Grid 3 Accent 5" w:semiHidden="0" w:uiPriority="69" w:unhideWhenUsed="0"/>
-    <w:lsdException w:name="Dark List Accent 5" w:semiHidden="0" w:uiPriority="70" w:unhideWhenUsed="0"/>
-    <w:lsdException w:name="Colorful Shading Accent 5" w:semiHidden="0" w:uiPriority="71" w:unhideWhenUsed="0"/>
-    <w:lsdException w:name="Colorful List Accent 5" w:semiHidden="0" w:uiPriority="72" w:unhideWhenUsed="0"/>
-    <w:lsdException w:name="Colorful Grid Accent 5" w:semiHidden="0" w:uiPriority="73" w:unhideWhenUsed="0"/>
-    <w:lsdException w:name="Light Shading Accent 6" w:semiHidden="0" w:uiPriority="60" w:unhideWhenUsed="0"/>
-    <w:lsdException w:name="Light List Accent 6" w:semiHidden="0" w:uiPriority="61" w:unhideWhenUsed="0"/>
-    <w:lsdException w:name="Light Grid Accent 6" w:semiHidden="0" w:uiPriority="62" w:unhideWhenUsed="0"/>
-    <w:lsdException w:name="Medium Shading 1 Accent 6" w:semiHidden="0" w:uiPriority="63" w:unhideWhenUsed="0"/>
-    <w:lsdException w:name="Medium Shading 2 Accent 6" w:semiHidden="0" w:uiPriority="64" w:unhideWhenUsed="0"/>
-    <w:lsdException w:name="Medium List 1 Accent 6" w:semiHidden="0" w:uiPriority="65" w:unhideWhenUsed="0"/>
-    <w:lsdException w:name="Medium List 2 Accent 6" w:semiHidden="0" w:uiPriority="66" w:unhideWhenUsed="0"/>
-    <w:lsdException w:name="Medium Grid 1 Accent 6" w:semiHidden="0" w:uiPriority="67" w:unhideWhenUsed="0"/>
-    <w:lsdException w:name="Medium Grid 2 Accent 6" w:semiHidden="0" w:uiPriority="68" w:unhideWhenUsed="0"/>
-    <w:lsdException w:name="Medium Grid 3 Accent 6" w:semiHidden="0" w:uiPriority="69" w:unhideWhenUsed="0"/>
-    <w:lsdException w:name="Dark List Accent 6" w:semiHidden="0" w:uiPriority="70" w:unhideWhenUsed="0"/>
-    <w:lsdException w:name="Colorful Shading Accent 6" w:semiHidden="0" w:uiPriority="71" w:unhideWhenUsed="0"/>
-    <w:lsdException w:name="Colorful List Accent 6" w:semiHidden="0" w:uiPriority="72" w:unhideWhenUsed="0"/>
-    <w:lsdException w:name="Colorful Grid Accent 6" w:semiHidden="0" w:uiPriority="73" w:unhideWhenUsed="0"/>
-    <w:lsdException w:name="Subtle Emphasis" w:semiHidden="0" w:uiPriority="19" w:unhideWhenUsed="0" w:qFormat="1"/>
-    <w:lsdException w:name="Intense Emphasis" w:semiHidden="0" w:uiPriority="21" w:unhideWhenUsed="0" w:qFormat="1"/>
-    <w:lsdException w:name="Subtle Reference" w:semiHidden="0" w:uiPriority="31" w:unhideWhenUsed="0" w:qFormat="1"/>
-    <w:lsdException w:name="Intense Reference" w:semiHidden="0" w:uiPriority="32" w:unhideWhenUsed="0" w:qFormat="1"/>
-    <w:lsdException w:name="Book Title" w:semiHidden="0" w:uiPriority="33" w:unhideWhenUsed="0" w:qFormat="1"/>
-    <w:lsdException w:name="Bibliography" w:uiPriority="37"/>
-    <w:lsdException w:name="TOC Heading" w:uiPriority="39" w:qFormat="1"/>
+  <w:latentStyles w:defLockedState="0" w:defUIPriority="99" w:defSemiHidden="0" w:defUnhideWhenUsed="0" w:defQFormat="0" w:count="377">
+    <w:lsdException w:name="Normal" w:uiPriority="0" w:qFormat="1"/>
+    <w:lsdException w:name="heading 1" w:uiPriority="9" w:qFormat="1"/>
+    <w:lsdException w:name="heading 2" w:semiHidden="1" w:uiPriority="9" w:unhideWhenUsed="1" w:qFormat="1"/>
+    <w:lsdException w:name="heading 3" w:semiHidden="1" w:uiPriority="9" w:unhideWhenUsed="1" w:qFormat="1"/>
+    <w:lsdException w:name="heading 4" w:semiHidden="1" w:uiPriority="9" w:unhideWhenUsed="1" w:qFormat="1"/>
+    <w:lsdException w:name="heading 5" w:semiHidden="1" w:uiPriority="9" w:unhideWhenUsed="1" w:qFormat="1"/>
+    <w:lsdException w:name="heading 6" w:semiHidden="1" w:uiPriority="9" w:unhideWhenUsed="1" w:qFormat="1"/>
+    <w:lsdException w:name="heading 7" w:semiHidden="1" w:uiPriority="9" w:unhideWhenUsed="1" w:qFormat="1"/>
+    <w:lsdException w:name="heading 8" w:semiHidden="1" w:uiPriority="9" w:unhideWhenUsed="1" w:qFormat="1"/>
+    <w:lsdException w:name="heading 9" w:semiHidden="1" w:uiPriority="9" w:unhideWhenUsed="1" w:qFormat="1"/>
+    <w:lsdException w:name="index 1" w:semiHidden="1" w:unhideWhenUsed="1"/>
+    <w:lsdException w:name="index 2" w:semiHidden="1" w:unhideWhenUsed="1"/>
+    <w:lsdException w:name="index 3" w:semiHidden="1" w:unhideWhenUsed="1"/>
+    <w:lsdException w:name="index 4" w:semiHidden="1" w:unhideWhenUsed="1"/>
+    <w:lsdException w:name="index 5" w:semiHidden="1" w:unhideWhenUsed="1"/>
+    <w:lsdException w:name="index 6" w:semiHidden="1" w:unhideWhenUsed="1"/>
+    <w:lsdException w:name="index 7" w:semiHidden="1" w:unhideWhenUsed="1"/>
+    <w:lsdException w:name="index 8" w:semiHidden="1" w:unhideWhenUsed="1"/>
+    <w:lsdException w:name="index 9" w:semiHidden="1" w:unhideWhenUsed="1"/>
+    <w:lsdException w:name="toc 1" w:semiHidden="1" w:uiPriority="39" w:unhideWhenUsed="1"/>
+    <w:lsdException w:name="toc 2" w:semiHidden="1" w:uiPriority="39" w:unhideWhenUsed="1"/>
+    <w:lsdException w:name="toc 3" w:semiHidden="1" w:uiPriority="39" w:unhideWhenUsed="1"/>
+    <w:lsdException w:name="toc 4" w:semiHidden="1" w:uiPriority="39" w:unhideWhenUsed="1"/>
+    <w:lsdException w:name="toc 5" w:semiHidden="1" w:uiPriority="39" w:unhideWhenUsed="1"/>
+    <w:lsdException w:name="toc 6" w:semiHidden="1" w:uiPriority="39" w:unhideWhenUsed="1"/>
+    <w:lsdException w:name="toc 7" w:semiHidden="1" w:uiPriority="39" w:unhideWhenUsed="1"/>
+    <w:lsdException w:name="toc 8" w:semiHidden="1" w:uiPriority="39" w:unhideWhenUsed="1"/>
+    <w:lsdException w:name="toc 9" w:semiHidden="1" w:uiPriority="39" w:unhideWhenUsed="1"/>
+    <w:lsdException w:name="Normal Indent" w:semiHidden="1" w:unhideWhenUsed="1"/>
+    <w:lsdException w:name="footnote text" w:semiHidden="1" w:unhideWhenUsed="1"/>
+    <w:lsdException w:name="annotation text" w:semiHidden="1" w:unhideWhenUsed="1"/>
+    <w:lsdException w:name="header" w:semiHidden="1" w:unhideWhenUsed="1"/>
+    <w:lsdException w:name="footer" w:semiHidden="1" w:unhideWhenUsed="1"/>
+    <w:lsdException w:name="index heading" w:semiHidden="1" w:unhideWhenUsed="1"/>
+    <w:lsdException w:name="caption" w:semiHidden="1" w:uiPriority="35" w:unhideWhenUsed="1" w:qFormat="1"/>
+    <w:lsdException w:name="table of figures" w:semiHidden="1" w:unhideWhenUsed="1"/>
+    <w:lsdException w:name="envelope address" w:semiHidden="1" w:unhideWhenUsed="1"/>
+    <w:lsdException w:name="envelope return" w:semiHidden="1" w:unhideWhenUsed="1"/>
+    <w:lsdException w:name="footnote reference" w:semiHidden="1" w:unhideWhenUsed="1"/>
+    <w:lsdException w:name="annotation reference" w:semiHidden="1" w:unhideWhenUsed="1"/>
+    <w:lsdException w:name="line number" w:semiHidden="1" w:unhideWhenUsed="1"/>
+    <w:lsdException w:name="page number" w:semiHidden="1" w:unhideWhenUsed="1"/>
+    <w:lsdException w:name="endnote reference" w:semiHidden="1" w:unhideWhenUsed="1"/>
+    <w:lsdException w:name="endnote text" w:semiHidden="1" w:unhideWhenUsed="1"/>
+    <w:lsdException w:name="table of authorities" w:semiHidden="1" w:unhideWhenUsed="1"/>
+    <w:lsdException w:name="macro" w:semiHidden="1" w:unhideWhenUsed="1"/>
+    <w:lsdException w:name="toa heading" w:semiHidden="1" w:unhideWhenUsed="1"/>
+    <w:lsdException w:name="List" w:semiHidden="1" w:unhideWhenUsed="1"/>
+    <w:lsdException w:name="List Bullet" w:semiHidden="1" w:unhideWhenUsed="1"/>
+    <w:lsdException w:name="List Number" w:semiHidden="1" w:unhideWhenUsed="1"/>
+    <w:lsdException w:name="List 2" w:semiHidden="1" w:unhideWhenUsed="1"/>
+    <w:lsdException w:name="List 3" w:semiHidden="1" w:unhideWhenUsed="1"/>
+    <w:lsdException w:name="List 4" w:semiHidden="1" w:unhideWhenUsed="1"/>
+    <w:lsdException w:name="List 5" w:semiHidden="1" w:unhideWhenUsed="1"/>
+    <w:lsdException w:name="List Bullet 2" w:semiHidden="1" w:unhideWhenUsed="1"/>
+    <w:lsdException w:name="List Bullet 3" w:semiHidden="1" w:unhideWhenUsed="1"/>
+    <w:lsdException w:name="List Bullet 4" w:semiHidden="1" w:unhideWhenUsed="1"/>
+    <w:lsdException w:name="List Bullet 5" w:semiHidden="1" w:unhideWhenUsed="1"/>
+    <w:lsdException w:name="List Number 2" w:semiHidden="1" w:unhideWhenUsed="1"/>
+    <w:lsdException w:name="List Number 3" w:semiHidden="1" w:unhideWhenUsed="1"/>
+    <w:lsdException w:name="List Number 4" w:semiHidden="1" w:unhideWhenUsed="1"/>
+    <w:lsdException w:name="List Number 5" w:semiHidden="1" w:unhideWhenUsed="1"/>
+    <w:lsdException w:name="Title" w:uiPriority="10" w:qFormat="1"/>
+    <w:lsdException w:name="Closing" w:semiHidden="1" w:unhideWhenUsed="1"/>
+    <w:lsdException w:name="Signature" w:semiHidden="1" w:unhideWhenUsed="1"/>
+    <w:lsdException w:name="Default Paragraph Font" w:semiHidden="1" w:uiPriority="1" w:unhideWhenUsed="1"/>
+    <w:lsdException w:name="Body Text" w:semiHidden="1" w:unhideWhenUsed="1"/>
+    <w:lsdException w:name="Body Text Indent" w:semiHidden="1" w:unhideWhenUsed="1"/>
+    <w:lsdException w:name="List Continue" w:semiHidden="1" w:unhideWhenUsed="1"/>
+    <w:lsdException w:name="List Continue 2" w:semiHidden="1" w:unhideWhenUsed="1"/>
+    <w:lsdException w:name="List Continue 3" w:semiHidden="1" w:unhideWhenUsed="1"/>
+    <w:lsdException w:name="List Continue 4" w:semiHidden="1" w:unhideWhenUsed="1"/>
+    <w:lsdException w:name="List Continue 5" w:semiHidden="1" w:unhideWhenUsed="1"/>
+    <w:lsdException w:name="Message Header" w:semiHidden="1" w:unhideWhenUsed="1"/>
+    <w:lsdException w:name="Subtitle" w:uiPriority="11" w:qFormat="1"/>
+    <w:lsdException w:name="Salutation" w:semiHidden="1" w:unhideWhenUsed="1"/>
+    <w:lsdException w:name="Date" w:semiHidden="1" w:unhideWhenUsed="1"/>
+    <w:lsdException w:name="Body Text First Indent" w:semiHidden="1" w:unhideWhenUsed="1"/>
+    <w:lsdException w:name="Body Text First Indent 2" w:semiHidden="1" w:unhideWhenUsed="1"/>
+    <w:lsdException w:name="Note Heading" w:semiHidden="1" w:unhideWhenUsed="1"/>
+    <w:lsdException w:name="Body Text 2" w:semiHidden="1" w:unhideWhenUsed="1"/>
+    <w:lsdException w:name="Body Text 3" w:semiHidden="1" w:unhideWhenUsed="1"/>
+    <w:lsdException w:name="Body Text Indent 2" w:semiHidden="1" w:unhideWhenUsed="1"/>
+    <w:lsdException w:name="Body Text Indent 3" w:semiHidden="1" w:unhideWhenUsed="1"/>
+    <w:lsdException w:name="Block Text" w:semiHidden="1" w:unhideWhenUsed="1"/>
+    <w:lsdException w:name="Hyperlink" w:semiHidden="1" w:unhideWhenUsed="1"/>
+    <w:lsdException w:name="FollowedHyperlink" w:semiHidden="1" w:unhideWhenUsed="1"/>
+    <w:lsdException w:name="Strong" w:uiPriority="22" w:qFormat="1"/>
+    <w:lsdException w:name="Emphasis" w:uiPriority="20" w:qFormat="1"/>
+    <w:lsdException w:name="Document Map" w:semiHidden="1" w:unhideWhenUsed="1"/>
+    <w:lsdException w:name="Plain Text" w:semiHidden="1" w:unhideWhenUsed="1"/>
+    <w:lsdException w:name="E-mail Signature" w:semiHidden="1" w:unhideWhenUsed="1"/>
+    <w:lsdException w:name="HTML Top of Form" w:semiHidden="1" w:unhideWhenUsed="1"/>
+    <w:lsdException w:name="HTML Bottom of Form" w:semiHidden="1" w:unhideWhenUsed="1"/>
+    <w:lsdException w:name="Normal (Web)" w:semiHidden="1" w:unhideWhenUsed="1"/>
+    <w:lsdException w:name="HTML Acronym" w:semiHidden="1" w:unhideWhenUsed="1"/>
+    <w:lsdException w:name="HTML Address" w:semiHidden="1" w:unhideWhenUsed="1"/>
+    <w:lsdException w:name="HTML Cite" w:semiHidden="1" w:unhideWhenUsed="1"/>
+    <w:lsdException w:name="HTML Code" w:semiHidden="1" w:unhideWhenUsed="1"/>
+    <w:lsdException w:name="HTML Definition" w:semiHidden="1" w:unhideWhenUsed="1"/>
+    <w:lsdException w:name="HTML Keyboard" w:semiHidden="1" w:unhideWhenUsed="1"/>
+    <w:lsdException w:name="HTML Preformatted" w:semiHidden="1" w:unhideWhenUsed="1"/>
+    <w:lsdException w:name="HTML Sample" w:semiHidden="1" w:unhideWhenUsed="1"/>
+    <w:lsdException w:name="HTML Typewriter" w:semiHidden="1" w:unhideWhenUsed="1"/>
+    <w:lsdException w:name="HTML Variable" w:semiHidden="1" w:unhideWhenUsed="1"/>
+    <w:lsdException w:name="Normal Table" w:semiHidden="1" w:unhideWhenUsed="1"/>
+    <w:lsdException w:name="annotation subject" w:semiHidden="1" w:unhideWhenUsed="1"/>
+    <w:lsdException w:name="No List" w:semiHidden="1" w:unhideWhenUsed="1"/>
+    <w:lsdException w:name="Outline List 1" w:semiHidden="1" w:unhideWhenUsed="1"/>
+    <w:lsdException w:name="Outline List 2" w:semiHidden="1" w:unhideWhenUsed="1"/>
+    <w:lsdException w:name="Outline List 3" w:semiHidden="1" w:unhideWhenUsed="1"/>
+    <w:lsdException w:name="Table Simple 1" w:semiHidden="1" w:unhideWhenUsed="1"/>
+    <w:lsdException w:name="Table Simple 2" w:semiHidden="1" w:unhideWhenUsed="1"/>
+    <w:lsdException w:name="Table Simple 3" w:semiHidden="1" w:unhideWhenUsed="1"/>
+    <w:lsdException w:name="Table Classic 1" w:semiHidden="1" w:unhideWhenUsed="1"/>
+    <w:lsdException w:name="Table Classic 2" w:semiHidden="1" w:unhideWhenUsed="1"/>
+    <w:lsdException w:name="Table Classic 3" w:semiHidden="1" w:unhideWhenUsed="1"/>
+    <w:lsdException w:name="Table Classic 4" w:semiHidden="1" w:unhideWhenUsed="1"/>
+    <w:lsdException w:name="Table Colorful 1" w:semiHidden="1" w:unhideWhenUsed="1"/>
+    <w:lsdException w:name="Table Colorful 2" w:semiHidden="1" w:unhideWhenUsed="1"/>
+    <w:lsdException w:name="Table Colorful 3" w:semiHidden="1" w:unhideWhenUsed="1"/>
+    <w:lsdException w:name="Table Columns 1" w:semiHidden="1" w:unhideWhenUsed="1"/>
+    <w:lsdException w:name="Table Columns 2" w:semiHidden="1" w:unhideWhenUsed="1"/>
+    <w:lsdException w:name="Table Columns 3" w:semiHidden="1" w:unhideWhenUsed="1"/>
+    <w:lsdException w:name="Table Columns 4" w:semiHidden="1" w:unhideWhenUsed="1"/>
+    <w:lsdException w:name="Table Columns 5" w:semiHidden="1" w:unhideWhenUsed="1"/>
+    <w:lsdException w:name="Table Grid 1" w:semiHidden="1" w:unhideWhenUsed="1"/>
+    <w:lsdException w:name="Table Grid 2" w:semiHidden="1" w:unhideWhenUsed="1"/>
+    <w:lsdException w:name="Table Grid 3" w:semiHidden="1" w:unhideWhenUsed="1"/>
+    <w:lsdException w:name="Table Grid 4" w:semiHidden="1" w:unhideWhenUsed="1"/>
+    <w:lsdException w:name="Table Grid 5" w:semiHidden="1" w:unhideWhenUsed="1"/>
+    <w:lsdException w:name="Table Grid 6" w:semiHidden="1" w:unhideWhenUsed="1"/>
+    <w:lsdException w:name="Table Grid 7" w:semiHidden="1" w:unhideWhenUsed="1"/>
+    <w:lsdException w:name="Table Grid 8" w:semiHidden="1" w:unhideWhenUsed="1"/>
+    <w:lsdException w:name="Table List 1" w:semiHidden="1" w:unhideWhenUsed="1"/>
+    <w:lsdException w:name="Table List 2" w:semiHidden="1" w:unhideWhenUsed="1"/>
+    <w:lsdException w:name="Table List 3" w:semiHidden="1" w:unhideWhenUsed="1"/>
+    <w:lsdException w:name="Table List 4" w:semiHidden="1" w:unhideWhenUsed="1"/>
+    <w:lsdException w:name="Table List 5" w:semiHidden="1" w:unhideWhenUsed="1"/>
+    <w:lsdException w:name="Table List 6" w:semiHidden="1" w:unhideWhenUsed="1"/>
+    <w:lsdException w:name="Table List 7" w:semiHidden="1" w:unhideWhenUsed="1"/>
+    <w:lsdException w:name="Table List 8" w:semiHidden="1" w:unhideWhenUsed="1"/>
+    <w:lsdException w:name="Table 3D effects 1" w:semiHidden="1" w:unhideWhenUsed="1"/>
+    <w:lsdException w:name="Table 3D effects 2" w:semiHidden="1" w:unhideWhenUsed="1"/>
+    <w:lsdException w:name="Table 3D effects 3" w:semiHidden="1" w:unhideWhenUsed="1"/>
+    <w:lsdException w:name="Table Contemporary" w:semiHidden="1" w:unhideWhenUsed="1"/>
+    <w:lsdException w:name="Table Elegant" w:semiHidden="1" w:unhideWhenUsed="1"/>
+    <w:lsdException w:name="Table Professional" w:semiHidden="1" w:unhideWhenUsed="1"/>
+    <w:lsdException w:name="Table Subtle 1" w:semiHidden="1" w:unhideWhenUsed="1"/>
+    <w:lsdException w:name="Table Subtle 2" w:semiHidden="1" w:unhideWhenUsed="1"/>
+    <w:lsdException w:name="Table Web 1" w:semiHidden="1" w:unhideWhenUsed="1"/>
+    <w:lsdException w:name="Table Web 2" w:semiHidden="1" w:unhideWhenUsed="1"/>
+    <w:lsdException w:name="Table Web 3" w:semiHidden="1" w:unhideWhenUsed="1"/>
+    <w:lsdException w:name="Balloon Text" w:semiHidden="1" w:unhideWhenUsed="1"/>
+    <w:lsdException w:name="Table Grid" w:semiHidden="1" w:uiPriority="39" w:unhideWhenUsed="1"/>
+    <w:lsdException w:name="Table Theme" w:semiHidden="1" w:unhideWhenUsed="1"/>
+    <w:lsdException w:name="Placeholder Text" w:semiHidden="1"/>
+    <w:lsdException w:name="No Spacing" w:uiPriority="1" w:qFormat="1"/>
+    <w:lsdException w:name="Light Shading" w:uiPriority="60"/>
+    <w:lsdException w:name="Light List" w:uiPriority="61"/>
+    <w:lsdException w:name="Light Grid" w:uiPriority="62"/>
+    <w:lsdException w:name="Medium Shading 1" w:uiPriority="63"/>
+    <w:lsdException w:name="Medium Shading 2" w:uiPriority="64"/>
+    <w:lsdException w:name="Medium List 1" w:uiPriority="65"/>
+    <w:lsdException w:name="Medium List 2" w:uiPriority="66"/>
+    <w:lsdException w:name="Medium Grid 1" w:uiPriority="67"/>
+    <w:lsdException w:name="Medium Grid 2" w:uiPriority="68"/>
+    <w:lsdException w:name="Medium Grid 3" w:uiPriority="69"/>
+    <w:lsdException w:name="Dark List" w:uiPriority="70"/>
+    <w:lsdException w:name="Colorful Shading" w:uiPriority="71"/>
+    <w:lsdException w:name="Colorful List" w:uiPriority="72"/>
+    <w:lsdException w:name="Colorful Grid" w:uiPriority="73"/>
+    <w:lsdException w:name="Light Shading Accent 1" w:uiPriority="60"/>
+    <w:lsdException w:name="Light List Accent 1" w:uiPriority="61"/>
+    <w:lsdException w:name="Light Grid Accent 1" w:uiPriority="62"/>
+    <w:lsdException w:name="Medium Shading 1 Accent 1" w:uiPriority="63"/>
+    <w:lsdException w:name="Medium Shading 2 Accent 1" w:uiPriority="64"/>
+    <w:lsdException w:name="Medium List 1 Accent 1" w:uiPriority="65"/>
+    <w:lsdException w:name="Revision" w:semiHidden="1"/>
+    <w:lsdException w:name="List Paragraph" w:uiPriority="34" w:qFormat="1"/>
+    <w:lsdException w:name="Quote" w:uiPriority="29" w:qFormat="1"/>
+    <w:lsdException w:name="Intense Quote" w:uiPriority="30" w:qFormat="1"/>
+    <w:lsdException w:name="Medium List 2 Accent 1" w:uiPriority="66"/>
+    <w:lsdException w:name="Medium Grid 1 Accent 1" w:uiPriority="67"/>
+    <w:lsdException w:name="Medium Grid 2 Accent 1" w:uiPriority="68"/>
+    <w:lsdException w:name="Medium Grid 3 Accent 1" w:uiPriority="69"/>
+    <w:lsdException w:name="Dark List Accent 1" w:uiPriority="70"/>
+    <w:lsdException w:name="Colorful Shading Accent 1" w:uiPriority="71"/>
+    <w:lsdException w:name="Colorful List Accent 1" w:uiPriority="72"/>
+    <w:lsdException w:name="Colorful Grid Accent 1" w:uiPriority="73"/>
+    <w:lsdException w:name="Light Shading Accent 2" w:uiPriority="60"/>
+    <w:lsdException w:name="Light List Accent 2" w:uiPriority="61"/>
+    <w:lsdException w:name="Light Grid Accent 2" w:uiPriority="62"/>
+    <w:lsdException w:name="Medium Shading 1 Accent 2" w:uiPriority="63"/>
+    <w:lsdException w:name="Medium Shading 2 Accent 2" w:uiPriority="64"/>
+    <w:lsdException w:name="Medium List 1 Accent 2" w:uiPriority="65"/>
+    <w:lsdException w:name="Medium List 2 Accent 2" w:uiPriority="66"/>
+    <w:lsdException w:name="Medium Grid 1 Accent 2" w:uiPriority="67"/>
+    <w:lsdException w:name="Medium Grid 2 Accent 2" w:uiPriority="68"/>
+    <w:lsdException w:name="Medium Grid 3 Accent 2" w:uiPriority="69"/>
+    <w:lsdException w:name="Dark List Accent 2" w:uiPriority="70"/>
+    <w:lsdException w:name="Colorful Shading Accent 2" w:uiPriority="71"/>
+    <w:lsdException w:name="Colorful List Accent 2" w:uiPriority="72"/>
+    <w:lsdException w:name="Colorful Grid Accent 2" w:uiPriority="73"/>
+    <w:lsdException w:name="Light Shading Accent 3" w:uiPriority="60"/>
+    <w:lsdException w:name="Light List Accent 3" w:uiPriority="61"/>
+    <w:lsdException w:name="Light Grid Accent 3" w:uiPriority="62"/>
+    <w:lsdException w:name="Medium Shading 1 Accent 3" w:uiPriority="63"/>
+    <w:lsdException w:name="Medium Shading 2 Accent 3" w:uiPriority="64"/>
+    <w:lsdException w:name="Medium List 1 Accent 3" w:uiPriority="65"/>
+    <w:lsdException w:name="Medium List 2 Accent 3" w:uiPriority="66"/>
+    <w:lsdException w:name="Medium Grid 1 Accent 3" w:uiPriority="67"/>
+    <w:lsdException w:name="Medium Grid 2 Accent 3" w:uiPriority="68"/>
+    <w:lsdException w:name="Medium Grid 3 Accent 3" w:uiPriority="69"/>
+    <w:lsdException w:name="Dark List Accent 3" w:uiPriority="70"/>
+    <w:lsdException w:name="Colorful Shading Accent 3" w:uiPriority="71"/>
+    <w:lsdException w:name="Colorful List Accent 3" w:uiPriority="72"/>
+    <w:lsdException w:name="Colorful Grid Accent 3" w:uiPriority="73"/>
+    <w:lsdException w:name="Light Shading Accent 4" w:uiPriority="60"/>
+    <w:lsdException w:name="Light List Accent 4" w:uiPriority="61"/>
+    <w:lsdException w:name="Light Grid Accent 4" w:uiPriority="62"/>
+    <w:lsdException w:name="Medium Shading 1 Accent 4" w:uiPriority="63"/>
+    <w:lsdException w:name="Medium Shading 2 Accent 4" w:uiPriority="64"/>
+    <w:lsdException w:name="Medium List 1 Accent 4" w:uiPriority="65"/>
+    <w:lsdException w:name="Medium List 2 Accent 4" w:uiPriority="66"/>
+    <w:lsdException w:name="Medium Grid 1 Accent 4" w:uiPriority="67"/>
+    <w:lsdException w:name="Medium Grid 2 Accent 4" w:uiPriority="68"/>
+    <w:lsdException w:name="Medium Grid 3 Accent 4" w:uiPriority="69"/>
+    <w:lsdException w:name="Dark List Accent 4" w:uiPriority="70"/>
+    <w:lsdException w:name="Colorful Shading Accent 4" w:uiPriority="71"/>
+    <w:lsdException w:name="Colorful List Accent 4" w:uiPriority="72"/>
+    <w:lsdException w:name="Colorful Grid Accent 4" w:uiPriority="73"/>
+    <w:lsdException w:name="Light Shading Accent 5" w:uiPriority="60"/>
+    <w:lsdException w:name="Light List Accent 5" w:uiPriority="61"/>
+    <w:lsdException w:name="Light Grid Accent 5" w:uiPriority="62"/>
+    <w:lsdException w:name="Medium Shading 1 Accent 5" w:uiPriority="63"/>
+    <w:lsdException w:name="Medium Shading 2 Accent 5" w:uiPriority="64"/>
+    <w:lsdException w:name="Medium List 1 Accent 5" w:uiPriority="65"/>
+    <w:lsdException w:name="Medium List 2 Accent 5" w:uiPriority="66"/>
+    <w:lsdException w:name="Medium Grid 1 Accent 5" w:uiPriority="67"/>
+    <w:lsdException w:name="Medium Grid 2 Accent 5" w:uiPriority="68"/>
+    <w:lsdException w:name="Medium Grid 3 Accent 5" w:uiPriority="69"/>
+    <w:lsdException w:name="Dark List Accent 5" w:uiPriority="70"/>
+    <w:lsdException w:name="Colorful Shading Accent 5" w:uiPriority="71"/>
+    <w:lsdException w:name="Colorful List Accent 5" w:uiPriority="72"/>
+    <w:lsdException w:name="Colorful Grid Accent 5" w:uiPriority="73"/>
+    <w:lsdException w:name="Light Shading Accent 6" w:uiPriority="60"/>
+    <w:lsdException w:name="Light List Accent 6" w:uiPriority="61"/>
+    <w:lsdException w:name="Light Grid Accent 6" w:uiPriority="62"/>
+    <w:lsdException w:name="Medium Shading 1 Accent 6" w:uiPriority="63"/>
+    <w:lsdException w:name="Medium Shading 2 Accent 6" w:uiPriority="64"/>
+    <w:lsdException w:name="Medium List 1 Accent 6" w:uiPriority="65"/>
+    <w:lsdException w:name="Medium List 2 Accent 6" w:uiPriority="66"/>
+    <w:lsdException w:name="Medium Grid 1 Accent 6" w:uiPriority="67"/>
+    <w:lsdException w:name="Medium Grid 2 Accent 6" w:uiPriority="68"/>
+    <w:lsdException w:name="Medium Grid 3 Accent 6" w:uiPriority="69"/>
+    <w:lsdException w:name="Dark List Accent 6" w:uiPriority="70"/>
+    <w:lsdException w:name="Colorful Shading Accent 6" w:uiPriority="71"/>
+    <w:lsdException w:name="Colorful List Accent 6" w:uiPriority="72"/>
+    <w:lsdException w:name="Colorful Grid Accent 6" w:uiPriority="73"/>
+    <w:lsdException w:name="Subtle Emphasis" w:uiPriority="19" w:qFormat="1"/>
+    <w:lsdException w:name="Intense Emphasis" w:uiPriority="21" w:qFormat="1"/>
+    <w:lsdException w:name="Subtle Reference" w:uiPriority="31" w:qFormat="1"/>
+    <w:lsdException w:name="Intense Reference" w:uiPriority="32" w:qFormat="1"/>
+    <w:lsdException w:name="Book Title" w:uiPriority="33" w:qFormat="1"/>
+    <w:lsdException w:name="Bibliography" w:semiHidden="1" w:uiPriority="37" w:unhideWhenUsed="1"/>
+    <w:lsdException w:name="TOC Heading" w:semiHidden="1" w:uiPriority="39" w:unhideWhenUsed="1" w:qFormat="1"/>
+    <w:lsdException w:name="Plain Table 1" w:uiPriority="41"/>
+    <w:lsdException w:name="Plain Table 2" w:uiPriority="42"/>
+    <w:lsdException w:name="Plain Table 3" w:uiPriority="43"/>
+    <w:lsdException w:name="Plain Table 4" w:uiPriority="44"/>
+    <w:lsdException w:name="Plain Table 5" w:uiPriority="45"/>
+    <w:lsdException w:name="Grid Table Light" w:uiPriority="40"/>
+    <w:lsdException w:name="Grid Table 1 Light" w:uiPriority="46"/>
+    <w:lsdException w:name="Grid Table 2" w:uiPriority="47"/>
+    <w:lsdException w:name="Grid Table 3" w:uiPriority="48"/>
+    <w:lsdException w:name="Grid Table 4" w:uiPriority="49"/>
+    <w:lsdException w:name="Grid Table 5 Dark" w:uiPriority="50"/>
+    <w:lsdException w:name="Grid Table 6 Colorful" w:uiPriority="51"/>
+    <w:lsdException w:name="Grid Table 7 Colorful" w:uiPriority="52"/>
+    <w:lsdException w:name="Grid Table 1 Light Accent 1" w:uiPriority="46"/>
+    <w:lsdException w:name="Grid Table 2 Accent 1" w:uiPriority="47"/>
+    <w:lsdException w:name="Grid Table 3 Accent 1" w:uiPriority="48"/>
+    <w:lsdException w:name="Grid Table 4 Accent 1" w:uiPriority="49"/>
+    <w:lsdException w:name="Grid Table 5 Dark Accent 1" w:uiPriority="50"/>
+    <w:lsdException w:name="Grid Table 6 Colorful Accent 1" w:uiPriority="51"/>
+    <w:lsdException w:name="Grid Table 7 Colorful Accent 1" w:uiPriority="52"/>
+    <w:lsdException w:name="Grid Table 1 Light Accent 2" w:uiPriority="46"/>
+    <w:lsdException w:name="Grid Table 2 Accent 2" w:uiPriority="47"/>
+    <w:lsdException w:name="Grid Table 3 Accent 2" w:uiPriority="48"/>
+    <w:lsdException w:name="Grid Table 4 Accent 2" w:uiPriority="49"/>
+    <w:lsdException w:name="Grid Table 5 Dark Accent 2" w:uiPriority="50"/>
+    <w:lsdException w:name="Grid Table 6 Colorful Accent 2" w:uiPriority="51"/>
+    <w:lsdException w:name="Grid Table 7 Colorful Accent 2" w:uiPriority="52"/>
+    <w:lsdException w:name="Grid Table 1 Light Accent 3" w:uiPriority="46"/>
+    <w:lsdException w:name="Grid Table 2 Accent 3" w:uiPriority="47"/>
+    <w:lsdException w:name="Grid Table 3 Accent 3" w:uiPriority="48"/>
+    <w:lsdException w:name="Grid Table 4 Accent 3" w:uiPriority="49"/>
+    <w:lsdException w:name="Grid Table 5 Dark Accent 3" w:uiPriority="50"/>
+    <w:lsdException w:name="Grid Table 6 Colorful Accent 3" w:uiPriority="51"/>
+    <w:lsdException w:name="Grid Table 7 Colorful Accent 3" w:uiPriority="52"/>
+    <w:lsdException w:name="Grid Table 1 Light Accent 4" w:uiPriority="46"/>
+    <w:lsdException w:name="Grid Table 2 Accent 4" w:uiPriority="47"/>
+    <w:lsdException w:name="Grid Table 3 Accent 4" w:uiPriority="48"/>
+    <w:lsdException w:name="Grid Table 4 Accent 4" w:uiPriority="49"/>
+    <w:lsdException w:name="Grid Table 5 Dark Accent 4" w:uiPriority="50"/>
+    <w:lsdException w:name="Grid Table 6 Colorful Accent 4" w:uiPriority="51"/>
+    <w:lsdException w:name="Grid Table 7 Colorful Accent 4" w:uiPriority="52"/>
+    <w:lsdException w:name="Grid Table 1 Light Accent 5" w:uiPriority="46"/>
+    <w:lsdException w:name="Grid Table 2 Accent 5" w:uiPriority="47"/>
+    <w:lsdException w:name="Grid Table 3 Accent 5" w:uiPriority="48"/>
+    <w:lsdException w:name="Grid Table 4 Accent 5" w:uiPriority="49"/>
+    <w:lsdException w:name="Grid Table 5 Dark Accent 5" w:uiPriority="50"/>
+    <w:lsdException w:name="Grid Table 6 Colorful Accent 5" w:uiPriority="51"/>
+    <w:lsdException w:name="Grid Table 7 Colorful Accent 5" w:uiPriority="52"/>
+    <w:lsdException w:name="Grid Table 1 Light Accent 6" w:uiPriority="46"/>
+    <w:lsdException w:name="Grid Table 2 Accent 6" w:uiPriority="47"/>
+    <w:lsdException w:name="Grid Table 3 Accent 6" w:uiPriority="48"/>
+    <w:lsdException w:name="Grid Table 4 Accent 6" w:uiPriority="49"/>
+    <w:lsdException w:name="Grid Table 5 Dark Accent 6" w:uiPriority="50"/>
+    <w:lsdException w:name="Grid Table 6 Colorful Accent 6" w:uiPriority="51"/>
+    <w:lsdException w:name="Grid Table 7 Colorful Accent 6" w:uiPriority="52"/>
+    <w:lsdException w:name="List Table 1 Light" w:uiPriority="46"/>
+    <w:lsdException w:name="List Table 2" w:uiPriority="47"/>
+    <w:lsdException w:name="List Table 3" w:uiPriority="48"/>
+    <w:lsdException w:name="List Table 4" w:uiPriority="49"/>
+    <w:lsdException w:name="List Table 5 Dark" w:uiPriority="50"/>
+    <w:lsdException w:name="List Table 6 Colorful" w:uiPriority="51"/>
+    <w:lsdException w:name="List Table 7 Colorful" w:uiPriority="52"/>
+    <w:lsdException w:name="List Table 1 Light Accent 1" w:uiPriority="46"/>
+    <w:lsdException w:name="List Table 2 Accent 1" w:uiPriority="47"/>
+    <w:lsdException w:name="List Table 3 Accent 1" w:uiPriority="48"/>
+    <w:lsdException w:name="List Table 4 Accent 1" w:uiPriority="49"/>
+    <w:lsdException w:name="List Table 5 Dark Accent 1" w:uiPriority="50"/>
+    <w:lsdException w:name="List Table 6 Colorful Accent 1" w:uiPriority="51"/>
+    <w:lsdException w:name="List Table 7 Colorful Accent 1" w:uiPriority="52"/>
+    <w:lsdException w:name="List Table 1 Light Accent 2" w:uiPriority="46"/>
+    <w:lsdException w:name="List Table 2 Accent 2" w:uiPriority="47"/>
+    <w:lsdException w:name="List Table 3 Accent 2" w:uiPriority="48"/>
+    <w:lsdException w:name="List Table 4 Accent 2" w:uiPriority="49"/>
+    <w:lsdException w:name="List Table 5 Dark Accent 2" w:uiPriority="50"/>
+    <w:lsdException w:name="List Table 6 Colorful Accent 2" w:uiPriority="51"/>
+    <w:lsdException w:name="List Table 7 Colorful Accent 2" w:uiPriority="52"/>
+    <w:lsdException w:name="List Table 1 Light Accent 3" w:uiPriority="46"/>
+    <w:lsdException w:name="List Table 2 Accent 3" w:uiPriority="47"/>
+    <w:lsdException w:name="List Table 3 Accent 3" w:uiPriority="48"/>
+    <w:lsdException w:name="List Table 4 Accent 3" w:uiPriority="49"/>
+    <w:lsdException w:name="List Table 5 Dark Accent 3" w:uiPriority="50"/>
+    <w:lsdException w:name="List Table 6 Colorful Accent 3" w:uiPriority="51"/>
+    <w:lsdException w:name="List Table 7 Colorful Accent 3" w:uiPriority="52"/>
+    <w:lsdException w:name="List Table 1 Light Accent 4" w:uiPriority="46"/>
+    <w:lsdException w:name="List Table 2 Accent 4" w:uiPriority="47"/>
+    <w:lsdException w:name="List Table 3 Accent 4" w:uiPriority="48"/>
+    <w:lsdException w:name="List Table 4 Accent 4" w:uiPriority="49"/>
+    <w:lsdException w:name="List Table 5 Dark Accent 4" w:uiPriority="50"/>
+    <w:lsdException w:name="List Table 6 Colorful Accent 4" w:uiPriority="51"/>
+    <w:lsdException w:name="List Table 7 Colorful Accent 4" w:uiPriority="52"/>
+    <w:lsdException w:name="List Table 1 Light Accent 5" w:uiPriority="46"/>
+    <w:lsdException w:name="List Table 2 Accent 5" w:uiPriority="47"/>
+    <w:lsdException w:name="List Table 3 Accent 5" w:uiPriority="48"/>
+    <w:lsdException w:name="List Table 4 Accent 5" w:uiPriority="49"/>
+    <w:lsdException w:name="List Table 5 Dark Accent 5" w:uiPriority="50"/>
+    <w:lsdException w:name="List Table 6 Colorful Accent 5" w:uiPriority="51"/>
+    <w:lsdException w:name="List Table 7 Colorful Accent 5" w:uiPriority="52"/>
+    <w:lsdException w:name="List Table 1 Light Accent 6" w:uiPriority="46"/>
+    <w:lsdException w:name="List Table 2 Accent 6" w:uiPriority="47"/>
+    <w:lsdException w:name="List Table 3 Accent 6" w:uiPriority="48"/>
+    <w:lsdException w:name="List Table 4 Accent 6" w:uiPriority="49"/>
+    <w:lsdException w:name="List Table 5 Dark Accent 6" w:uiPriority="50"/>
+    <w:lsdException w:name="List Table 6 Colorful Accent 6" w:uiPriority="51"/>
+    <w:lsdException w:name="List Table 7 Colorful Accent 6" w:uiPriority="52"/>
+    <w:lsdException w:name="Mention" w:semiHidden="1" w:unhideWhenUsed="1"/>
+    <w:lsdException w:name="Smart Hyperlink" w:semiHidden="1" w:unhideWhenUsed="1"/>
+    <w:lsdException w:name="Hashtag" w:semiHidden="1" w:unhideWhenUsed="1"/>
+    <w:lsdException w:name="Unresolved Mention" w:semiHidden="1" w:unhideWhenUsed="1"/>
+    <w:lsdException w:name="Smart Link" w:semiHidden="1" w:unhideWhenUsed="1"/>
+    <w:lsdException w:name="Smart Link Error" w:semiHidden="1" w:unhideWhenUsed="1"/>
   </w:latentStyles>
   <w:style w:type="paragraph" w:default="1" w:styleId="Normal">
     <w:name w:val="Normal"/>
@@ -1702,7 +1918,7 @@
   <a:extraClrSchemeLst/>
   <a:extLst>
     <a:ext uri="{05A4C25C-085E-4340-85A3-A5531E510DB2}">
-      <thm15:themeFamily xmlns:thm15="http://schemas.microsoft.com/office/thememl/2012/main" xmlns="" name="Office Theme" id="{62F939B6-93AF-4DB8-9C6B-D6C7DFDC589F}" vid="{4A3C46E8-61CC-4603-A589-7422A47A8E4A}"/>
+      <thm15:themeFamily xmlns:thm15="http://schemas.microsoft.com/office/thememl/2012/main" name="Office Theme" id="{62F939B6-93AF-4DB8-9C6B-D6C7DFDC589F}" vid="{4A3C46E8-61CC-4603-A589-7422A47A8E4A}"/>
     </a:ext>
   </a:extLst>
 </a:theme>

</xml_diff>

<commit_message>
Finished recoding and recovering race data from inhouse sites.
</commit_message>
<xml_diff>
--- a/materials_codebooks/data.key.docx
+++ b/materials_codebooks/data.key.docx
@@ -1,6 +1,6 @@
 
 <file path=word/document.xml><?xml version="1.0" encoding="utf-8"?>
-<w:document xmlns:wpc="http://schemas.microsoft.com/office/word/2010/wordprocessingCanvas" xmlns:cx="http://schemas.microsoft.com/office/drawing/2014/chartex" xmlns:cx1="http://schemas.microsoft.com/office/drawing/2015/9/8/chartex" xmlns:cx2="http://schemas.microsoft.com/office/drawing/2015/10/21/chartex" xmlns:cx3="http://schemas.microsoft.com/office/drawing/2016/5/9/chartex" xmlns:cx4="http://schemas.microsoft.com/office/drawing/2016/5/10/chartex" xmlns:cx5="http://schemas.microsoft.com/office/drawing/2016/5/11/chartex" xmlns:cx6="http://schemas.microsoft.com/office/drawing/2016/5/12/chartex" xmlns:cx7="http://schemas.microsoft.com/office/drawing/2016/5/13/chartex" xmlns:cx8="http://schemas.microsoft.com/office/drawing/2016/5/14/chartex" xmlns:mc="http://schemas.openxmlformats.org/markup-compatibility/2006" xmlns:aink="http://schemas.microsoft.com/office/drawing/2016/ink" xmlns:am3d="http://schemas.microsoft.com/office/drawing/2017/model3d" xmlns:o="urn:schemas-microsoft-com:office:office" xmlns:r="http://schemas.openxmlformats.org/officeDocument/2006/relationships" xmlns:m="http://schemas.openxmlformats.org/officeDocument/2006/math" xmlns:v="urn:schemas-microsoft-com:vml" xmlns:wp14="http://schemas.microsoft.com/office/word/2010/wordprocessingDrawing" xmlns:wp="http://schemas.openxmlformats.org/drawingml/2006/wordprocessingDrawing" xmlns:w10="urn:schemas-microsoft-com:office:word" xmlns:w="http://schemas.openxmlformats.org/wordprocessingml/2006/main" xmlns:w14="http://schemas.microsoft.com/office/word/2010/wordml" xmlns:w15="http://schemas.microsoft.com/office/word/2012/wordml" xmlns:w16cid="http://schemas.microsoft.com/office/word/2016/wordml/cid" xmlns:w16se="http://schemas.microsoft.com/office/word/2015/wordml/symex" xmlns:wpg="http://schemas.microsoft.com/office/word/2010/wordprocessingGroup" xmlns:wpi="http://schemas.microsoft.com/office/word/2010/wordprocessingInk" xmlns:wne="http://schemas.microsoft.com/office/word/2006/wordml" xmlns:wps="http://schemas.microsoft.com/office/word/2010/wordprocessingShape" mc:Ignorable="w14 w15 w16se w16cid wp14">
+<w:document xmlns:wpc="http://schemas.microsoft.com/office/word/2010/wordprocessingCanvas" xmlns:mc="http://schemas.openxmlformats.org/markup-compatibility/2006" xmlns:o="urn:schemas-microsoft-com:office:office" xmlns:r="http://schemas.openxmlformats.org/officeDocument/2006/relationships" xmlns:m="http://schemas.openxmlformats.org/officeDocument/2006/math" xmlns:v="urn:schemas-microsoft-com:vml" xmlns:wp14="http://schemas.microsoft.com/office/word/2010/wordprocessingDrawing" xmlns:wp="http://schemas.openxmlformats.org/drawingml/2006/wordprocessingDrawing" xmlns:w10="urn:schemas-microsoft-com:office:word" xmlns:w="http://schemas.openxmlformats.org/wordprocessingml/2006/main" xmlns:w14="http://schemas.microsoft.com/office/word/2010/wordml" xmlns:wpg="http://schemas.microsoft.com/office/word/2010/wordprocessingGroup" xmlns:wpi="http://schemas.microsoft.com/office/word/2010/wordprocessingInk" xmlns:wne="http://schemas.microsoft.com/office/word/2006/wordml" xmlns:wps="http://schemas.microsoft.com/office/word/2010/wordprocessingShape" mc:Ignorable="w14 wp14">
   <w:body>
     <w:p>
       <w:r>
@@ -20,8 +20,13 @@
           <w:numId w:val="1"/>
         </w:numPr>
       </w:pPr>
-      <w:r>
-        <w:t xml:space="preserve">Participantnum - </w:t>
+      <w:proofErr w:type="spellStart"/>
+      <w:r>
+        <w:t>Participantnum</w:t>
+      </w:r>
+      <w:proofErr w:type="spellEnd"/>
+      <w:r>
+        <w:t xml:space="preserve"> - </w:t>
       </w:r>
       <w:r>
         <w:t>Participant number</w:t>
@@ -62,8 +67,13 @@
           <w:numId w:val="1"/>
         </w:numPr>
       </w:pPr>
-      <w:r>
-        <w:t xml:space="preserve">Ms_condition: </w:t>
+      <w:proofErr w:type="spellStart"/>
+      <w:r>
+        <w:t>Ms_condition</w:t>
+      </w:r>
+      <w:proofErr w:type="spellEnd"/>
+      <w:r>
+        <w:t xml:space="preserve">: </w:t>
       </w:r>
       <w:r>
         <w:t>Mortality salience c</w:t>
@@ -72,17 +82,34 @@
         <w:t>ondition assignment</w:t>
       </w:r>
       <w:r>
-        <w:t xml:space="preserve"> (ms or tv)</w:t>
-      </w:r>
-    </w:p>
-    <w:p>
-      <w:pPr>
-        <w:pStyle w:val="ListParagraph"/>
-        <w:numPr>
-          <w:ilvl w:val="0"/>
-          <w:numId w:val="1"/>
-        </w:numPr>
-      </w:pPr>
+        <w:t xml:space="preserve"> (</w:t>
+      </w:r>
+      <w:proofErr w:type="spellStart"/>
+      <w:r>
+        <w:t>ms</w:t>
+      </w:r>
+      <w:proofErr w:type="spellEnd"/>
+      <w:r>
+        <w:t xml:space="preserve"> or </w:t>
+      </w:r>
+      <w:proofErr w:type="spellStart"/>
+      <w:r>
+        <w:t>tv</w:t>
+      </w:r>
+      <w:proofErr w:type="spellEnd"/>
+      <w:r>
+        <w:t>)</w:t>
+      </w:r>
+    </w:p>
+    <w:p>
+      <w:pPr>
+        <w:pStyle w:val="ListParagraph"/>
+        <w:numPr>
+          <w:ilvl w:val="0"/>
+          <w:numId w:val="1"/>
+        </w:numPr>
+      </w:pPr>
+      <w:proofErr w:type="spellStart"/>
       <w:r>
         <w:t>DV</w:t>
       </w:r>
@@ -92,6 +119,7 @@
       <w:r>
         <w:t>order</w:t>
       </w:r>
+      <w:proofErr w:type="spellEnd"/>
       <w:r>
         <w:t>: D</w:t>
       </w:r>
@@ -326,8 +354,13 @@
           <w:numId w:val="1"/>
         </w:numPr>
       </w:pPr>
-      <w:r>
-        <w:t>no response or prefer not to respond = leave blank.</w:t>
+      <w:proofErr w:type="gramStart"/>
+      <w:r>
+        <w:t>no</w:t>
+      </w:r>
+      <w:proofErr w:type="gramEnd"/>
+      <w:r>
+        <w:t xml:space="preserve"> response or prefer not to respond = leave blank.</w:t>
       </w:r>
     </w:p>
     <w:p>
@@ -351,7 +384,15 @@
         </w:numPr>
       </w:pPr>
       <w:r>
-        <w:t xml:space="preserve">Country of birth. Enter number from the survey: </w:t>
+        <w:t>country</w:t>
+      </w:r>
+      <w:r>
+        <w:t>of</w:t>
+      </w:r>
+      <w:bookmarkStart w:id="0" w:name="_GoBack"/>
+      <w:bookmarkEnd w:id="0"/>
+      <w:r>
+        <w:t xml:space="preserve">birth. Enter number from the survey: </w:t>
       </w:r>
     </w:p>
     <w:p>
@@ -386,8 +427,13 @@
           <w:numId w:val="1"/>
         </w:numPr>
       </w:pPr>
-      <w:r>
-        <w:t>no response or prefer not to answer = leave blank.</w:t>
+      <w:proofErr w:type="gramStart"/>
+      <w:r>
+        <w:t>no</w:t>
+      </w:r>
+      <w:proofErr w:type="gramEnd"/>
+      <w:r>
+        <w:t xml:space="preserve"> response or prefer not to answer = leave blank.</w:t>
       </w:r>
     </w:p>
     <w:p>
@@ -519,8 +565,13 @@
           <w:numId w:val="1"/>
         </w:numPr>
       </w:pPr>
-      <w:r>
-        <w:t xml:space="preserve">Politicalid. </w:t>
+      <w:proofErr w:type="spellStart"/>
+      <w:r>
+        <w:t>Politicalid</w:t>
+      </w:r>
+      <w:proofErr w:type="spellEnd"/>
+      <w:r>
+        <w:t xml:space="preserve">. </w:t>
       </w:r>
       <w:r>
         <w:t>Political ideology:</w:t>
@@ -621,8 +672,13 @@
           <w:numId w:val="1"/>
         </w:numPr>
       </w:pPr>
-      <w:r>
-        <w:t xml:space="preserve">Americanid. </w:t>
+      <w:proofErr w:type="spellStart"/>
+      <w:r>
+        <w:t>Americanid</w:t>
+      </w:r>
+      <w:proofErr w:type="spellEnd"/>
+      <w:r>
+        <w:t xml:space="preserve">. </w:t>
       </w:r>
       <w:r>
         <w:t>American Identity (patriotism)</w:t>
@@ -648,11 +704,24 @@
           <w:numId w:val="1"/>
         </w:numPr>
       </w:pPr>
-      <w:r>
-        <w:t xml:space="preserve">Msincomplete. </w:t>
-      </w:r>
-      <w:r>
-        <w:t>Check that participants responded to both writing prompts for mortality salience/tv control.</w:t>
+      <w:proofErr w:type="spellStart"/>
+      <w:r>
+        <w:t>Msincomplete</w:t>
+      </w:r>
+      <w:proofErr w:type="spellEnd"/>
+      <w:r>
+        <w:t xml:space="preserve">. </w:t>
+      </w:r>
+      <w:r>
+        <w:t>Check that participants responded to both writing prompts for mortality salience/</w:t>
+      </w:r>
+      <w:proofErr w:type="spellStart"/>
+      <w:r>
+        <w:t>tv</w:t>
+      </w:r>
+      <w:proofErr w:type="spellEnd"/>
+      <w:r>
+        <w:t xml:space="preserve"> control.</w:t>
       </w:r>
     </w:p>
     <w:p>
@@ -759,32 +828,71 @@
           <w:numId w:val="1"/>
         </w:numPr>
       </w:pPr>
-      <w:r>
-        <w:t>Proauth_avg. Average of the three items evaluating the author of the pro-us essay (variables prous3, prous4, and prous5).</w:t>
-      </w:r>
-    </w:p>
-    <w:p>
-      <w:pPr>
-        <w:pStyle w:val="ListParagraph"/>
-        <w:numPr>
-          <w:ilvl w:val="0"/>
-          <w:numId w:val="1"/>
-        </w:numPr>
-      </w:pPr>
-      <w:r>
-        <w:t>Antiauth_avg. Average of the three items evaluating the author of the anti-us essay (variables prous3, prous4, and prous5).</w:t>
-      </w:r>
-    </w:p>
-    <w:p>
-      <w:pPr>
-        <w:pStyle w:val="ListParagraph"/>
-        <w:numPr>
-          <w:ilvl w:val="0"/>
-          <w:numId w:val="1"/>
-        </w:numPr>
-      </w:pPr>
-      <w:r>
-        <w:t>Pro_minus_anti. Proauth_avg – antiauth_avg. Indicates relative preference for the pro-us essay author.</w:t>
+      <w:proofErr w:type="spellStart"/>
+      <w:r>
+        <w:t>Proauth_avg</w:t>
+      </w:r>
+      <w:proofErr w:type="spellEnd"/>
+      <w:r>
+        <w:t>. Average of the three items evaluating the author of the pro-us essay (variables prous3, prous4, and prous5).</w:t>
+      </w:r>
+    </w:p>
+    <w:p>
+      <w:pPr>
+        <w:pStyle w:val="ListParagraph"/>
+        <w:numPr>
+          <w:ilvl w:val="0"/>
+          <w:numId w:val="1"/>
+        </w:numPr>
+      </w:pPr>
+      <w:proofErr w:type="spellStart"/>
+      <w:r>
+        <w:t>Antiauth_avg</w:t>
+      </w:r>
+      <w:proofErr w:type="spellEnd"/>
+      <w:r>
+        <w:t>. Average of the three items evaluating the author of the anti-us essay (variables prous3, prous4, and prous5).</w:t>
+      </w:r>
+    </w:p>
+    <w:p>
+      <w:pPr>
+        <w:pStyle w:val="ListParagraph"/>
+        <w:numPr>
+          <w:ilvl w:val="0"/>
+          <w:numId w:val="1"/>
+        </w:numPr>
+      </w:pPr>
+      <w:proofErr w:type="spellStart"/>
+      <w:r>
+        <w:t>Pro_minus_anti</w:t>
+      </w:r>
+      <w:proofErr w:type="spellEnd"/>
+      <w:r>
+        <w:t xml:space="preserve">. </w:t>
+      </w:r>
+      <w:proofErr w:type="spellStart"/>
+      <w:r>
+        <w:t>Proauth_avg</w:t>
+      </w:r>
+      <w:proofErr w:type="spellEnd"/>
+      <w:r>
+        <w:t xml:space="preserve"> – </w:t>
+      </w:r>
+      <w:proofErr w:type="spellStart"/>
+      <w:r>
+        <w:t>antiauth_avg</w:t>
+      </w:r>
+      <w:proofErr w:type="spellEnd"/>
+      <w:r>
+        <w:t>. Indicates relative preference for the pro-</w:t>
+      </w:r>
+      <w:proofErr w:type="gramStart"/>
+      <w:r>
+        <w:t>us</w:t>
+      </w:r>
+      <w:proofErr w:type="gramEnd"/>
+      <w:r>
+        <w:t xml:space="preserve"> essay author.</w:t>
       </w:r>
     </w:p>
     <w:p/>
@@ -792,8 +900,6 @@
       <w:r>
         <w:t>Additionally, here are column names for</w:t>
       </w:r>
-      <w:bookmarkStart w:id="0" w:name="_GoBack"/>
-      <w:bookmarkEnd w:id="0"/>
       <w:r>
         <w:t xml:space="preserve"> the experimenter survey.</w:t>
       </w:r>
@@ -806,8 +912,13 @@
           <w:numId w:val="2"/>
         </w:numPr>
       </w:pPr>
-      <w:r>
-        <w:t>role. What was your role on the project?</w:t>
+      <w:proofErr w:type="gramStart"/>
+      <w:r>
+        <w:t>role</w:t>
+      </w:r>
+      <w:proofErr w:type="gramEnd"/>
+      <w:r>
+        <w:t>. What was your role on the project?</w:t>
       </w:r>
     </w:p>
     <w:p>
@@ -818,8 +929,13 @@
           <w:numId w:val="2"/>
         </w:numPr>
       </w:pPr>
-      <w:r>
-        <w:t>degree. Highest degree earned</w:t>
+      <w:proofErr w:type="gramStart"/>
+      <w:r>
+        <w:t>degree</w:t>
+      </w:r>
+      <w:proofErr w:type="gramEnd"/>
+      <w:r>
+        <w:t>. Highest degree earned</w:t>
       </w:r>
     </w:p>
     <w:p>
@@ -830,8 +946,13 @@
           <w:numId w:val="2"/>
         </w:numPr>
       </w:pPr>
-      <w:r>
-        <w:t>years_exp. How many years of experience do you have in psychological research?</w:t>
+      <w:proofErr w:type="spellStart"/>
+      <w:r>
+        <w:t>years_exp</w:t>
+      </w:r>
+      <w:proofErr w:type="spellEnd"/>
+      <w:r>
+        <w:t>. How many years of experience do you have in psychological research?</w:t>
       </w:r>
     </w:p>
     <w:p>
@@ -842,8 +963,13 @@
           <w:numId w:val="2"/>
         </w:numPr>
       </w:pPr>
-      <w:r>
-        <w:t>pubs. How many publications do you have?</w:t>
+      <w:proofErr w:type="gramStart"/>
+      <w:r>
+        <w:t>pubs</w:t>
+      </w:r>
+      <w:proofErr w:type="gramEnd"/>
+      <w:r>
+        <w:t>. How many publications do you have?</w:t>
       </w:r>
     </w:p>
     <w:p>
@@ -854,8 +980,13 @@
           <w:numId w:val="2"/>
         </w:numPr>
       </w:pPr>
-      <w:r>
-        <w:t>citations. How many citations do you have? Use scholar.google.com citations.</w:t>
+      <w:proofErr w:type="gramStart"/>
+      <w:r>
+        <w:t>citations</w:t>
+      </w:r>
+      <w:proofErr w:type="gramEnd"/>
+      <w:r>
+        <w:t>. How many citations do you have? Use scholar.google.com citations.</w:t>
       </w:r>
     </w:p>
     <w:p>
@@ -866,8 +997,13 @@
           <w:numId w:val="2"/>
         </w:numPr>
       </w:pPr>
-      <w:r>
-        <w:t>tmt_know. How much knowledge did you have about terror management theory prior to joining this project</w:t>
+      <w:proofErr w:type="spellStart"/>
+      <w:r>
+        <w:t>tmt_know</w:t>
+      </w:r>
+      <w:proofErr w:type="spellEnd"/>
+      <w:r>
+        <w:t>. How much knowledge did you have about terror management theory prior to joining this project</w:t>
       </w:r>
     </w:p>
     <w:p>
@@ -878,9 +1014,14 @@
           <w:numId w:val="2"/>
         </w:numPr>
       </w:pPr>
+      <w:proofErr w:type="spellStart"/>
       <w:r>
         <w:lastRenderedPageBreak/>
-        <w:t>tmt_exp. How much experience did you have with terror management theory prior to joining this project</w:t>
+        <w:t>tmt_exp</w:t>
+      </w:r>
+      <w:proofErr w:type="spellEnd"/>
+      <w:r>
+        <w:t>. How much experience did you have with terror management theory prior to joining this project</w:t>
       </w:r>
     </w:p>
     <w:p>
@@ -891,8 +1032,13 @@
           <w:numId w:val="2"/>
         </w:numPr>
       </w:pPr>
-      <w:r>
-        <w:t>tmt_believe. Before joining this project, in general, did you believe the core ideas of TMT</w:t>
+      <w:proofErr w:type="spellStart"/>
+      <w:r>
+        <w:t>tmt_believe</w:t>
+      </w:r>
+      <w:proofErr w:type="spellEnd"/>
+      <w:r>
+        <w:t>. Before joining this project, in general, did you believe the core ideas of TMT</w:t>
       </w:r>
     </w:p>
     <w:p>
@@ -903,8 +1049,13 @@
           <w:numId w:val="2"/>
         </w:numPr>
       </w:pPr>
-      <w:r>
-        <w:t>rooting. Overall, are you rooting for the results of this project to provide evidence for or against TMT</w:t>
+      <w:proofErr w:type="gramStart"/>
+      <w:r>
+        <w:t>rooting</w:t>
+      </w:r>
+      <w:proofErr w:type="gramEnd"/>
+      <w:r>
+        <w:t>. Overall, are you rooting for the results of this project to provide evidence for or against TMT</w:t>
       </w:r>
     </w:p>
     <w:p>
@@ -915,8 +1066,21 @@
           <w:numId w:val="2"/>
         </w:numPr>
       </w:pPr>
-      <w:r>
-        <w:t>rep_likely. In your opinion how likely is it that overall this project will successfully replicate TMT? Enter a value between 0 and 100.</w:t>
+      <w:proofErr w:type="spellStart"/>
+      <w:r>
+        <w:t>rep_likely</w:t>
+      </w:r>
+      <w:proofErr w:type="spellEnd"/>
+      <w:r>
+        <w:t xml:space="preserve">. In your opinion how likely </w:t>
+      </w:r>
+      <w:proofErr w:type="gramStart"/>
+      <w:r>
+        <w:t>is it</w:t>
+      </w:r>
+      <w:proofErr w:type="gramEnd"/>
+      <w:r>
+        <w:t xml:space="preserve"> that overall this project will successfully replicate TMT? Enter a value between 0 and 100.</w:t>
       </w:r>
     </w:p>
     <w:p>
@@ -927,8 +1091,13 @@
           <w:numId w:val="2"/>
         </w:numPr>
       </w:pPr>
-      <w:r>
-        <w:t>analyzed. Did you analyze data or otherwise learn results from your site before filling out this survey</w:t>
+      <w:proofErr w:type="gramStart"/>
+      <w:r>
+        <w:t>analyzed</w:t>
+      </w:r>
+      <w:proofErr w:type="gramEnd"/>
+      <w:r>
+        <w:t>. Did you analyze data or otherwise learn results from your site before filling out this survey</w:t>
       </w:r>
     </w:p>
     <w:sectPr>
@@ -942,7 +1111,7 @@
 </file>
 
 <file path=word/endnotes.xml><?xml version="1.0" encoding="utf-8"?>
-<w:endnotes xmlns:wpc="http://schemas.microsoft.com/office/word/2010/wordprocessingCanvas" xmlns:cx="http://schemas.microsoft.com/office/drawing/2014/chartex" xmlns:cx1="http://schemas.microsoft.com/office/drawing/2015/9/8/chartex" xmlns:cx2="http://schemas.microsoft.com/office/drawing/2015/10/21/chartex" xmlns:cx3="http://schemas.microsoft.com/office/drawing/2016/5/9/chartex" xmlns:cx4="http://schemas.microsoft.com/office/drawing/2016/5/10/chartex" xmlns:cx5="http://schemas.microsoft.com/office/drawing/2016/5/11/chartex" xmlns:cx6="http://schemas.microsoft.com/office/drawing/2016/5/12/chartex" xmlns:cx7="http://schemas.microsoft.com/office/drawing/2016/5/13/chartex" xmlns:cx8="http://schemas.microsoft.com/office/drawing/2016/5/14/chartex" xmlns:mc="http://schemas.openxmlformats.org/markup-compatibility/2006" xmlns:aink="http://schemas.microsoft.com/office/drawing/2016/ink" xmlns:am3d="http://schemas.microsoft.com/office/drawing/2017/model3d" xmlns:o="urn:schemas-microsoft-com:office:office" xmlns:r="http://schemas.openxmlformats.org/officeDocument/2006/relationships" xmlns:m="http://schemas.openxmlformats.org/officeDocument/2006/math" xmlns:v="urn:schemas-microsoft-com:vml" xmlns:wp14="http://schemas.microsoft.com/office/word/2010/wordprocessingDrawing" xmlns:wp="http://schemas.openxmlformats.org/drawingml/2006/wordprocessingDrawing" xmlns:w10="urn:schemas-microsoft-com:office:word" xmlns:w="http://schemas.openxmlformats.org/wordprocessingml/2006/main" xmlns:w14="http://schemas.microsoft.com/office/word/2010/wordml" xmlns:w15="http://schemas.microsoft.com/office/word/2012/wordml" xmlns:w16cid="http://schemas.microsoft.com/office/word/2016/wordml/cid" xmlns:w16se="http://schemas.microsoft.com/office/word/2015/wordml/symex" xmlns:wpg="http://schemas.microsoft.com/office/word/2010/wordprocessingGroup" xmlns:wpi="http://schemas.microsoft.com/office/word/2010/wordprocessingInk" xmlns:wne="http://schemas.microsoft.com/office/word/2006/wordml" xmlns:wps="http://schemas.microsoft.com/office/word/2010/wordprocessingShape" mc:Ignorable="w14 w15 w16se w16cid wp14">
+<w:endnotes xmlns:wpc="http://schemas.microsoft.com/office/word/2010/wordprocessingCanvas" xmlns:mc="http://schemas.openxmlformats.org/markup-compatibility/2006" xmlns:o="urn:schemas-microsoft-com:office:office" xmlns:r="http://schemas.openxmlformats.org/officeDocument/2006/relationships" xmlns:m="http://schemas.openxmlformats.org/officeDocument/2006/math" xmlns:v="urn:schemas-microsoft-com:vml" xmlns:wp14="http://schemas.microsoft.com/office/word/2010/wordprocessingDrawing" xmlns:wp="http://schemas.openxmlformats.org/drawingml/2006/wordprocessingDrawing" xmlns:w10="urn:schemas-microsoft-com:office:word" xmlns:w="http://schemas.openxmlformats.org/wordprocessingml/2006/main" xmlns:w14="http://schemas.microsoft.com/office/word/2010/wordml" xmlns:wpg="http://schemas.microsoft.com/office/word/2010/wordprocessingGroup" xmlns:wpi="http://schemas.microsoft.com/office/word/2010/wordprocessingInk" xmlns:wne="http://schemas.microsoft.com/office/word/2006/wordml" xmlns:wps="http://schemas.microsoft.com/office/word/2010/wordprocessingShape" mc:Ignorable="w14 wp14">
   <w:endnote w:type="separator" w:id="-1">
     <w:p>
       <w:pPr>
@@ -967,7 +1136,7 @@
 </file>
 
 <file path=word/footnotes.xml><?xml version="1.0" encoding="utf-8"?>
-<w:footnotes xmlns:wpc="http://schemas.microsoft.com/office/word/2010/wordprocessingCanvas" xmlns:cx="http://schemas.microsoft.com/office/drawing/2014/chartex" xmlns:cx1="http://schemas.microsoft.com/office/drawing/2015/9/8/chartex" xmlns:cx2="http://schemas.microsoft.com/office/drawing/2015/10/21/chartex" xmlns:cx3="http://schemas.microsoft.com/office/drawing/2016/5/9/chartex" xmlns:cx4="http://schemas.microsoft.com/office/drawing/2016/5/10/chartex" xmlns:cx5="http://schemas.microsoft.com/office/drawing/2016/5/11/chartex" xmlns:cx6="http://schemas.microsoft.com/office/drawing/2016/5/12/chartex" xmlns:cx7="http://schemas.microsoft.com/office/drawing/2016/5/13/chartex" xmlns:cx8="http://schemas.microsoft.com/office/drawing/2016/5/14/chartex" xmlns:mc="http://schemas.openxmlformats.org/markup-compatibility/2006" xmlns:aink="http://schemas.microsoft.com/office/drawing/2016/ink" xmlns:am3d="http://schemas.microsoft.com/office/drawing/2017/model3d" xmlns:o="urn:schemas-microsoft-com:office:office" xmlns:r="http://schemas.openxmlformats.org/officeDocument/2006/relationships" xmlns:m="http://schemas.openxmlformats.org/officeDocument/2006/math" xmlns:v="urn:schemas-microsoft-com:vml" xmlns:wp14="http://schemas.microsoft.com/office/word/2010/wordprocessingDrawing" xmlns:wp="http://schemas.openxmlformats.org/drawingml/2006/wordprocessingDrawing" xmlns:w10="urn:schemas-microsoft-com:office:word" xmlns:w="http://schemas.openxmlformats.org/wordprocessingml/2006/main" xmlns:w14="http://schemas.microsoft.com/office/word/2010/wordml" xmlns:w15="http://schemas.microsoft.com/office/word/2012/wordml" xmlns:w16cid="http://schemas.microsoft.com/office/word/2016/wordml/cid" xmlns:w16se="http://schemas.microsoft.com/office/word/2015/wordml/symex" xmlns:wpg="http://schemas.microsoft.com/office/word/2010/wordprocessingGroup" xmlns:wpi="http://schemas.microsoft.com/office/word/2010/wordprocessingInk" xmlns:wne="http://schemas.microsoft.com/office/word/2006/wordml" xmlns:wps="http://schemas.microsoft.com/office/word/2010/wordprocessingShape" mc:Ignorable="w14 w15 w16se w16cid wp14">
+<w:footnotes xmlns:wpc="http://schemas.microsoft.com/office/word/2010/wordprocessingCanvas" xmlns:mc="http://schemas.openxmlformats.org/markup-compatibility/2006" xmlns:o="urn:schemas-microsoft-com:office:office" xmlns:r="http://schemas.openxmlformats.org/officeDocument/2006/relationships" xmlns:m="http://schemas.openxmlformats.org/officeDocument/2006/math" xmlns:v="urn:schemas-microsoft-com:vml" xmlns:wp14="http://schemas.microsoft.com/office/word/2010/wordprocessingDrawing" xmlns:wp="http://schemas.openxmlformats.org/drawingml/2006/wordprocessingDrawing" xmlns:w10="urn:schemas-microsoft-com:office:word" xmlns:w="http://schemas.openxmlformats.org/wordprocessingml/2006/main" xmlns:w14="http://schemas.microsoft.com/office/word/2010/wordml" xmlns:wpg="http://schemas.microsoft.com/office/word/2010/wordprocessingGroup" xmlns:wpi="http://schemas.microsoft.com/office/word/2010/wordprocessingInk" xmlns:wne="http://schemas.microsoft.com/office/word/2006/wordml" xmlns:wps="http://schemas.microsoft.com/office/word/2010/wordprocessingShape" mc:Ignorable="w14 wp14">
   <w:footnote w:type="separator" w:id="-1">
     <w:p>
       <w:pPr>
@@ -992,8 +1161,8 @@
 </file>
 
 <file path=word/numbering.xml><?xml version="1.0" encoding="utf-8"?>
-<w:numbering xmlns:wpc="http://schemas.microsoft.com/office/word/2010/wordprocessingCanvas" xmlns:cx="http://schemas.microsoft.com/office/drawing/2014/chartex" xmlns:cx1="http://schemas.microsoft.com/office/drawing/2015/9/8/chartex" xmlns:cx2="http://schemas.microsoft.com/office/drawing/2015/10/21/chartex" xmlns:cx3="http://schemas.microsoft.com/office/drawing/2016/5/9/chartex" xmlns:cx4="http://schemas.microsoft.com/office/drawing/2016/5/10/chartex" xmlns:cx5="http://schemas.microsoft.com/office/drawing/2016/5/11/chartex" xmlns:cx6="http://schemas.microsoft.com/office/drawing/2016/5/12/chartex" xmlns:cx7="http://schemas.microsoft.com/office/drawing/2016/5/13/chartex" xmlns:cx8="http://schemas.microsoft.com/office/drawing/2016/5/14/chartex" xmlns:mc="http://schemas.openxmlformats.org/markup-compatibility/2006" xmlns:aink="http://schemas.microsoft.com/office/drawing/2016/ink" xmlns:am3d="http://schemas.microsoft.com/office/drawing/2017/model3d" xmlns:o="urn:schemas-microsoft-com:office:office" xmlns:r="http://schemas.openxmlformats.org/officeDocument/2006/relationships" xmlns:m="http://schemas.openxmlformats.org/officeDocument/2006/math" xmlns:v="urn:schemas-microsoft-com:vml" xmlns:wp14="http://schemas.microsoft.com/office/word/2010/wordprocessingDrawing" xmlns:wp="http://schemas.openxmlformats.org/drawingml/2006/wordprocessingDrawing" xmlns:w10="urn:schemas-microsoft-com:office:word" xmlns:w="http://schemas.openxmlformats.org/wordprocessingml/2006/main" xmlns:w14="http://schemas.microsoft.com/office/word/2010/wordml" xmlns:w15="http://schemas.microsoft.com/office/word/2012/wordml" xmlns:w16cid="http://schemas.microsoft.com/office/word/2016/wordml/cid" xmlns:w16se="http://schemas.microsoft.com/office/word/2015/wordml/symex" xmlns:wpg="http://schemas.microsoft.com/office/word/2010/wordprocessingGroup" xmlns:wpi="http://schemas.microsoft.com/office/word/2010/wordprocessingInk" xmlns:wne="http://schemas.microsoft.com/office/word/2006/wordml" xmlns:wps="http://schemas.microsoft.com/office/word/2010/wordprocessingShape" mc:Ignorable="w14 w15 w16se w16cid wp14">
-  <w:abstractNum w:abstractNumId="0" w15:restartNumberingAfterBreak="0">
+<w:numbering xmlns:wpc="http://schemas.microsoft.com/office/word/2010/wordprocessingCanvas" xmlns:mc="http://schemas.openxmlformats.org/markup-compatibility/2006" xmlns:o="urn:schemas-microsoft-com:office:office" xmlns:r="http://schemas.openxmlformats.org/officeDocument/2006/relationships" xmlns:m="http://schemas.openxmlformats.org/officeDocument/2006/math" xmlns:v="urn:schemas-microsoft-com:vml" xmlns:wp14="http://schemas.microsoft.com/office/word/2010/wordprocessingDrawing" xmlns:wp="http://schemas.openxmlformats.org/drawingml/2006/wordprocessingDrawing" xmlns:w10="urn:schemas-microsoft-com:office:word" xmlns:w="http://schemas.openxmlformats.org/wordprocessingml/2006/main" xmlns:w14="http://schemas.microsoft.com/office/word/2010/wordml" xmlns:wpg="http://schemas.microsoft.com/office/word/2010/wordprocessingGroup" xmlns:wpi="http://schemas.microsoft.com/office/word/2010/wordprocessingInk" xmlns:wne="http://schemas.microsoft.com/office/word/2006/wordml" xmlns:wps="http://schemas.microsoft.com/office/word/2010/wordprocessingShape" mc:Ignorable="w14 wp14">
+  <w:abstractNum w:abstractNumId="0">
     <w:nsid w:val="57EF2E0D"/>
     <w:multiLevelType w:val="hybridMultilevel"/>
     <w:tmpl w:val="E6B42DE4"/>
@@ -1079,7 +1248,7 @@
       </w:pPr>
     </w:lvl>
   </w:abstractNum>
-  <w:abstractNum w:abstractNumId="1" w15:restartNumberingAfterBreak="0">
+  <w:abstractNum w:abstractNumId="1">
     <w:nsid w:val="735D0ABA"/>
     <w:multiLevelType w:val="hybridMultilevel"/>
     <w:tmpl w:val="F478414C"/>
@@ -1178,7 +1347,7 @@
 </file>
 
 <file path=word/styles.xml><?xml version="1.0" encoding="utf-8"?>
-<w:styles xmlns:mc="http://schemas.openxmlformats.org/markup-compatibility/2006" xmlns:r="http://schemas.openxmlformats.org/officeDocument/2006/relationships" xmlns:w="http://schemas.openxmlformats.org/wordprocessingml/2006/main" xmlns:w14="http://schemas.microsoft.com/office/word/2010/wordml" xmlns:w15="http://schemas.microsoft.com/office/word/2012/wordml" xmlns:w16cid="http://schemas.microsoft.com/office/word/2016/wordml/cid" xmlns:w16se="http://schemas.microsoft.com/office/word/2015/wordml/symex" mc:Ignorable="w14 w15 w16se w16cid">
+<w:styles xmlns:mc="http://schemas.openxmlformats.org/markup-compatibility/2006" xmlns:r="http://schemas.openxmlformats.org/officeDocument/2006/relationships" xmlns:w="http://schemas.openxmlformats.org/wordprocessingml/2006/main" xmlns:w14="http://schemas.microsoft.com/office/word/2010/wordml" mc:Ignorable="w14">
   <w:docDefaults>
     <w:rPrDefault>
       <w:rPr>
@@ -1194,384 +1363,390 @@
       </w:pPr>
     </w:pPrDefault>
   </w:docDefaults>
-  <w:latentStyles w:defLockedState="0" w:defUIPriority="99" w:defSemiHidden="0" w:defUnhideWhenUsed="0" w:defQFormat="0" w:count="377">
-    <w:lsdException w:name="Normal" w:uiPriority="0" w:qFormat="1"/>
-    <w:lsdException w:name="heading 1" w:uiPriority="9" w:qFormat="1"/>
-    <w:lsdException w:name="heading 2" w:semiHidden="1" w:uiPriority="9" w:unhideWhenUsed="1" w:qFormat="1"/>
-    <w:lsdException w:name="heading 3" w:semiHidden="1" w:uiPriority="9" w:unhideWhenUsed="1" w:qFormat="1"/>
-    <w:lsdException w:name="heading 4" w:semiHidden="1" w:uiPriority="9" w:unhideWhenUsed="1" w:qFormat="1"/>
-    <w:lsdException w:name="heading 5" w:semiHidden="1" w:uiPriority="9" w:unhideWhenUsed="1" w:qFormat="1"/>
-    <w:lsdException w:name="heading 6" w:semiHidden="1" w:uiPriority="9" w:unhideWhenUsed="1" w:qFormat="1"/>
-    <w:lsdException w:name="heading 7" w:semiHidden="1" w:uiPriority="9" w:unhideWhenUsed="1" w:qFormat="1"/>
-    <w:lsdException w:name="heading 8" w:semiHidden="1" w:uiPriority="9" w:unhideWhenUsed="1" w:qFormat="1"/>
-    <w:lsdException w:name="heading 9" w:semiHidden="1" w:uiPriority="9" w:unhideWhenUsed="1" w:qFormat="1"/>
-    <w:lsdException w:name="index 1" w:semiHidden="1" w:unhideWhenUsed="1"/>
-    <w:lsdException w:name="index 2" w:semiHidden="1" w:unhideWhenUsed="1"/>
-    <w:lsdException w:name="index 3" w:semiHidden="1" w:unhideWhenUsed="1"/>
-    <w:lsdException w:name="index 4" w:semiHidden="1" w:unhideWhenUsed="1"/>
-    <w:lsdException w:name="index 5" w:semiHidden="1" w:unhideWhenUsed="1"/>
-    <w:lsdException w:name="index 6" w:semiHidden="1" w:unhideWhenUsed="1"/>
-    <w:lsdException w:name="index 7" w:semiHidden="1" w:unhideWhenUsed="1"/>
-    <w:lsdException w:name="index 8" w:semiHidden="1" w:unhideWhenUsed="1"/>
-    <w:lsdException w:name="index 9" w:semiHidden="1" w:unhideWhenUsed="1"/>
-    <w:lsdException w:name="toc 1" w:semiHidden="1" w:uiPriority="39" w:unhideWhenUsed="1"/>
-    <w:lsdException w:name="toc 2" w:semiHidden="1" w:uiPriority="39" w:unhideWhenUsed="1"/>
-    <w:lsdException w:name="toc 3" w:semiHidden="1" w:uiPriority="39" w:unhideWhenUsed="1"/>
-    <w:lsdException w:name="toc 4" w:semiHidden="1" w:uiPriority="39" w:unhideWhenUsed="1"/>
-    <w:lsdException w:name="toc 5" w:semiHidden="1" w:uiPriority="39" w:unhideWhenUsed="1"/>
-    <w:lsdException w:name="toc 6" w:semiHidden="1" w:uiPriority="39" w:unhideWhenUsed="1"/>
-    <w:lsdException w:name="toc 7" w:semiHidden="1" w:uiPriority="39" w:unhideWhenUsed="1"/>
-    <w:lsdException w:name="toc 8" w:semiHidden="1" w:uiPriority="39" w:unhideWhenUsed="1"/>
-    <w:lsdException w:name="toc 9" w:semiHidden="1" w:uiPriority="39" w:unhideWhenUsed="1"/>
-    <w:lsdException w:name="Normal Indent" w:semiHidden="1" w:unhideWhenUsed="1"/>
-    <w:lsdException w:name="footnote text" w:semiHidden="1" w:unhideWhenUsed="1"/>
-    <w:lsdException w:name="annotation text" w:semiHidden="1" w:unhideWhenUsed="1"/>
-    <w:lsdException w:name="header" w:semiHidden="1" w:unhideWhenUsed="1"/>
-    <w:lsdException w:name="footer" w:semiHidden="1" w:unhideWhenUsed="1"/>
-    <w:lsdException w:name="index heading" w:semiHidden="1" w:unhideWhenUsed="1"/>
-    <w:lsdException w:name="caption" w:semiHidden="1" w:uiPriority="35" w:unhideWhenUsed="1" w:qFormat="1"/>
-    <w:lsdException w:name="table of figures" w:semiHidden="1" w:unhideWhenUsed="1"/>
-    <w:lsdException w:name="envelope address" w:semiHidden="1" w:unhideWhenUsed="1"/>
-    <w:lsdException w:name="envelope return" w:semiHidden="1" w:unhideWhenUsed="1"/>
-    <w:lsdException w:name="footnote reference" w:semiHidden="1" w:unhideWhenUsed="1"/>
-    <w:lsdException w:name="annotation reference" w:semiHidden="1" w:unhideWhenUsed="1"/>
-    <w:lsdException w:name="line number" w:semiHidden="1" w:unhideWhenUsed="1"/>
-    <w:lsdException w:name="page number" w:semiHidden="1" w:unhideWhenUsed="1"/>
-    <w:lsdException w:name="endnote reference" w:semiHidden="1" w:unhideWhenUsed="1"/>
-    <w:lsdException w:name="endnote text" w:semiHidden="1" w:unhideWhenUsed="1"/>
-    <w:lsdException w:name="table of authorities" w:semiHidden="1" w:unhideWhenUsed="1"/>
-    <w:lsdException w:name="macro" w:semiHidden="1" w:unhideWhenUsed="1"/>
-    <w:lsdException w:name="toa heading" w:semiHidden="1" w:unhideWhenUsed="1"/>
-    <w:lsdException w:name="List" w:semiHidden="1" w:unhideWhenUsed="1"/>
-    <w:lsdException w:name="List Bullet" w:semiHidden="1" w:unhideWhenUsed="1"/>
-    <w:lsdException w:name="List Number" w:semiHidden="1" w:unhideWhenUsed="1"/>
-    <w:lsdException w:name="List 2" w:semiHidden="1" w:unhideWhenUsed="1"/>
-    <w:lsdException w:name="List 3" w:semiHidden="1" w:unhideWhenUsed="1"/>
-    <w:lsdException w:name="List 4" w:semiHidden="1" w:unhideWhenUsed="1"/>
-    <w:lsdException w:name="List 5" w:semiHidden="1" w:unhideWhenUsed="1"/>
-    <w:lsdException w:name="List Bullet 2" w:semiHidden="1" w:unhideWhenUsed="1"/>
-    <w:lsdException w:name="List Bullet 3" w:semiHidden="1" w:unhideWhenUsed="1"/>
-    <w:lsdException w:name="List Bullet 4" w:semiHidden="1" w:unhideWhenUsed="1"/>
-    <w:lsdException w:name="List Bullet 5" w:semiHidden="1" w:unhideWhenUsed="1"/>
-    <w:lsdException w:name="List Number 2" w:semiHidden="1" w:unhideWhenUsed="1"/>
-    <w:lsdException w:name="List Number 3" w:semiHidden="1" w:unhideWhenUsed="1"/>
-    <w:lsdException w:name="List Number 4" w:semiHidden="1" w:unhideWhenUsed="1"/>
-    <w:lsdException w:name="List Number 5" w:semiHidden="1" w:unhideWhenUsed="1"/>
-    <w:lsdException w:name="Title" w:uiPriority="10" w:qFormat="1"/>
-    <w:lsdException w:name="Closing" w:semiHidden="1" w:unhideWhenUsed="1"/>
-    <w:lsdException w:name="Signature" w:semiHidden="1" w:unhideWhenUsed="1"/>
-    <w:lsdException w:name="Default Paragraph Font" w:semiHidden="1" w:uiPriority="1" w:unhideWhenUsed="1"/>
-    <w:lsdException w:name="Body Text" w:semiHidden="1" w:unhideWhenUsed="1"/>
-    <w:lsdException w:name="Body Text Indent" w:semiHidden="1" w:unhideWhenUsed="1"/>
-    <w:lsdException w:name="List Continue" w:semiHidden="1" w:unhideWhenUsed="1"/>
-    <w:lsdException w:name="List Continue 2" w:semiHidden="1" w:unhideWhenUsed="1"/>
-    <w:lsdException w:name="List Continue 3" w:semiHidden="1" w:unhideWhenUsed="1"/>
-    <w:lsdException w:name="List Continue 4" w:semiHidden="1" w:unhideWhenUsed="1"/>
-    <w:lsdException w:name="List Continue 5" w:semiHidden="1" w:unhideWhenUsed="1"/>
-    <w:lsdException w:name="Message Header" w:semiHidden="1" w:unhideWhenUsed="1"/>
-    <w:lsdException w:name="Subtitle" w:uiPriority="11" w:qFormat="1"/>
-    <w:lsdException w:name="Salutation" w:semiHidden="1" w:unhideWhenUsed="1"/>
-    <w:lsdException w:name="Date" w:semiHidden="1" w:unhideWhenUsed="1"/>
-    <w:lsdException w:name="Body Text First Indent" w:semiHidden="1" w:unhideWhenUsed="1"/>
-    <w:lsdException w:name="Body Text First Indent 2" w:semiHidden="1" w:unhideWhenUsed="1"/>
-    <w:lsdException w:name="Note Heading" w:semiHidden="1" w:unhideWhenUsed="1"/>
-    <w:lsdException w:name="Body Text 2" w:semiHidden="1" w:unhideWhenUsed="1"/>
-    <w:lsdException w:name="Body Text 3" w:semiHidden="1" w:unhideWhenUsed="1"/>
-    <w:lsdException w:name="Body Text Indent 2" w:semiHidden="1" w:unhideWhenUsed="1"/>
-    <w:lsdException w:name="Body Text Indent 3" w:semiHidden="1" w:unhideWhenUsed="1"/>
-    <w:lsdException w:name="Block Text" w:semiHidden="1" w:unhideWhenUsed="1"/>
-    <w:lsdException w:name="Hyperlink" w:semiHidden="1" w:unhideWhenUsed="1"/>
-    <w:lsdException w:name="FollowedHyperlink" w:semiHidden="1" w:unhideWhenUsed="1"/>
-    <w:lsdException w:name="Strong" w:uiPriority="22" w:qFormat="1"/>
-    <w:lsdException w:name="Emphasis" w:uiPriority="20" w:qFormat="1"/>
-    <w:lsdException w:name="Document Map" w:semiHidden="1" w:unhideWhenUsed="1"/>
-    <w:lsdException w:name="Plain Text" w:semiHidden="1" w:unhideWhenUsed="1"/>
-    <w:lsdException w:name="E-mail Signature" w:semiHidden="1" w:unhideWhenUsed="1"/>
-    <w:lsdException w:name="HTML Top of Form" w:semiHidden="1" w:unhideWhenUsed="1"/>
-    <w:lsdException w:name="HTML Bottom of Form" w:semiHidden="1" w:unhideWhenUsed="1"/>
-    <w:lsdException w:name="Normal (Web)" w:semiHidden="1" w:unhideWhenUsed="1"/>
-    <w:lsdException w:name="HTML Acronym" w:semiHidden="1" w:unhideWhenUsed="1"/>
-    <w:lsdException w:name="HTML Address" w:semiHidden="1" w:unhideWhenUsed="1"/>
-    <w:lsdException w:name="HTML Cite" w:semiHidden="1" w:unhideWhenUsed="1"/>
-    <w:lsdException w:name="HTML Code" w:semiHidden="1" w:unhideWhenUsed="1"/>
-    <w:lsdException w:name="HTML Definition" w:semiHidden="1" w:unhideWhenUsed="1"/>
-    <w:lsdException w:name="HTML Keyboard" w:semiHidden="1" w:unhideWhenUsed="1"/>
-    <w:lsdException w:name="HTML Preformatted" w:semiHidden="1" w:unhideWhenUsed="1"/>
-    <w:lsdException w:name="HTML Sample" w:semiHidden="1" w:unhideWhenUsed="1"/>
-    <w:lsdException w:name="HTML Typewriter" w:semiHidden="1" w:unhideWhenUsed="1"/>
-    <w:lsdException w:name="HTML Variable" w:semiHidden="1" w:unhideWhenUsed="1"/>
-    <w:lsdException w:name="Normal Table" w:semiHidden="1" w:unhideWhenUsed="1"/>
-    <w:lsdException w:name="annotation subject" w:semiHidden="1" w:unhideWhenUsed="1"/>
-    <w:lsdException w:name="No List" w:semiHidden="1" w:unhideWhenUsed="1"/>
-    <w:lsdException w:name="Outline List 1" w:semiHidden="1" w:unhideWhenUsed="1"/>
-    <w:lsdException w:name="Outline List 2" w:semiHidden="1" w:unhideWhenUsed="1"/>
-    <w:lsdException w:name="Outline List 3" w:semiHidden="1" w:unhideWhenUsed="1"/>
-    <w:lsdException w:name="Table Simple 1" w:semiHidden="1" w:unhideWhenUsed="1"/>
-    <w:lsdException w:name="Table Simple 2" w:semiHidden="1" w:unhideWhenUsed="1"/>
-    <w:lsdException w:name="Table Simple 3" w:semiHidden="1" w:unhideWhenUsed="1"/>
-    <w:lsdException w:name="Table Classic 1" w:semiHidden="1" w:unhideWhenUsed="1"/>
-    <w:lsdException w:name="Table Classic 2" w:semiHidden="1" w:unhideWhenUsed="1"/>
-    <w:lsdException w:name="Table Classic 3" w:semiHidden="1" w:unhideWhenUsed="1"/>
-    <w:lsdException w:name="Table Classic 4" w:semiHidden="1" w:unhideWhenUsed="1"/>
-    <w:lsdException w:name="Table Colorful 1" w:semiHidden="1" w:unhideWhenUsed="1"/>
-    <w:lsdException w:name="Table Colorful 2" w:semiHidden="1" w:unhideWhenUsed="1"/>
-    <w:lsdException w:name="Table Colorful 3" w:semiHidden="1" w:unhideWhenUsed="1"/>
-    <w:lsdException w:name="Table Columns 1" w:semiHidden="1" w:unhideWhenUsed="1"/>
-    <w:lsdException w:name="Table Columns 2" w:semiHidden="1" w:unhideWhenUsed="1"/>
-    <w:lsdException w:name="Table Columns 3" w:semiHidden="1" w:unhideWhenUsed="1"/>
-    <w:lsdException w:name="Table Columns 4" w:semiHidden="1" w:unhideWhenUsed="1"/>
-    <w:lsdException w:name="Table Columns 5" w:semiHidden="1" w:unhideWhenUsed="1"/>
-    <w:lsdException w:name="Table Grid 1" w:semiHidden="1" w:unhideWhenUsed="1"/>
-    <w:lsdException w:name="Table Grid 2" w:semiHidden="1" w:unhideWhenUsed="1"/>
-    <w:lsdException w:name="Table Grid 3" w:semiHidden="1" w:unhideWhenUsed="1"/>
-    <w:lsdException w:name="Table Grid 4" w:semiHidden="1" w:unhideWhenUsed="1"/>
-    <w:lsdException w:name="Table Grid 5" w:semiHidden="1" w:unhideWhenUsed="1"/>
-    <w:lsdException w:name="Table Grid 6" w:semiHidden="1" w:unhideWhenUsed="1"/>
-    <w:lsdException w:name="Table Grid 7" w:semiHidden="1" w:unhideWhenUsed="1"/>
-    <w:lsdException w:name="Table Grid 8" w:semiHidden="1" w:unhideWhenUsed="1"/>
-    <w:lsdException w:name="Table List 1" w:semiHidden="1" w:unhideWhenUsed="1"/>
-    <w:lsdException w:name="Table List 2" w:semiHidden="1" w:unhideWhenUsed="1"/>
-    <w:lsdException w:name="Table List 3" w:semiHidden="1" w:unhideWhenUsed="1"/>
-    <w:lsdException w:name="Table List 4" w:semiHidden="1" w:unhideWhenUsed="1"/>
-    <w:lsdException w:name="Table List 5" w:semiHidden="1" w:unhideWhenUsed="1"/>
-    <w:lsdException w:name="Table List 6" w:semiHidden="1" w:unhideWhenUsed="1"/>
-    <w:lsdException w:name="Table List 7" w:semiHidden="1" w:unhideWhenUsed="1"/>
-    <w:lsdException w:name="Table List 8" w:semiHidden="1" w:unhideWhenUsed="1"/>
-    <w:lsdException w:name="Table 3D effects 1" w:semiHidden="1" w:unhideWhenUsed="1"/>
-    <w:lsdException w:name="Table 3D effects 2" w:semiHidden="1" w:unhideWhenUsed="1"/>
-    <w:lsdException w:name="Table 3D effects 3" w:semiHidden="1" w:unhideWhenUsed="1"/>
-    <w:lsdException w:name="Table Contemporary" w:semiHidden="1" w:unhideWhenUsed="1"/>
-    <w:lsdException w:name="Table Elegant" w:semiHidden="1" w:unhideWhenUsed="1"/>
-    <w:lsdException w:name="Table Professional" w:semiHidden="1" w:unhideWhenUsed="1"/>
-    <w:lsdException w:name="Table Subtle 1" w:semiHidden="1" w:unhideWhenUsed="1"/>
-    <w:lsdException w:name="Table Subtle 2" w:semiHidden="1" w:unhideWhenUsed="1"/>
-    <w:lsdException w:name="Table Web 1" w:semiHidden="1" w:unhideWhenUsed="1"/>
-    <w:lsdException w:name="Table Web 2" w:semiHidden="1" w:unhideWhenUsed="1"/>
-    <w:lsdException w:name="Table Web 3" w:semiHidden="1" w:unhideWhenUsed="1"/>
-    <w:lsdException w:name="Balloon Text" w:semiHidden="1" w:unhideWhenUsed="1"/>
-    <w:lsdException w:name="Table Grid" w:semiHidden="1" w:uiPriority="39" w:unhideWhenUsed="1"/>
-    <w:lsdException w:name="Table Theme" w:semiHidden="1" w:unhideWhenUsed="1"/>
-    <w:lsdException w:name="Placeholder Text" w:semiHidden="1"/>
-    <w:lsdException w:name="No Spacing" w:uiPriority="1" w:qFormat="1"/>
-    <w:lsdException w:name="Light Shading" w:uiPriority="60"/>
-    <w:lsdException w:name="Light List" w:uiPriority="61"/>
-    <w:lsdException w:name="Light Grid" w:uiPriority="62"/>
-    <w:lsdException w:name="Medium Shading 1" w:uiPriority="63"/>
-    <w:lsdException w:name="Medium Shading 2" w:uiPriority="64"/>
-    <w:lsdException w:name="Medium List 1" w:uiPriority="65"/>
-    <w:lsdException w:name="Medium List 2" w:uiPriority="66"/>
-    <w:lsdException w:name="Medium Grid 1" w:uiPriority="67"/>
-    <w:lsdException w:name="Medium Grid 2" w:uiPriority="68"/>
-    <w:lsdException w:name="Medium Grid 3" w:uiPriority="69"/>
-    <w:lsdException w:name="Dark List" w:uiPriority="70"/>
-    <w:lsdException w:name="Colorful Shading" w:uiPriority="71"/>
-    <w:lsdException w:name="Colorful List" w:uiPriority="72"/>
-    <w:lsdException w:name="Colorful Grid" w:uiPriority="73"/>
-    <w:lsdException w:name="Light Shading Accent 1" w:uiPriority="60"/>
-    <w:lsdException w:name="Light List Accent 1" w:uiPriority="61"/>
-    <w:lsdException w:name="Light Grid Accent 1" w:uiPriority="62"/>
-    <w:lsdException w:name="Medium Shading 1 Accent 1" w:uiPriority="63"/>
-    <w:lsdException w:name="Medium Shading 2 Accent 1" w:uiPriority="64"/>
-    <w:lsdException w:name="Medium List 1 Accent 1" w:uiPriority="65"/>
-    <w:lsdException w:name="Revision" w:semiHidden="1"/>
-    <w:lsdException w:name="List Paragraph" w:uiPriority="34" w:qFormat="1"/>
-    <w:lsdException w:name="Quote" w:uiPriority="29" w:qFormat="1"/>
-    <w:lsdException w:name="Intense Quote" w:uiPriority="30" w:qFormat="1"/>
-    <w:lsdException w:name="Medium List 2 Accent 1" w:uiPriority="66"/>
-    <w:lsdException w:name="Medium Grid 1 Accent 1" w:uiPriority="67"/>
-    <w:lsdException w:name="Medium Grid 2 Accent 1" w:uiPriority="68"/>
-    <w:lsdException w:name="Medium Grid 3 Accent 1" w:uiPriority="69"/>
-    <w:lsdException w:name="Dark List Accent 1" w:uiPriority="70"/>
-    <w:lsdException w:name="Colorful Shading Accent 1" w:uiPriority="71"/>
-    <w:lsdException w:name="Colorful List Accent 1" w:uiPriority="72"/>
-    <w:lsdException w:name="Colorful Grid Accent 1" w:uiPriority="73"/>
-    <w:lsdException w:name="Light Shading Accent 2" w:uiPriority="60"/>
-    <w:lsdException w:name="Light List Accent 2" w:uiPriority="61"/>
-    <w:lsdException w:name="Light Grid Accent 2" w:uiPriority="62"/>
-    <w:lsdException w:name="Medium Shading 1 Accent 2" w:uiPriority="63"/>
-    <w:lsdException w:name="Medium Shading 2 Accent 2" w:uiPriority="64"/>
-    <w:lsdException w:name="Medium List 1 Accent 2" w:uiPriority="65"/>
-    <w:lsdException w:name="Medium List 2 Accent 2" w:uiPriority="66"/>
-    <w:lsdException w:name="Medium Grid 1 Accent 2" w:uiPriority="67"/>
-    <w:lsdException w:name="Medium Grid 2 Accent 2" w:uiPriority="68"/>
-    <w:lsdException w:name="Medium Grid 3 Accent 2" w:uiPriority="69"/>
-    <w:lsdException w:name="Dark List Accent 2" w:uiPriority="70"/>
-    <w:lsdException w:name="Colorful Shading Accent 2" w:uiPriority="71"/>
-    <w:lsdException w:name="Colorful List Accent 2" w:uiPriority="72"/>
-    <w:lsdException w:name="Colorful Grid Accent 2" w:uiPriority="73"/>
-    <w:lsdException w:name="Light Shading Accent 3" w:uiPriority="60"/>
-    <w:lsdException w:name="Light List Accent 3" w:uiPriority="61"/>
-    <w:lsdException w:name="Light Grid Accent 3" w:uiPriority="62"/>
-    <w:lsdException w:name="Medium Shading 1 Accent 3" w:uiPriority="63"/>
-    <w:lsdException w:name="Medium Shading 2 Accent 3" w:uiPriority="64"/>
-    <w:lsdException w:name="Medium List 1 Accent 3" w:uiPriority="65"/>
-    <w:lsdException w:name="Medium List 2 Accent 3" w:uiPriority="66"/>
-    <w:lsdException w:name="Medium Grid 1 Accent 3" w:uiPriority="67"/>
-    <w:lsdException w:name="Medium Grid 2 Accent 3" w:uiPriority="68"/>
-    <w:lsdException w:name="Medium Grid 3 Accent 3" w:uiPriority="69"/>
-    <w:lsdException w:name="Dark List Accent 3" w:uiPriority="70"/>
-    <w:lsdException w:name="Colorful Shading Accent 3" w:uiPriority="71"/>
-    <w:lsdException w:name="Colorful List Accent 3" w:uiPriority="72"/>
-    <w:lsdException w:name="Colorful Grid Accent 3" w:uiPriority="73"/>
-    <w:lsdException w:name="Light Shading Accent 4" w:uiPriority="60"/>
-    <w:lsdException w:name="Light List Accent 4" w:uiPriority="61"/>
-    <w:lsdException w:name="Light Grid Accent 4" w:uiPriority="62"/>
-    <w:lsdException w:name="Medium Shading 1 Accent 4" w:uiPriority="63"/>
-    <w:lsdException w:name="Medium Shading 2 Accent 4" w:uiPriority="64"/>
-    <w:lsdException w:name="Medium List 1 Accent 4" w:uiPriority="65"/>
-    <w:lsdException w:name="Medium List 2 Accent 4" w:uiPriority="66"/>
-    <w:lsdException w:name="Medium Grid 1 Accent 4" w:uiPriority="67"/>
-    <w:lsdException w:name="Medium Grid 2 Accent 4" w:uiPriority="68"/>
-    <w:lsdException w:name="Medium Grid 3 Accent 4" w:uiPriority="69"/>
-    <w:lsdException w:name="Dark List Accent 4" w:uiPriority="70"/>
-    <w:lsdException w:name="Colorful Shading Accent 4" w:uiPriority="71"/>
-    <w:lsdException w:name="Colorful List Accent 4" w:uiPriority="72"/>
-    <w:lsdException w:name="Colorful Grid Accent 4" w:uiPriority="73"/>
-    <w:lsdException w:name="Light Shading Accent 5" w:uiPriority="60"/>
-    <w:lsdException w:name="Light List Accent 5" w:uiPriority="61"/>
-    <w:lsdException w:name="Light Grid Accent 5" w:uiPriority="62"/>
-    <w:lsdException w:name="Medium Shading 1 Accent 5" w:uiPriority="63"/>
-    <w:lsdException w:name="Medium Shading 2 Accent 5" w:uiPriority="64"/>
-    <w:lsdException w:name="Medium List 1 Accent 5" w:uiPriority="65"/>
-    <w:lsdException w:name="Medium List 2 Accent 5" w:uiPriority="66"/>
-    <w:lsdException w:name="Medium Grid 1 Accent 5" w:uiPriority="67"/>
-    <w:lsdException w:name="Medium Grid 2 Accent 5" w:uiPriority="68"/>
-    <w:lsdException w:name="Medium Grid 3 Accent 5" w:uiPriority="69"/>
-    <w:lsdException w:name="Dark List Accent 5" w:uiPriority="70"/>
-    <w:lsdException w:name="Colorful Shading Accent 5" w:uiPriority="71"/>
-    <w:lsdException w:name="Colorful List Accent 5" w:uiPriority="72"/>
-    <w:lsdException w:name="Colorful Grid Accent 5" w:uiPriority="73"/>
-    <w:lsdException w:name="Light Shading Accent 6" w:uiPriority="60"/>
-    <w:lsdException w:name="Light List Accent 6" w:uiPriority="61"/>
-    <w:lsdException w:name="Light Grid Accent 6" w:uiPriority="62"/>
-    <w:lsdException w:name="Medium Shading 1 Accent 6" w:uiPriority="63"/>
-    <w:lsdException w:name="Medium Shading 2 Accent 6" w:uiPriority="64"/>
-    <w:lsdException w:name="Medium List 1 Accent 6" w:uiPriority="65"/>
-    <w:lsdException w:name="Medium List 2 Accent 6" w:uiPriority="66"/>
-    <w:lsdException w:name="Medium Grid 1 Accent 6" w:uiPriority="67"/>
-    <w:lsdException w:name="Medium Grid 2 Accent 6" w:uiPriority="68"/>
-    <w:lsdException w:name="Medium Grid 3 Accent 6" w:uiPriority="69"/>
-    <w:lsdException w:name="Dark List Accent 6" w:uiPriority="70"/>
-    <w:lsdException w:name="Colorful Shading Accent 6" w:uiPriority="71"/>
-    <w:lsdException w:name="Colorful List Accent 6" w:uiPriority="72"/>
-    <w:lsdException w:name="Colorful Grid Accent 6" w:uiPriority="73"/>
-    <w:lsdException w:name="Subtle Emphasis" w:uiPriority="19" w:qFormat="1"/>
-    <w:lsdException w:name="Intense Emphasis" w:uiPriority="21" w:qFormat="1"/>
-    <w:lsdException w:name="Subtle Reference" w:uiPriority="31" w:qFormat="1"/>
-    <w:lsdException w:name="Intense Reference" w:uiPriority="32" w:qFormat="1"/>
-    <w:lsdException w:name="Book Title" w:uiPriority="33" w:qFormat="1"/>
-    <w:lsdException w:name="Bibliography" w:semiHidden="1" w:uiPriority="37" w:unhideWhenUsed="1"/>
-    <w:lsdException w:name="TOC Heading" w:semiHidden="1" w:uiPriority="39" w:unhideWhenUsed="1" w:qFormat="1"/>
-    <w:lsdException w:name="Plain Table 1" w:uiPriority="41"/>
-    <w:lsdException w:name="Plain Table 2" w:uiPriority="42"/>
-    <w:lsdException w:name="Plain Table 3" w:uiPriority="43"/>
-    <w:lsdException w:name="Plain Table 4" w:uiPriority="44"/>
-    <w:lsdException w:name="Plain Table 5" w:uiPriority="45"/>
-    <w:lsdException w:name="Grid Table Light" w:uiPriority="40"/>
-    <w:lsdException w:name="Grid Table 1 Light" w:uiPriority="46"/>
-    <w:lsdException w:name="Grid Table 2" w:uiPriority="47"/>
-    <w:lsdException w:name="Grid Table 3" w:uiPriority="48"/>
-    <w:lsdException w:name="Grid Table 4" w:uiPriority="49"/>
-    <w:lsdException w:name="Grid Table 5 Dark" w:uiPriority="50"/>
-    <w:lsdException w:name="Grid Table 6 Colorful" w:uiPriority="51"/>
-    <w:lsdException w:name="Grid Table 7 Colorful" w:uiPriority="52"/>
-    <w:lsdException w:name="Grid Table 1 Light Accent 1" w:uiPriority="46"/>
-    <w:lsdException w:name="Grid Table 2 Accent 1" w:uiPriority="47"/>
-    <w:lsdException w:name="Grid Table 3 Accent 1" w:uiPriority="48"/>
-    <w:lsdException w:name="Grid Table 4 Accent 1" w:uiPriority="49"/>
-    <w:lsdException w:name="Grid Table 5 Dark Accent 1" w:uiPriority="50"/>
-    <w:lsdException w:name="Grid Table 6 Colorful Accent 1" w:uiPriority="51"/>
-    <w:lsdException w:name="Grid Table 7 Colorful Accent 1" w:uiPriority="52"/>
-    <w:lsdException w:name="Grid Table 1 Light Accent 2" w:uiPriority="46"/>
-    <w:lsdException w:name="Grid Table 2 Accent 2" w:uiPriority="47"/>
-    <w:lsdException w:name="Grid Table 3 Accent 2" w:uiPriority="48"/>
-    <w:lsdException w:name="Grid Table 4 Accent 2" w:uiPriority="49"/>
-    <w:lsdException w:name="Grid Table 5 Dark Accent 2" w:uiPriority="50"/>
-    <w:lsdException w:name="Grid Table 6 Colorful Accent 2" w:uiPriority="51"/>
-    <w:lsdException w:name="Grid Table 7 Colorful Accent 2" w:uiPriority="52"/>
-    <w:lsdException w:name="Grid Table 1 Light Accent 3" w:uiPriority="46"/>
-    <w:lsdException w:name="Grid Table 2 Accent 3" w:uiPriority="47"/>
-    <w:lsdException w:name="Grid Table 3 Accent 3" w:uiPriority="48"/>
-    <w:lsdException w:name="Grid Table 4 Accent 3" w:uiPriority="49"/>
-    <w:lsdException w:name="Grid Table 5 Dark Accent 3" w:uiPriority="50"/>
-    <w:lsdException w:name="Grid Table 6 Colorful Accent 3" w:uiPriority="51"/>
-    <w:lsdException w:name="Grid Table 7 Colorful Accent 3" w:uiPriority="52"/>
-    <w:lsdException w:name="Grid Table 1 Light Accent 4" w:uiPriority="46"/>
-    <w:lsdException w:name="Grid Table 2 Accent 4" w:uiPriority="47"/>
-    <w:lsdException w:name="Grid Table 3 Accent 4" w:uiPriority="48"/>
-    <w:lsdException w:name="Grid Table 4 Accent 4" w:uiPriority="49"/>
-    <w:lsdException w:name="Grid Table 5 Dark Accent 4" w:uiPriority="50"/>
-    <w:lsdException w:name="Grid Table 6 Colorful Accent 4" w:uiPriority="51"/>
-    <w:lsdException w:name="Grid Table 7 Colorful Accent 4" w:uiPriority="52"/>
-    <w:lsdException w:name="Grid Table 1 Light Accent 5" w:uiPriority="46"/>
-    <w:lsdException w:name="Grid Table 2 Accent 5" w:uiPriority="47"/>
-    <w:lsdException w:name="Grid Table 3 Accent 5" w:uiPriority="48"/>
-    <w:lsdException w:name="Grid Table 4 Accent 5" w:uiPriority="49"/>
-    <w:lsdException w:name="Grid Table 5 Dark Accent 5" w:uiPriority="50"/>
-    <w:lsdException w:name="Grid Table 6 Colorful Accent 5" w:uiPriority="51"/>
-    <w:lsdException w:name="Grid Table 7 Colorful Accent 5" w:uiPriority="52"/>
-    <w:lsdException w:name="Grid Table 1 Light Accent 6" w:uiPriority="46"/>
-    <w:lsdException w:name="Grid Table 2 Accent 6" w:uiPriority="47"/>
-    <w:lsdException w:name="Grid Table 3 Accent 6" w:uiPriority="48"/>
-    <w:lsdException w:name="Grid Table 4 Accent 6" w:uiPriority="49"/>
-    <w:lsdException w:name="Grid Table 5 Dark Accent 6" w:uiPriority="50"/>
-    <w:lsdException w:name="Grid Table 6 Colorful Accent 6" w:uiPriority="51"/>
-    <w:lsdException w:name="Grid Table 7 Colorful Accent 6" w:uiPriority="52"/>
-    <w:lsdException w:name="List Table 1 Light" w:uiPriority="46"/>
-    <w:lsdException w:name="List Table 2" w:uiPriority="47"/>
-    <w:lsdException w:name="List Table 3" w:uiPriority="48"/>
-    <w:lsdException w:name="List Table 4" w:uiPriority="49"/>
-    <w:lsdException w:name="List Table 5 Dark" w:uiPriority="50"/>
-    <w:lsdException w:name="List Table 6 Colorful" w:uiPriority="51"/>
-    <w:lsdException w:name="List Table 7 Colorful" w:uiPriority="52"/>
-    <w:lsdException w:name="List Table 1 Light Accent 1" w:uiPriority="46"/>
-    <w:lsdException w:name="List Table 2 Accent 1" w:uiPriority="47"/>
-    <w:lsdException w:name="List Table 3 Accent 1" w:uiPriority="48"/>
-    <w:lsdException w:name="List Table 4 Accent 1" w:uiPriority="49"/>
-    <w:lsdException w:name="List Table 5 Dark Accent 1" w:uiPriority="50"/>
-    <w:lsdException w:name="List Table 6 Colorful Accent 1" w:uiPriority="51"/>
-    <w:lsdException w:name="List Table 7 Colorful Accent 1" w:uiPriority="52"/>
-    <w:lsdException w:name="List Table 1 Light Accent 2" w:uiPriority="46"/>
-    <w:lsdException w:name="List Table 2 Accent 2" w:uiPriority="47"/>
-    <w:lsdException w:name="List Table 3 Accent 2" w:uiPriority="48"/>
-    <w:lsdException w:name="List Table 4 Accent 2" w:uiPriority="49"/>
-    <w:lsdException w:name="List Table 5 Dark Accent 2" w:uiPriority="50"/>
-    <w:lsdException w:name="List Table 6 Colorful Accent 2" w:uiPriority="51"/>
-    <w:lsdException w:name="List Table 7 Colorful Accent 2" w:uiPriority="52"/>
-    <w:lsdException w:name="List Table 1 Light Accent 3" w:uiPriority="46"/>
-    <w:lsdException w:name="List Table 2 Accent 3" w:uiPriority="47"/>
-    <w:lsdException w:name="List Table 3 Accent 3" w:uiPriority="48"/>
-    <w:lsdException w:name="List Table 4 Accent 3" w:uiPriority="49"/>
-    <w:lsdException w:name="List Table 5 Dark Accent 3" w:uiPriority="50"/>
-    <w:lsdException w:name="List Table 6 Colorful Accent 3" w:uiPriority="51"/>
-    <w:lsdException w:name="List Table 7 Colorful Accent 3" w:uiPriority="52"/>
-    <w:lsdException w:name="List Table 1 Light Accent 4" w:uiPriority="46"/>
-    <w:lsdException w:name="List Table 2 Accent 4" w:uiPriority="47"/>
-    <w:lsdException w:name="List Table 3 Accent 4" w:uiPriority="48"/>
-    <w:lsdException w:name="List Table 4 Accent 4" w:uiPriority="49"/>
-    <w:lsdException w:name="List Table 5 Dark Accent 4" w:uiPriority="50"/>
-    <w:lsdException w:name="List Table 6 Colorful Accent 4" w:uiPriority="51"/>
-    <w:lsdException w:name="List Table 7 Colorful Accent 4" w:uiPriority="52"/>
-    <w:lsdException w:name="List Table 1 Light Accent 5" w:uiPriority="46"/>
-    <w:lsdException w:name="List Table 2 Accent 5" w:uiPriority="47"/>
-    <w:lsdException w:name="List Table 3 Accent 5" w:uiPriority="48"/>
-    <w:lsdException w:name="List Table 4 Accent 5" w:uiPriority="49"/>
-    <w:lsdException w:name="List Table 5 Dark Accent 5" w:uiPriority="50"/>
-    <w:lsdException w:name="List Table 6 Colorful Accent 5" w:uiPriority="51"/>
-    <w:lsdException w:name="List Table 7 Colorful Accent 5" w:uiPriority="52"/>
-    <w:lsdException w:name="List Table 1 Light Accent 6" w:uiPriority="46"/>
-    <w:lsdException w:name="List Table 2 Accent 6" w:uiPriority="47"/>
-    <w:lsdException w:name="List Table 3 Accent 6" w:uiPriority="48"/>
-    <w:lsdException w:name="List Table 4 Accent 6" w:uiPriority="49"/>
-    <w:lsdException w:name="List Table 5 Dark Accent 6" w:uiPriority="50"/>
-    <w:lsdException w:name="List Table 6 Colorful Accent 6" w:uiPriority="51"/>
-    <w:lsdException w:name="List Table 7 Colorful Accent 6" w:uiPriority="52"/>
-    <w:lsdException w:name="Mention" w:semiHidden="1" w:unhideWhenUsed="1"/>
-    <w:lsdException w:name="Smart Hyperlink" w:semiHidden="1" w:unhideWhenUsed="1"/>
-    <w:lsdException w:name="Hashtag" w:semiHidden="1" w:unhideWhenUsed="1"/>
-    <w:lsdException w:name="Unresolved Mention" w:semiHidden="1" w:unhideWhenUsed="1"/>
-    <w:lsdException w:name="Smart Link" w:semiHidden="1" w:unhideWhenUsed="1"/>
-    <w:lsdException w:name="Smart Link Error" w:semiHidden="1" w:unhideWhenUsed="1"/>
+  <w:latentStyles w:defLockedState="0" w:defUIPriority="99" w:defSemiHidden="1" w:defUnhideWhenUsed="1" w:defQFormat="0" w:count="267">
+    <w:lsdException w:name="Normal" w:semiHidden="0" w:uiPriority="0" w:unhideWhenUsed="0" w:qFormat="1"/>
+    <w:lsdException w:name="heading 1" w:semiHidden="0" w:uiPriority="9" w:unhideWhenUsed="0" w:qFormat="1"/>
+    <w:lsdException w:name="heading 2" w:uiPriority="9" w:qFormat="1"/>
+    <w:lsdException w:name="heading 3" w:uiPriority="9" w:qFormat="1"/>
+    <w:lsdException w:name="heading 4" w:uiPriority="9" w:qFormat="1"/>
+    <w:lsdException w:name="heading 5" w:uiPriority="9" w:qFormat="1"/>
+    <w:lsdException w:name="heading 6" w:uiPriority="9" w:qFormat="1"/>
+    <w:lsdException w:name="heading 7" w:uiPriority="9" w:qFormat="1"/>
+    <w:lsdException w:name="heading 8" w:uiPriority="9" w:qFormat="1"/>
+    <w:lsdException w:name="heading 9" w:uiPriority="9" w:qFormat="1"/>
+    <w:lsdException w:name="toc 1" w:uiPriority="39"/>
+    <w:lsdException w:name="toc 2" w:uiPriority="39"/>
+    <w:lsdException w:name="toc 3" w:uiPriority="39"/>
+    <w:lsdException w:name="toc 4" w:uiPriority="39"/>
+    <w:lsdException w:name="toc 5" w:uiPriority="39"/>
+    <w:lsdException w:name="toc 6" w:uiPriority="39"/>
+    <w:lsdException w:name="toc 7" w:uiPriority="39"/>
+    <w:lsdException w:name="toc 8" w:uiPriority="39"/>
+    <w:lsdException w:name="toc 9" w:uiPriority="39"/>
+    <w:lsdException w:name="caption" w:uiPriority="35" w:qFormat="1"/>
+    <w:lsdException w:name="Title" w:semiHidden="0" w:uiPriority="10" w:unhideWhenUsed="0" w:qFormat="1"/>
+    <w:lsdException w:name="Default Paragraph Font" w:uiPriority="1"/>
+    <w:lsdException w:name="Subtitle" w:semiHidden="0" w:uiPriority="11" w:unhideWhenUsed="0" w:qFormat="1"/>
+    <w:lsdException w:name="Strong" w:semiHidden="0" w:uiPriority="22" w:unhideWhenUsed="0" w:qFormat="1"/>
+    <w:lsdException w:name="Emphasis" w:semiHidden="0" w:uiPriority="20" w:unhideWhenUsed="0" w:qFormat="1"/>
+    <w:lsdException w:name="Table Grid" w:uiPriority="39"/>
+    <w:lsdException w:name="Placeholder Text" w:unhideWhenUsed="0"/>
+    <w:lsdException w:name="No Spacing" w:semiHidden="0" w:uiPriority="1" w:unhideWhenUsed="0" w:qFormat="1"/>
+    <w:lsdException w:name="Light Shading" w:semiHidden="0" w:uiPriority="60" w:unhideWhenUsed="0"/>
+    <w:lsdException w:name="Light List" w:semiHidden="0" w:uiPriority="61" w:unhideWhenUsed="0"/>
+    <w:lsdException w:name="Light Grid" w:semiHidden="0" w:uiPriority="62" w:unhideWhenUsed="0"/>
+    <w:lsdException w:name="Medium Shading 1" w:semiHidden="0" w:uiPriority="63" w:unhideWhenUsed="0"/>
+    <w:lsdException w:name="Medium Shading 2" w:semiHidden="0" w:uiPriority="64" w:unhideWhenUsed="0"/>
+    <w:lsdException w:name="Medium List 1" w:semiHidden="0" w:uiPriority="65" w:unhideWhenUsed="0"/>
+    <w:lsdException w:name="Medium List 2" w:semiHidden="0" w:uiPriority="66" w:unhideWhenUsed="0"/>
+    <w:lsdException w:name="Medium Grid 1" w:semiHidden="0" w:uiPriority="67" w:unhideWhenUsed="0"/>
+    <w:lsdException w:name="Medium Grid 2" w:semiHidden="0" w:uiPriority="68" w:unhideWhenUsed="0"/>
+    <w:lsdException w:name="Medium Grid 3" w:semiHidden="0" w:uiPriority="69" w:unhideWhenUsed="0"/>
+    <w:lsdException w:name="Dark List" w:semiHidden="0" w:uiPriority="70" w:unhideWhenUsed="0"/>
+    <w:lsdException w:name="Colorful Shading" w:semiHidden="0" w:uiPriority="71" w:unhideWhenUsed="0"/>
+    <w:lsdException w:name="Colorful List" w:semiHidden="0" w:uiPriority="72" w:unhideWhenUsed="0"/>
+    <w:lsdException w:name="Colorful Grid" w:semiHidden="0" w:uiPriority="73" w:unhideWhenUsed="0"/>
+    <w:lsdException w:name="Light Shading Accent 1" w:semiHidden="0" w:uiPriority="60" w:unhideWhenUsed="0"/>
+    <w:lsdException w:name="Light List Accent 1" w:semiHidden="0" w:uiPriority="61" w:unhideWhenUsed="0"/>
+    <w:lsdException w:name="Light Grid Accent 1" w:semiHidden="0" w:uiPriority="62" w:unhideWhenUsed="0"/>
+    <w:lsdException w:name="Medium Shading 1 Accent 1" w:semiHidden="0" w:uiPriority="63" w:unhideWhenUsed="0"/>
+    <w:lsdException w:name="Medium Shading 2 Accent 1" w:semiHidden="0" w:uiPriority="64" w:unhideWhenUsed="0"/>
+    <w:lsdException w:name="Medium List 1 Accent 1" w:semiHidden="0" w:uiPriority="65" w:unhideWhenUsed="0"/>
+    <w:lsdException w:name="Revision" w:unhideWhenUsed="0"/>
+    <w:lsdException w:name="List Paragraph" w:semiHidden="0" w:uiPriority="34" w:unhideWhenUsed="0" w:qFormat="1"/>
+    <w:lsdException w:name="Quote" w:semiHidden="0" w:uiPriority="29" w:unhideWhenUsed="0" w:qFormat="1"/>
+    <w:lsdException w:name="Intense Quote" w:semiHidden="0" w:uiPriority="30" w:unhideWhenUsed="0" w:qFormat="1"/>
+    <w:lsdException w:name="Medium List 2 Accent 1" w:semiHidden="0" w:uiPriority="66" w:unhideWhenUsed="0"/>
+    <w:lsdException w:name="Medium Grid 1 Accent 1" w:semiHidden="0" w:uiPriority="67" w:unhideWhenUsed="0"/>
+    <w:lsdException w:name="Medium Grid 2 Accent 1" w:semiHidden="0" w:uiPriority="68" w:unhideWhenUsed="0"/>
+    <w:lsdException w:name="Medium Grid 3 Accent 1" w:semiHidden="0" w:uiPriority="69" w:unhideWhenUsed="0"/>
+    <w:lsdException w:name="Dark List Accent 1" w:semiHidden="0" w:uiPriority="70" w:unhideWhenUsed="0"/>
+    <w:lsdException w:name="Colorful Shading Accent 1" w:semiHidden="0" w:uiPriority="71" w:unhideWhenUsed="0"/>
+    <w:lsdException w:name="Colorful List Accent 1" w:semiHidden="0" w:uiPriority="72" w:unhideWhenUsed="0"/>
+    <w:lsdException w:name="Colorful Grid Accent 1" w:semiHidden="0" w:uiPriority="73" w:unhideWhenUsed="0"/>
+    <w:lsdException w:name="Light Shading Accent 2" w:semiHidden="0" w:uiPriority="60" w:unhideWhenUsed="0"/>
+    <w:lsdException w:name="Light List Accent 2" w:semiHidden="0" w:uiPriority="61" w:unhideWhenUsed="0"/>
+    <w:lsdException w:name="Light Grid Accent 2" w:semiHidden="0" w:uiPriority="62" w:unhideWhenUsed="0"/>
+    <w:lsdException w:name="Medium Shading 1 Accent 2" w:semiHidden="0" w:uiPriority="63" w:unhideWhenUsed="0"/>
+    <w:lsdException w:name="Medium Shading 2 Accent 2" w:semiHidden="0" w:uiPriority="64" w:unhideWhenUsed="0"/>
+    <w:lsdException w:name="Medium List 1 Accent 2" w:semiHidden="0" w:uiPriority="65" w:unhideWhenUsed="0"/>
+    <w:lsdException w:name="Medium List 2 Accent 2" w:semiHidden="0" w:uiPriority="66" w:unhideWhenUsed="0"/>
+    <w:lsdException w:name="Medium Grid 1 Accent 2" w:semiHidden="0" w:uiPriority="67" w:unhideWhenUsed="0"/>
+    <w:lsdException w:name="Medium Grid 2 Accent 2" w:semiHidden="0" w:uiPriority="68" w:unhideWhenUsed="0"/>
+    <w:lsdException w:name="Medium Grid 3 Accent 2" w:semiHidden="0" w:uiPriority="69" w:unhideWhenUsed="0"/>
+    <w:lsdException w:name="Dark List Accent 2" w:semiHidden="0" w:uiPriority="70" w:unhideWhenUsed="0"/>
+    <w:lsdException w:name="Colorful Shading Accent 2" w:semiHidden="0" w:uiPriority="71" w:unhideWhenUsed="0"/>
+    <w:lsdException w:name="Colorful List Accent 2" w:semiHidden="0" w:uiPriority="72" w:unhideWhenUsed="0"/>
+    <w:lsdException w:name="Colorful Grid Accent 2" w:semiHidden="0" w:uiPriority="73" w:unhideWhenUsed="0"/>
+    <w:lsdException w:name="Light Shading Accent 3" w:semiHidden="0" w:uiPriority="60" w:unhideWhenUsed="0"/>
+    <w:lsdException w:name="Light List Accent 3" w:semiHidden="0" w:uiPriority="61" w:unhideWhenUsed="0"/>
+    <w:lsdException w:name="Light Grid Accent 3" w:semiHidden="0" w:uiPriority="62" w:unhideWhenUsed="0"/>
+    <w:lsdException w:name="Medium Shading 1 Accent 3" w:semiHidden="0" w:uiPriority="63" w:unhideWhenUsed="0"/>
+    <w:lsdException w:name="Medium Shading 2 Accent 3" w:semiHidden="0" w:uiPriority="64" w:unhideWhenUsed="0"/>
+    <w:lsdException w:name="Medium List 1 Accent 3" w:semiHidden="0" w:uiPriority="65" w:unhideWhenUsed="0"/>
+    <w:lsdException w:name="Medium List 2 Accent 3" w:semiHidden="0" w:uiPriority="66" w:unhideWhenUsed="0"/>
+    <w:lsdException w:name="Medium Grid 1 Accent 3" w:semiHidden="0" w:uiPriority="67" w:unhideWhenUsed="0"/>
+    <w:lsdException w:name="Medium Grid 2 Accent 3" w:semiHidden="0" w:uiPriority="68" w:unhideWhenUsed="0"/>
+    <w:lsdException w:name="Medium Grid 3 Accent 3" w:semiHidden="0" w:uiPriority="69" w:unhideWhenUsed="0"/>
+    <w:lsdException w:name="Dark List Accent 3" w:semiHidden="0" w:uiPriority="70" w:unhideWhenUsed="0"/>
+    <w:lsdException w:name="Colorful Shading Accent 3" w:semiHidden="0" w:uiPriority="71" w:unhideWhenUsed="0"/>
+    <w:lsdException w:name="Colorful List Accent 3" w:semiHidden="0" w:uiPriority="72" w:unhideWhenUsed="0"/>
+    <w:lsdException w:name="Colorful Grid Accent 3" w:semiHidden="0" w:uiPriority="73" w:unhideWhenUsed="0"/>
+    <w:lsdException w:name="Light Shading Accent 4" w:semiHidden="0" w:uiPriority="60" w:unhideWhenUsed="0"/>
+    <w:lsdException w:name="Light List Accent 4" w:semiHidden="0" w:uiPriority="61" w:unhideWhenUsed="0"/>
+    <w:lsdException w:name="Light Grid Accent 4" w:semiHidden="0" w:uiPriority="62" w:unhideWhenUsed="0"/>
+    <w:lsdException w:name="Medium Shading 1 Accent 4" w:semiHidden="0" w:uiPriority="63" w:unhideWhenUsed="0"/>
+    <w:lsdException w:name="Medium Shading 2 Accent 4" w:semiHidden="0" w:uiPriority="64" w:unhideWhenUsed="0"/>
+    <w:lsdException w:name="Medium List 1 Accent 4" w:semiHidden="0" w:uiPriority="65" w:unhideWhenUsed="0"/>
+    <w:lsdException w:name="Medium List 2 Accent 4" w:semiHidden="0" w:uiPriority="66" w:unhideWhenUsed="0"/>
+    <w:lsdException w:name="Medium Grid 1 Accent 4" w:semiHidden="0" w:uiPriority="67" w:unhideWhenUsed="0"/>
+    <w:lsdException w:name="Medium Grid 2 Accent 4" w:semiHidden="0" w:uiPriority="68" w:unhideWhenUsed="0"/>
+    <w:lsdException w:name="Medium Grid 3 Accent 4" w:semiHidden="0" w:uiPriority="69" w:unhideWhenUsed="0"/>
+    <w:lsdException w:name="Dark List Accent 4" w:semiHidden="0" w:uiPriority="70" w:unhideWhenUsed="0"/>
+    <w:lsdException w:name="Colorful Shading Accent 4" w:semiHidden="0" w:uiPriority="71" w:unhideWhenUsed="0"/>
+    <w:lsdException w:name="Colorful List Accent 4" w:semiHidden="0" w:uiPriority="72" w:unhideWhenUsed="0"/>
+    <w:lsdException w:name="Colorful Grid Accent 4" w:semiHidden="0" w:uiPriority="73" w:unhideWhenUsed="0"/>
+    <w:lsdException w:name="Light Shading Accent 5" w:semiHidden="0" w:uiPriority="60" w:unhideWhenUsed="0"/>
+    <w:lsdException w:name="Light List Accent 5" w:semiHidden="0" w:uiPriority="61" w:unhideWhenUsed="0"/>
+    <w:lsdException w:name="Light Grid Accent 5" w:semiHidden="0" w:uiPriority="62" w:unhideWhenUsed="0"/>
+    <w:lsdException w:name="Medium Shading 1 Accent 5" w:semiHidden="0" w:uiPriority="63" w:unhideWhenUsed="0"/>
+    <w:lsdException w:name="Medium Shading 2 Accent 5" w:semiHidden="0" w:uiPriority="64" w:unhideWhenUsed="0"/>
+    <w:lsdException w:name="Medium List 1 Accent 5" w:semiHidden="0" w:uiPriority="65" w:unhideWhenUsed="0"/>
+    <w:lsdException w:name="Medium List 2 Accent 5" w:semiHidden="0" w:uiPriority="66" w:unhideWhenUsed="0"/>
+    <w:lsdException w:name="Medium Grid 1 Accent 5" w:semiHidden="0" w:uiPriority="67" w:unhideWhenUsed="0"/>
+    <w:lsdException w:name="Medium Grid 2 Accent 5" w:semiHidden="0" w:uiPriority="68" w:unhideWhenUsed="0"/>
+    <w:lsdException w:name="Medium Grid 3 Accent 5" w:semiHidden="0" w:uiPriority="69" w:unhideWhenUsed="0"/>
+    <w:lsdException w:name="Dark List Accent 5" w:semiHidden="0" w:uiPriority="70" w:unhideWhenUsed="0"/>
+    <w:lsdException w:name="Colorful Shading Accent 5" w:semiHidden="0" w:uiPriority="71" w:unhideWhenUsed="0"/>
+    <w:lsdException w:name="Colorful List Accent 5" w:semiHidden="0" w:uiPriority="72" w:unhideWhenUsed="0"/>
+    <w:lsdException w:name="Colorful Grid Accent 5" w:semiHidden="0" w:uiPriority="73" w:unhideWhenUsed="0"/>
+    <w:lsdException w:name="Light Shading Accent 6" w:semiHidden="0" w:uiPriority="60" w:unhideWhenUsed="0"/>
+    <w:lsdException w:name="Light List Accent 6" w:semiHidden="0" w:uiPriority="61" w:unhideWhenUsed="0"/>
+    <w:lsdException w:name="Light Grid Accent 6" w:semiHidden="0" w:uiPriority="62" w:unhideWhenUsed="0"/>
+    <w:lsdException w:name="Medium Shading 1 Accent 6" w:semiHidden="0" w:uiPriority="63" w:unhideWhenUsed="0"/>
+    <w:lsdException w:name="Medium Shading 2 Accent 6" w:semiHidden="0" w:uiPriority="64" w:unhideWhenUsed="0"/>
+    <w:lsdException w:name="Medium List 1 Accent 6" w:semiHidden="0" w:uiPriority="65" w:unhideWhenUsed="0"/>
+    <w:lsdException w:name="Medium List 2 Accent 6" w:semiHidden="0" w:uiPriority="66" w:unhideWhenUsed="0"/>
+    <w:lsdException w:name="Medium Grid 1 Accent 6" w:semiHidden="0" w:uiPriority="67" w:unhideWhenUsed="0"/>
+    <w:lsdException w:name="Medium Grid 2 Accent 6" w:semiHidden="0" w:uiPriority="68" w:unhideWhenUsed="0"/>
+    <w:lsdException w:name="Medium Grid 3 Accent 6" w:semiHidden="0" w:uiPriority="69" w:unhideWhenUsed="0"/>
+    <w:lsdException w:name="Dark List Accent 6" w:semiHidden="0" w:uiPriority="70" w:unhideWhenUsed="0"/>
+    <w:lsdException w:name="Colorful Shading Accent 6" w:semiHidden="0" w:uiPriority="71" w:unhideWhenUsed="0"/>
+    <w:lsdException w:name="Colorful List Accent 6" w:semiHidden="0" w:uiPriority="72" w:unhideWhenUsed="0"/>
+    <w:lsdException w:name="Colorful Grid Accent 6" w:semiHidden="0" w:uiPriority="73" w:unhideWhenUsed="0"/>
+    <w:lsdException w:name="Subtle Emphasis" w:semiHidden="0" w:uiPriority="19" w:unhideWhenUsed="0" w:qFormat="1"/>
+    <w:lsdException w:name="Intense Emphasis" w:semiHidden="0" w:uiPriority="21" w:unhideWhenUsed="0" w:qFormat="1"/>
+    <w:lsdException w:name="Subtle Reference" w:semiHidden="0" w:uiPriority="31" w:unhideWhenUsed="0" w:qFormat="1"/>
+    <w:lsdException w:name="Intense Reference" w:semiHidden="0" w:uiPriority="32" w:unhideWhenUsed="0" w:qFormat="1"/>
+    <w:lsdException w:name="Book Title" w:semiHidden="0" w:uiPriority="33" w:unhideWhenUsed="0" w:qFormat="1"/>
+    <w:lsdException w:name="Bibliography" w:uiPriority="37"/>
+    <w:lsdException w:name="TOC Heading" w:uiPriority="39" w:qFormat="1"/>
+  </w:latentStyles>
+  <w:style w:type="paragraph" w:default="1" w:styleId="Normal">
+    <w:name w:val="Normal"/>
+    <w:qFormat/>
+    <w:rsid w:val="004A0492"/>
+  </w:style>
+  <w:style w:type="character" w:default="1" w:styleId="DefaultParagraphFont">
+    <w:name w:val="Default Paragraph Font"/>
+    <w:uiPriority w:val="1"/>
+    <w:semiHidden/>
+    <w:unhideWhenUsed/>
+  </w:style>
+  <w:style w:type="table" w:default="1" w:styleId="TableNormal">
+    <w:name w:val="Normal Table"/>
+    <w:uiPriority w:val="99"/>
+    <w:semiHidden/>
+    <w:unhideWhenUsed/>
+    <w:tblPr>
+      <w:tblInd w:w="0" w:type="dxa"/>
+      <w:tblCellMar>
+        <w:top w:w="0" w:type="dxa"/>
+        <w:left w:w="108" w:type="dxa"/>
+        <w:bottom w:w="0" w:type="dxa"/>
+        <w:right w:w="108" w:type="dxa"/>
+      </w:tblCellMar>
+    </w:tblPr>
+  </w:style>
+  <w:style w:type="numbering" w:default="1" w:styleId="NoList">
+    <w:name w:val="No List"/>
+    <w:uiPriority w:val="99"/>
+    <w:semiHidden/>
+    <w:unhideWhenUsed/>
+  </w:style>
+  <w:style w:type="paragraph" w:styleId="ListParagraph">
+    <w:name w:val="List Paragraph"/>
+    <w:basedOn w:val="Normal"/>
+    <w:uiPriority w:val="34"/>
+    <w:qFormat/>
+    <w:rsid w:val="004A0492"/>
+    <w:pPr>
+      <w:ind w:left="720"/>
+      <w:contextualSpacing/>
+    </w:pPr>
+  </w:style>
+  <w:style w:type="paragraph" w:styleId="Header">
+    <w:name w:val="header"/>
+    <w:basedOn w:val="Normal"/>
+    <w:link w:val="HeaderChar"/>
+    <w:uiPriority w:val="99"/>
+    <w:unhideWhenUsed/>
+    <w:rsid w:val="00594BDD"/>
+    <w:pPr>
+      <w:tabs>
+        <w:tab w:val="center" w:pos="4680"/>
+        <w:tab w:val="right" w:pos="9360"/>
+      </w:tabs>
+      <w:spacing w:after="0" w:line="240" w:lineRule="auto"/>
+    </w:pPr>
+  </w:style>
+  <w:style w:type="character" w:customStyle="1" w:styleId="HeaderChar">
+    <w:name w:val="Header Char"/>
+    <w:basedOn w:val="DefaultParagraphFont"/>
+    <w:link w:val="Header"/>
+    <w:uiPriority w:val="99"/>
+    <w:rsid w:val="00594BDD"/>
+  </w:style>
+  <w:style w:type="paragraph" w:styleId="Footer">
+    <w:name w:val="footer"/>
+    <w:basedOn w:val="Normal"/>
+    <w:link w:val="FooterChar"/>
+    <w:uiPriority w:val="99"/>
+    <w:unhideWhenUsed/>
+    <w:rsid w:val="00594BDD"/>
+    <w:pPr>
+      <w:tabs>
+        <w:tab w:val="center" w:pos="4680"/>
+        <w:tab w:val="right" w:pos="9360"/>
+      </w:tabs>
+      <w:spacing w:after="0" w:line="240" w:lineRule="auto"/>
+    </w:pPr>
+  </w:style>
+  <w:style w:type="character" w:customStyle="1" w:styleId="FooterChar">
+    <w:name w:val="Footer Char"/>
+    <w:basedOn w:val="DefaultParagraphFont"/>
+    <w:link w:val="Footer"/>
+    <w:uiPriority w:val="99"/>
+    <w:rsid w:val="00594BDD"/>
+  </w:style>
+</w:styles>
+</file>
+
+<file path=word/stylesWithEffects.xml><?xml version="1.0" encoding="utf-8"?>
+<w:styles xmlns:wpc="http://schemas.microsoft.com/office/word/2010/wordprocessingCanvas" xmlns:mc="http://schemas.openxmlformats.org/markup-compatibility/2006" xmlns:o="urn:schemas-microsoft-com:office:office" xmlns:r="http://schemas.openxmlformats.org/officeDocument/2006/relationships" xmlns:m="http://schemas.openxmlformats.org/officeDocument/2006/math" xmlns:v="urn:schemas-microsoft-com:vml" xmlns:wp14="http://schemas.microsoft.com/office/word/2010/wordprocessingDrawing" xmlns:wp="http://schemas.openxmlformats.org/drawingml/2006/wordprocessingDrawing" xmlns:w10="urn:schemas-microsoft-com:office:word" xmlns:w="http://schemas.openxmlformats.org/wordprocessingml/2006/main" xmlns:w14="http://schemas.microsoft.com/office/word/2010/wordml" xmlns:wpg="http://schemas.microsoft.com/office/word/2010/wordprocessingGroup" xmlns:wpi="http://schemas.microsoft.com/office/word/2010/wordprocessingInk" xmlns:wne="http://schemas.microsoft.com/office/word/2006/wordml" xmlns:wps="http://schemas.microsoft.com/office/word/2010/wordprocessingShape" mc:Ignorable="w14 wp14">
+  <w:docDefaults>
+    <w:rPrDefault>
+      <w:rPr>
+        <w:rFonts w:asciiTheme="minorHAnsi" w:eastAsiaTheme="minorHAnsi" w:hAnsiTheme="minorHAnsi" w:cstheme="minorBidi"/>
+        <w:sz w:val="22"/>
+        <w:szCs w:val="22"/>
+        <w:lang w:val="en-US" w:eastAsia="en-US" w:bidi="ar-SA"/>
+      </w:rPr>
+    </w:rPrDefault>
+    <w:pPrDefault>
+      <w:pPr>
+        <w:spacing w:after="160" w:line="259" w:lineRule="auto"/>
+      </w:pPr>
+    </w:pPrDefault>
+  </w:docDefaults>
+  <w:latentStyles w:defLockedState="0" w:defUIPriority="99" w:defSemiHidden="1" w:defUnhideWhenUsed="1" w:defQFormat="0" w:count="267">
+    <w:lsdException w:name="Normal" w:semiHidden="0" w:uiPriority="0" w:unhideWhenUsed="0" w:qFormat="1"/>
+    <w:lsdException w:name="heading 1" w:semiHidden="0" w:uiPriority="9" w:unhideWhenUsed="0" w:qFormat="1"/>
+    <w:lsdException w:name="heading 2" w:uiPriority="9" w:qFormat="1"/>
+    <w:lsdException w:name="heading 3" w:uiPriority="9" w:qFormat="1"/>
+    <w:lsdException w:name="heading 4" w:uiPriority="9" w:qFormat="1"/>
+    <w:lsdException w:name="heading 5" w:uiPriority="9" w:qFormat="1"/>
+    <w:lsdException w:name="heading 6" w:uiPriority="9" w:qFormat="1"/>
+    <w:lsdException w:name="heading 7" w:uiPriority="9" w:qFormat="1"/>
+    <w:lsdException w:name="heading 8" w:uiPriority="9" w:qFormat="1"/>
+    <w:lsdException w:name="heading 9" w:uiPriority="9" w:qFormat="1"/>
+    <w:lsdException w:name="toc 1" w:uiPriority="39"/>
+    <w:lsdException w:name="toc 2" w:uiPriority="39"/>
+    <w:lsdException w:name="toc 3" w:uiPriority="39"/>
+    <w:lsdException w:name="toc 4" w:uiPriority="39"/>
+    <w:lsdException w:name="toc 5" w:uiPriority="39"/>
+    <w:lsdException w:name="toc 6" w:uiPriority="39"/>
+    <w:lsdException w:name="toc 7" w:uiPriority="39"/>
+    <w:lsdException w:name="toc 8" w:uiPriority="39"/>
+    <w:lsdException w:name="toc 9" w:uiPriority="39"/>
+    <w:lsdException w:name="caption" w:uiPriority="35" w:qFormat="1"/>
+    <w:lsdException w:name="Title" w:semiHidden="0" w:uiPriority="10" w:unhideWhenUsed="0" w:qFormat="1"/>
+    <w:lsdException w:name="Default Paragraph Font" w:uiPriority="1"/>
+    <w:lsdException w:name="Subtitle" w:semiHidden="0" w:uiPriority="11" w:unhideWhenUsed="0" w:qFormat="1"/>
+    <w:lsdException w:name="Strong" w:semiHidden="0" w:uiPriority="22" w:unhideWhenUsed="0" w:qFormat="1"/>
+    <w:lsdException w:name="Emphasis" w:semiHidden="0" w:uiPriority="20" w:unhideWhenUsed="0" w:qFormat="1"/>
+    <w:lsdException w:name="Table Grid" w:uiPriority="39"/>
+    <w:lsdException w:name="Placeholder Text" w:unhideWhenUsed="0"/>
+    <w:lsdException w:name="No Spacing" w:semiHidden="0" w:uiPriority="1" w:unhideWhenUsed="0" w:qFormat="1"/>
+    <w:lsdException w:name="Light Shading" w:semiHidden="0" w:uiPriority="60" w:unhideWhenUsed="0"/>
+    <w:lsdException w:name="Light List" w:semiHidden="0" w:uiPriority="61" w:unhideWhenUsed="0"/>
+    <w:lsdException w:name="Light Grid" w:semiHidden="0" w:uiPriority="62" w:unhideWhenUsed="0"/>
+    <w:lsdException w:name="Medium Shading 1" w:semiHidden="0" w:uiPriority="63" w:unhideWhenUsed="0"/>
+    <w:lsdException w:name="Medium Shading 2" w:semiHidden="0" w:uiPriority="64" w:unhideWhenUsed="0"/>
+    <w:lsdException w:name="Medium List 1" w:semiHidden="0" w:uiPriority="65" w:unhideWhenUsed="0"/>
+    <w:lsdException w:name="Medium List 2" w:semiHidden="0" w:uiPriority="66" w:unhideWhenUsed="0"/>
+    <w:lsdException w:name="Medium Grid 1" w:semiHidden="0" w:uiPriority="67" w:unhideWhenUsed="0"/>
+    <w:lsdException w:name="Medium Grid 2" w:semiHidden="0" w:uiPriority="68" w:unhideWhenUsed="0"/>
+    <w:lsdException w:name="Medium Grid 3" w:semiHidden="0" w:uiPriority="69" w:unhideWhenUsed="0"/>
+    <w:lsdException w:name="Dark List" w:semiHidden="0" w:uiPriority="70" w:unhideWhenUsed="0"/>
+    <w:lsdException w:name="Colorful Shading" w:semiHidden="0" w:uiPriority="71" w:unhideWhenUsed="0"/>
+    <w:lsdException w:name="Colorful List" w:semiHidden="0" w:uiPriority="72" w:unhideWhenUsed="0"/>
+    <w:lsdException w:name="Colorful Grid" w:semiHidden="0" w:uiPriority="73" w:unhideWhenUsed="0"/>
+    <w:lsdException w:name="Light Shading Accent 1" w:semiHidden="0" w:uiPriority="60" w:unhideWhenUsed="0"/>
+    <w:lsdException w:name="Light List Accent 1" w:semiHidden="0" w:uiPriority="61" w:unhideWhenUsed="0"/>
+    <w:lsdException w:name="Light Grid Accent 1" w:semiHidden="0" w:uiPriority="62" w:unhideWhenUsed="0"/>
+    <w:lsdException w:name="Medium Shading 1 Accent 1" w:semiHidden="0" w:uiPriority="63" w:unhideWhenUsed="0"/>
+    <w:lsdException w:name="Medium Shading 2 Accent 1" w:semiHidden="0" w:uiPriority="64" w:unhideWhenUsed="0"/>
+    <w:lsdException w:name="Medium List 1 Accent 1" w:semiHidden="0" w:uiPriority="65" w:unhideWhenUsed="0"/>
+    <w:lsdException w:name="Revision" w:unhideWhenUsed="0"/>
+    <w:lsdException w:name="List Paragraph" w:semiHidden="0" w:uiPriority="34" w:unhideWhenUsed="0" w:qFormat="1"/>
+    <w:lsdException w:name="Quote" w:semiHidden="0" w:uiPriority="29" w:unhideWhenUsed="0" w:qFormat="1"/>
+    <w:lsdException w:name="Intense Quote" w:semiHidden="0" w:uiPriority="30" w:unhideWhenUsed="0" w:qFormat="1"/>
+    <w:lsdException w:name="Medium List 2 Accent 1" w:semiHidden="0" w:uiPriority="66" w:unhideWhenUsed="0"/>
+    <w:lsdException w:name="Medium Grid 1 Accent 1" w:semiHidden="0" w:uiPriority="67" w:unhideWhenUsed="0"/>
+    <w:lsdException w:name="Medium Grid 2 Accent 1" w:semiHidden="0" w:uiPriority="68" w:unhideWhenUsed="0"/>
+    <w:lsdException w:name="Medium Grid 3 Accent 1" w:semiHidden="0" w:uiPriority="69" w:unhideWhenUsed="0"/>
+    <w:lsdException w:name="Dark List Accent 1" w:semiHidden="0" w:uiPriority="70" w:unhideWhenUsed="0"/>
+    <w:lsdException w:name="Colorful Shading Accent 1" w:semiHidden="0" w:uiPriority="71" w:unhideWhenUsed="0"/>
+    <w:lsdException w:name="Colorful List Accent 1" w:semiHidden="0" w:uiPriority="72" w:unhideWhenUsed="0"/>
+    <w:lsdException w:name="Colorful Grid Accent 1" w:semiHidden="0" w:uiPriority="73" w:unhideWhenUsed="0"/>
+    <w:lsdException w:name="Light Shading Accent 2" w:semiHidden="0" w:uiPriority="60" w:unhideWhenUsed="0"/>
+    <w:lsdException w:name="Light List Accent 2" w:semiHidden="0" w:uiPriority="61" w:unhideWhenUsed="0"/>
+    <w:lsdException w:name="Light Grid Accent 2" w:semiHidden="0" w:uiPriority="62" w:unhideWhenUsed="0"/>
+    <w:lsdException w:name="Medium Shading 1 Accent 2" w:semiHidden="0" w:uiPriority="63" w:unhideWhenUsed="0"/>
+    <w:lsdException w:name="Medium Shading 2 Accent 2" w:semiHidden="0" w:uiPriority="64" w:unhideWhenUsed="0"/>
+    <w:lsdException w:name="Medium List 1 Accent 2" w:semiHidden="0" w:uiPriority="65" w:unhideWhenUsed="0"/>
+    <w:lsdException w:name="Medium List 2 Accent 2" w:semiHidden="0" w:uiPriority="66" w:unhideWhenUsed="0"/>
+    <w:lsdException w:name="Medium Grid 1 Accent 2" w:semiHidden="0" w:uiPriority="67" w:unhideWhenUsed="0"/>
+    <w:lsdException w:name="Medium Grid 2 Accent 2" w:semiHidden="0" w:uiPriority="68" w:unhideWhenUsed="0"/>
+    <w:lsdException w:name="Medium Grid 3 Accent 2" w:semiHidden="0" w:uiPriority="69" w:unhideWhenUsed="0"/>
+    <w:lsdException w:name="Dark List Accent 2" w:semiHidden="0" w:uiPriority="70" w:unhideWhenUsed="0"/>
+    <w:lsdException w:name="Colorful Shading Accent 2" w:semiHidden="0" w:uiPriority="71" w:unhideWhenUsed="0"/>
+    <w:lsdException w:name="Colorful List Accent 2" w:semiHidden="0" w:uiPriority="72" w:unhideWhenUsed="0"/>
+    <w:lsdException w:name="Colorful Grid Accent 2" w:semiHidden="0" w:uiPriority="73" w:unhideWhenUsed="0"/>
+    <w:lsdException w:name="Light Shading Accent 3" w:semiHidden="0" w:uiPriority="60" w:unhideWhenUsed="0"/>
+    <w:lsdException w:name="Light List Accent 3" w:semiHidden="0" w:uiPriority="61" w:unhideWhenUsed="0"/>
+    <w:lsdException w:name="Light Grid Accent 3" w:semiHidden="0" w:uiPriority="62" w:unhideWhenUsed="0"/>
+    <w:lsdException w:name="Medium Shading 1 Accent 3" w:semiHidden="0" w:uiPriority="63" w:unhideWhenUsed="0"/>
+    <w:lsdException w:name="Medium Shading 2 Accent 3" w:semiHidden="0" w:uiPriority="64" w:unhideWhenUsed="0"/>
+    <w:lsdException w:name="Medium List 1 Accent 3" w:semiHidden="0" w:uiPriority="65" w:unhideWhenUsed="0"/>
+    <w:lsdException w:name="Medium List 2 Accent 3" w:semiHidden="0" w:uiPriority="66" w:unhideWhenUsed="0"/>
+    <w:lsdException w:name="Medium Grid 1 Accent 3" w:semiHidden="0" w:uiPriority="67" w:unhideWhenUsed="0"/>
+    <w:lsdException w:name="Medium Grid 2 Accent 3" w:semiHidden="0" w:uiPriority="68" w:unhideWhenUsed="0"/>
+    <w:lsdException w:name="Medium Grid 3 Accent 3" w:semiHidden="0" w:uiPriority="69" w:unhideWhenUsed="0"/>
+    <w:lsdException w:name="Dark List Accent 3" w:semiHidden="0" w:uiPriority="70" w:unhideWhenUsed="0"/>
+    <w:lsdException w:name="Colorful Shading Accent 3" w:semiHidden="0" w:uiPriority="71" w:unhideWhenUsed="0"/>
+    <w:lsdException w:name="Colorful List Accent 3" w:semiHidden="0" w:uiPriority="72" w:unhideWhenUsed="0"/>
+    <w:lsdException w:name="Colorful Grid Accent 3" w:semiHidden="0" w:uiPriority="73" w:unhideWhenUsed="0"/>
+    <w:lsdException w:name="Light Shading Accent 4" w:semiHidden="0" w:uiPriority="60" w:unhideWhenUsed="0"/>
+    <w:lsdException w:name="Light List Accent 4" w:semiHidden="0" w:uiPriority="61" w:unhideWhenUsed="0"/>
+    <w:lsdException w:name="Light Grid Accent 4" w:semiHidden="0" w:uiPriority="62" w:unhideWhenUsed="0"/>
+    <w:lsdException w:name="Medium Shading 1 Accent 4" w:semiHidden="0" w:uiPriority="63" w:unhideWhenUsed="0"/>
+    <w:lsdException w:name="Medium Shading 2 Accent 4" w:semiHidden="0" w:uiPriority="64" w:unhideWhenUsed="0"/>
+    <w:lsdException w:name="Medium List 1 Accent 4" w:semiHidden="0" w:uiPriority="65" w:unhideWhenUsed="0"/>
+    <w:lsdException w:name="Medium List 2 Accent 4" w:semiHidden="0" w:uiPriority="66" w:unhideWhenUsed="0"/>
+    <w:lsdException w:name="Medium Grid 1 Accent 4" w:semiHidden="0" w:uiPriority="67" w:unhideWhenUsed="0"/>
+    <w:lsdException w:name="Medium Grid 2 Accent 4" w:semiHidden="0" w:uiPriority="68" w:unhideWhenUsed="0"/>
+    <w:lsdException w:name="Medium Grid 3 Accent 4" w:semiHidden="0" w:uiPriority="69" w:unhideWhenUsed="0"/>
+    <w:lsdException w:name="Dark List Accent 4" w:semiHidden="0" w:uiPriority="70" w:unhideWhenUsed="0"/>
+    <w:lsdException w:name="Colorful Shading Accent 4" w:semiHidden="0" w:uiPriority="71" w:unhideWhenUsed="0"/>
+    <w:lsdException w:name="Colorful List Accent 4" w:semiHidden="0" w:uiPriority="72" w:unhideWhenUsed="0"/>
+    <w:lsdException w:name="Colorful Grid Accent 4" w:semiHidden="0" w:uiPriority="73" w:unhideWhenUsed="0"/>
+    <w:lsdException w:name="Light Shading Accent 5" w:semiHidden="0" w:uiPriority="60" w:unhideWhenUsed="0"/>
+    <w:lsdException w:name="Light List Accent 5" w:semiHidden="0" w:uiPriority="61" w:unhideWhenUsed="0"/>
+    <w:lsdException w:name="Light Grid Accent 5" w:semiHidden="0" w:uiPriority="62" w:unhideWhenUsed="0"/>
+    <w:lsdException w:name="Medium Shading 1 Accent 5" w:semiHidden="0" w:uiPriority="63" w:unhideWhenUsed="0"/>
+    <w:lsdException w:name="Medium Shading 2 Accent 5" w:semiHidden="0" w:uiPriority="64" w:unhideWhenUsed="0"/>
+    <w:lsdException w:name="Medium List 1 Accent 5" w:semiHidden="0" w:uiPriority="65" w:unhideWhenUsed="0"/>
+    <w:lsdException w:name="Medium List 2 Accent 5" w:semiHidden="0" w:uiPriority="66" w:unhideWhenUsed="0"/>
+    <w:lsdException w:name="Medium Grid 1 Accent 5" w:semiHidden="0" w:uiPriority="67" w:unhideWhenUsed="0"/>
+    <w:lsdException w:name="Medium Grid 2 Accent 5" w:semiHidden="0" w:uiPriority="68" w:unhideWhenUsed="0"/>
+    <w:lsdException w:name="Medium Grid 3 Accent 5" w:semiHidden="0" w:uiPriority="69" w:unhideWhenUsed="0"/>
+    <w:lsdException w:name="Dark List Accent 5" w:semiHidden="0" w:uiPriority="70" w:unhideWhenUsed="0"/>
+    <w:lsdException w:name="Colorful Shading Accent 5" w:semiHidden="0" w:uiPriority="71" w:unhideWhenUsed="0"/>
+    <w:lsdException w:name="Colorful List Accent 5" w:semiHidden="0" w:uiPriority="72" w:unhideWhenUsed="0"/>
+    <w:lsdException w:name="Colorful Grid Accent 5" w:semiHidden="0" w:uiPriority="73" w:unhideWhenUsed="0"/>
+    <w:lsdException w:name="Light Shading Accent 6" w:semiHidden="0" w:uiPriority="60" w:unhideWhenUsed="0"/>
+    <w:lsdException w:name="Light List Accent 6" w:semiHidden="0" w:uiPriority="61" w:unhideWhenUsed="0"/>
+    <w:lsdException w:name="Light Grid Accent 6" w:semiHidden="0" w:uiPriority="62" w:unhideWhenUsed="0"/>
+    <w:lsdException w:name="Medium Shading 1 Accent 6" w:semiHidden="0" w:uiPriority="63" w:unhideWhenUsed="0"/>
+    <w:lsdException w:name="Medium Shading 2 Accent 6" w:semiHidden="0" w:uiPriority="64" w:unhideWhenUsed="0"/>
+    <w:lsdException w:name="Medium List 1 Accent 6" w:semiHidden="0" w:uiPriority="65" w:unhideWhenUsed="0"/>
+    <w:lsdException w:name="Medium List 2 Accent 6" w:semiHidden="0" w:uiPriority="66" w:unhideWhenUsed="0"/>
+    <w:lsdException w:name="Medium Grid 1 Accent 6" w:semiHidden="0" w:uiPriority="67" w:unhideWhenUsed="0"/>
+    <w:lsdException w:name="Medium Grid 2 Accent 6" w:semiHidden="0" w:uiPriority="68" w:unhideWhenUsed="0"/>
+    <w:lsdException w:name="Medium Grid 3 Accent 6" w:semiHidden="0" w:uiPriority="69" w:unhideWhenUsed="0"/>
+    <w:lsdException w:name="Dark List Accent 6" w:semiHidden="0" w:uiPriority="70" w:unhideWhenUsed="0"/>
+    <w:lsdException w:name="Colorful Shading Accent 6" w:semiHidden="0" w:uiPriority="71" w:unhideWhenUsed="0"/>
+    <w:lsdException w:name="Colorful List Accent 6" w:semiHidden="0" w:uiPriority="72" w:unhideWhenUsed="0"/>
+    <w:lsdException w:name="Colorful Grid Accent 6" w:semiHidden="0" w:uiPriority="73" w:unhideWhenUsed="0"/>
+    <w:lsdException w:name="Subtle Emphasis" w:semiHidden="0" w:uiPriority="19" w:unhideWhenUsed="0" w:qFormat="1"/>
+    <w:lsdException w:name="Intense Emphasis" w:semiHidden="0" w:uiPriority="21" w:unhideWhenUsed="0" w:qFormat="1"/>
+    <w:lsdException w:name="Subtle Reference" w:semiHidden="0" w:uiPriority="31" w:unhideWhenUsed="0" w:qFormat="1"/>
+    <w:lsdException w:name="Intense Reference" w:semiHidden="0" w:uiPriority="32" w:unhideWhenUsed="0" w:qFormat="1"/>
+    <w:lsdException w:name="Book Title" w:semiHidden="0" w:uiPriority="33" w:unhideWhenUsed="0" w:qFormat="1"/>
+    <w:lsdException w:name="Bibliography" w:uiPriority="37"/>
+    <w:lsdException w:name="TOC Heading" w:uiPriority="39" w:qFormat="1"/>
   </w:latentStyles>
   <w:style w:type="paragraph" w:default="1" w:styleId="Normal">
     <w:name w:val="Normal"/>
@@ -1918,7 +2093,7 @@
   <a:extraClrSchemeLst/>
   <a:extLst>
     <a:ext uri="{05A4C25C-085E-4340-85A3-A5531E510DB2}">
-      <thm15:themeFamily xmlns:thm15="http://schemas.microsoft.com/office/thememl/2012/main" name="Office Theme" id="{62F939B6-93AF-4DB8-9C6B-D6C7DFDC589F}" vid="{4A3C46E8-61CC-4603-A589-7422A47A8E4A}"/>
+      <thm15:themeFamily xmlns:thm15="http://schemas.microsoft.com/office/thememl/2012/main" xmlns="" name="Office Theme" id="{62F939B6-93AF-4DB8-9C6B-D6C7DFDC589F}" vid="{4A3C46E8-61CC-4603-A589-7422A47A8E4A}"/>
     </a:ext>
   </a:extLst>
 </a:theme>

</xml_diff>